<commit_message>
Report done up to SLO runtime analysis
</commit_message>
<xml_diff>
--- a/AlgFinalReport.docx
+++ b/AlgFinalReport.docx
@@ -3008,8 +3008,434 @@
         <w:spacing w:line="480" w:lineRule="auto"/>
         <w:rPr>
           <w:rFonts w:ascii="Times New Roman" w:hAnsi="Times New Roman" w:cs="Times New Roman"/>
-        </w:rPr>
-      </w:pPr>
+          <w:b/>
+          <w:bCs/>
+        </w:rPr>
+      </w:pPr>
+      <w:r>
+        <w:rPr>
+          <w:rFonts w:ascii="Times New Roman" w:hAnsi="Times New Roman" w:cs="Times New Roman"/>
+          <w:b/>
+          <w:bCs/>
+        </w:rPr>
+        <w:t>Smallest Last</w:t>
+      </w:r>
+      <w:r>
+        <w:rPr>
+          <w:rFonts w:ascii="Times New Roman" w:hAnsi="Times New Roman" w:cs="Times New Roman"/>
+          <w:b/>
+          <w:bCs/>
+        </w:rPr>
+        <w:t xml:space="preserve"> Ordering</w:t>
+      </w:r>
+    </w:p>
+    <w:p>
+      <w:pPr>
+        <w:spacing w:line="480" w:lineRule="auto"/>
+        <w:rPr>
+          <w:rFonts w:ascii="Times New Roman" w:hAnsi="Times New Roman" w:cs="Times New Roman"/>
+          <w:b/>
+          <w:bCs/>
+          <w:i/>
+          <w:iCs/>
+        </w:rPr>
+      </w:pPr>
+      <w:r>
+        <w:rPr>
+          <w:rFonts w:ascii="Times New Roman" w:hAnsi="Times New Roman" w:cs="Times New Roman"/>
+          <w:b/>
+          <w:bCs/>
+          <w:i/>
+          <w:iCs/>
+        </w:rPr>
+        <w:t>Description</w:t>
+      </w:r>
+      <w:r>
+        <w:rPr>
+          <w:rFonts w:ascii="Times New Roman" w:hAnsi="Times New Roman" w:cs="Times New Roman"/>
+          <w:b/>
+          <w:bCs/>
+          <w:i/>
+          <w:iCs/>
+        </w:rPr>
+        <w:t xml:space="preserve">: </w:t>
+      </w:r>
+    </w:p>
+    <w:p>
+      <w:pPr>
+        <w:spacing w:line="480" w:lineRule="auto"/>
+        <w:rPr>
+          <w:rFonts w:ascii="Times New Roman" w:hAnsi="Times New Roman" w:cs="Times New Roman"/>
+        </w:rPr>
+      </w:pPr>
+      <w:r>
+        <w:rPr>
+          <w:rFonts w:ascii="Times New Roman" w:hAnsi="Times New Roman" w:cs="Times New Roman"/>
+        </w:rPr>
+        <w:t xml:space="preserve">The purpose of the Smallest Last Vertex Ordering algorithm is to computer the degree of all vertices and then order the vertices by </w:t>
+      </w:r>
+      <w:r>
+        <w:rPr>
+          <w:rFonts w:ascii="Times New Roman" w:hAnsi="Times New Roman" w:cs="Times New Roman"/>
+        </w:rPr>
+        <w:t>decreasing</w:t>
+      </w:r>
+      <w:r>
+        <w:rPr>
+          <w:rFonts w:ascii="Times New Roman" w:hAnsi="Times New Roman" w:cs="Times New Roman"/>
+        </w:rPr>
+        <w:t xml:space="preserve"> degree (start with </w:t>
+      </w:r>
+      <w:r>
+        <w:rPr>
+          <w:rFonts w:ascii="Times New Roman" w:hAnsi="Times New Roman" w:cs="Times New Roman"/>
+        </w:rPr>
+        <w:t>highest</w:t>
+      </w:r>
+      <w:r>
+        <w:rPr>
+          <w:rFonts w:ascii="Times New Roman" w:hAnsi="Times New Roman" w:cs="Times New Roman"/>
+        </w:rPr>
+        <w:t xml:space="preserve"> degree vertex). To do this, the algorithm will find the degree of all vertices in the graph, and then start with the vertex that has the </w:t>
+      </w:r>
+      <w:r>
+        <w:rPr>
+          <w:rFonts w:ascii="Times New Roman" w:hAnsi="Times New Roman" w:cs="Times New Roman"/>
+        </w:rPr>
+        <w:t>highest</w:t>
+      </w:r>
+      <w:r>
+        <w:rPr>
+          <w:rFonts w:ascii="Times New Roman" w:hAnsi="Times New Roman" w:cs="Times New Roman"/>
+        </w:rPr>
+        <w:t xml:space="preserve"> degree. Once this vertex is found, it is deleted from the graph</w:t>
+      </w:r>
+      <w:r>
+        <w:rPr>
+          <w:rFonts w:ascii="Times New Roman" w:hAnsi="Times New Roman" w:cs="Times New Roman"/>
+        </w:rPr>
+        <w:t xml:space="preserve">, </w:t>
+      </w:r>
+      <w:r>
+        <w:rPr>
+          <w:rFonts w:ascii="Times New Roman" w:hAnsi="Times New Roman" w:cs="Times New Roman"/>
+        </w:rPr>
+        <w:t>added to an order array</w:t>
+      </w:r>
+      <w:r>
+        <w:rPr>
+          <w:rFonts w:ascii="Times New Roman" w:hAnsi="Times New Roman" w:cs="Times New Roman"/>
+        </w:rPr>
+        <w:t>, and the degrees of all over vertices in the graph are updated respectively</w:t>
+      </w:r>
+      <w:r>
+        <w:rPr>
+          <w:rFonts w:ascii="Times New Roman" w:hAnsi="Times New Roman" w:cs="Times New Roman"/>
+        </w:rPr>
+        <w:t xml:space="preserve">. This process will repeat until every vertex has been deleted from the graph and subsequently added to the ordered array. The resulting array will have vertices ordered from largest degree to least degree (hence smallest LAST). </w:t>
+      </w:r>
+    </w:p>
+    <w:p>
+      <w:pPr>
+        <w:spacing w:line="480" w:lineRule="auto"/>
+        <w:rPr>
+          <w:rFonts w:ascii="Times New Roman" w:hAnsi="Times New Roman" w:cs="Times New Roman"/>
+        </w:rPr>
+      </w:pPr>
+      <w:r>
+        <w:rPr>
+          <w:rFonts w:ascii="Times New Roman" w:hAnsi="Times New Roman" w:cs="Times New Roman"/>
+        </w:rPr>
+        <w:t xml:space="preserve">In my Smallest Last Vertex Ordering algorithm, I initialize an empty array named ‘order’ of size ‘vertices’ (n) that will store the sorted vertices. I then initialize a new array of size ‘vertices’ (n) named ‘degreeOnDelete’ which will store the degree of a vertex upon deletion. Next, I make variables ‘cliqueSize’ and ‘numNotDeleted’ that are both initialized to ‘vertices’ (being the number of vertices in the graph). </w:t>
+      </w:r>
+      <w:r>
+        <w:rPr>
+          <w:rFonts w:ascii="Times New Roman" w:hAnsi="Times New Roman" w:cs="Times New Roman"/>
+        </w:rPr>
+        <w:t xml:space="preserve">I then iterate through a for loop that checks to see if the number of non-deleted vertices is less than the clique size and if the number of edges is equal to the number of edges you would expect for a complete graph. If that statement is true, I update the clique size to be equal to the number of vertices not deleted. </w:t>
+      </w:r>
+    </w:p>
+    <w:p>
+      <w:pPr>
+        <w:spacing w:line="480" w:lineRule="auto"/>
+        <w:rPr>
+          <w:rFonts w:ascii="Times New Roman" w:hAnsi="Times New Roman" w:cs="Times New Roman"/>
+        </w:rPr>
+      </w:pPr>
+      <w:r>
+        <w:rPr>
+          <w:rFonts w:ascii="Times New Roman" w:hAnsi="Times New Roman" w:cs="Times New Roman"/>
+        </w:rPr>
+        <w:t>Then I initialize the</w:t>
+      </w:r>
+      <w:r>
+        <w:rPr>
+          <w:rFonts w:ascii="Times New Roman" w:hAnsi="Times New Roman" w:cs="Times New Roman"/>
+        </w:rPr>
+        <w:t xml:space="preserve"> ‘maxVertex’ and ‘maxDegree’ </w:t>
+      </w:r>
+      <w:r>
+        <w:rPr>
+          <w:rFonts w:ascii="Times New Roman" w:hAnsi="Times New Roman" w:cs="Times New Roman"/>
+        </w:rPr>
+        <w:t xml:space="preserve">to -1 so that I have a baseline for error checking (I chose -1 because </w:t>
+      </w:r>
+      <w:proofErr w:type="spellStart"/>
+      <w:r>
+        <w:rPr>
+          <w:rFonts w:ascii="Times New Roman" w:hAnsi="Times New Roman" w:cs="Times New Roman"/>
+        </w:rPr>
+        <w:t>its</w:t>
+      </w:r>
+      <w:proofErr w:type="spellEnd"/>
+      <w:r>
+        <w:rPr>
+          <w:rFonts w:ascii="Times New Roman" w:hAnsi="Times New Roman" w:cs="Times New Roman"/>
+        </w:rPr>
+        <w:t xml:space="preserve"> possible for maxVertex and maxDegree to be 0). </w:t>
+      </w:r>
+      <w:r>
+        <w:rPr>
+          <w:rFonts w:ascii="Times New Roman" w:hAnsi="Times New Roman" w:cs="Times New Roman"/>
+        </w:rPr>
+        <w:t xml:space="preserve">I then iterate through a for loop and check to see if the value at index j of the degree list is not equal to -1 and that the value at index j of the degree list is greater than the max degree. If this statement is true, </w:t>
+      </w:r>
+      <w:r>
+        <w:rPr>
+          <w:rFonts w:ascii="Times New Roman" w:hAnsi="Times New Roman" w:cs="Times New Roman"/>
+        </w:rPr>
+        <w:lastRenderedPageBreak/>
+        <w:t xml:space="preserve">I assign maxDegree to be the value at index j of the degree list and assign maxVertex to be j. </w:t>
+      </w:r>
+      <w:r>
+        <w:rPr>
+          <w:rFonts w:ascii="Times New Roman" w:hAnsi="Times New Roman" w:cs="Times New Roman"/>
+        </w:rPr>
+        <w:t xml:space="preserve">To keep track of the max degree when deleted, I used an if statement that says if the max degree is greater than the max degree when deleted, then maxDegreeWhenDeleted is assigned to the value of maxDegree. </w:t>
+      </w:r>
+      <w:r>
+        <w:rPr>
+          <w:rFonts w:ascii="Times New Roman" w:hAnsi="Times New Roman" w:cs="Times New Roman"/>
+        </w:rPr>
+        <w:t xml:space="preserve">Finally, I add </w:t>
+      </w:r>
+      <w:proofErr w:type="spellStart"/>
+      <w:r>
+        <w:rPr>
+          <w:rFonts w:ascii="Times New Roman" w:hAnsi="Times New Roman" w:cs="Times New Roman"/>
+        </w:rPr>
+        <w:t>i</w:t>
+      </w:r>
+      <w:proofErr w:type="spellEnd"/>
+      <w:r>
+        <w:rPr>
+          <w:rFonts w:ascii="Times New Roman" w:hAnsi="Times New Roman" w:cs="Times New Roman"/>
+        </w:rPr>
+        <w:t xml:space="preserve"> to order with the value of maxVertex, subtract the number of edges, number of vertices not deleted, and assign values to specify the degree of the vertex upon. </w:t>
+      </w:r>
+    </w:p>
+    <w:p>
+      <w:pPr>
+        <w:spacing w:line="480" w:lineRule="auto"/>
+        <w:rPr>
+          <w:rFonts w:ascii="Times New Roman" w:hAnsi="Times New Roman" w:cs="Times New Roman"/>
+          <w:b/>
+          <w:bCs/>
+          <w:i/>
+          <w:iCs/>
+        </w:rPr>
+      </w:pPr>
+      <w:r>
+        <w:rPr>
+          <w:rFonts w:ascii="Times New Roman" w:hAnsi="Times New Roman" w:cs="Times New Roman"/>
+          <w:b/>
+          <w:bCs/>
+          <w:i/>
+          <w:iCs/>
+        </w:rPr>
+        <w:t xml:space="preserve">Smallest Last Vertex Ordering Walkthrough (On Graph) </w:t>
+      </w:r>
+    </w:p>
+    <w:p>
+      <w:pPr>
+        <w:spacing w:line="480" w:lineRule="auto"/>
+        <w:rPr>
+          <w:rFonts w:ascii="Times New Roman" w:hAnsi="Times New Roman" w:cs="Times New Roman"/>
+        </w:rPr>
+      </w:pPr>
+      <w:r>
+        <w:rPr>
+          <w:rFonts w:ascii="Times New Roman" w:hAnsi="Times New Roman" w:cs="Times New Roman"/>
+          <w:noProof/>
+        </w:rPr>
+        <w:drawing>
+          <wp:anchor distT="0" distB="0" distL="114300" distR="114300" simplePos="0" relativeHeight="251675648" behindDoc="1" locked="0" layoutInCell="1" allowOverlap="1" wp14:anchorId="48D19C83" wp14:editId="270B65A2">
+            <wp:simplePos x="0" y="0"/>
+            <wp:positionH relativeFrom="column">
+              <wp:posOffset>0</wp:posOffset>
+            </wp:positionH>
+            <wp:positionV relativeFrom="paragraph">
+              <wp:posOffset>746760</wp:posOffset>
+            </wp:positionV>
+            <wp:extent cx="5943600" cy="2332990"/>
+            <wp:effectExtent l="0" t="0" r="0" b="3810"/>
+            <wp:wrapTight wrapText="bothSides">
+              <wp:wrapPolygon edited="0">
+                <wp:start x="0" y="0"/>
+                <wp:lineTo x="0" y="21518"/>
+                <wp:lineTo x="21554" y="21518"/>
+                <wp:lineTo x="21554" y="0"/>
+                <wp:lineTo x="0" y="0"/>
+              </wp:wrapPolygon>
+            </wp:wrapTight>
+            <wp:docPr id="1954303097" name="Picture 11"/>
+            <wp:cNvGraphicFramePr>
+              <a:graphicFrameLocks xmlns:a="http://schemas.openxmlformats.org/drawingml/2006/main" noChangeAspect="1"/>
+            </wp:cNvGraphicFramePr>
+            <a:graphic xmlns:a="http://schemas.openxmlformats.org/drawingml/2006/main">
+              <a:graphicData uri="http://schemas.openxmlformats.org/drawingml/2006/picture">
+                <pic:pic xmlns:pic="http://schemas.openxmlformats.org/drawingml/2006/picture">
+                  <pic:nvPicPr>
+                    <pic:cNvPr id="1954303097" name="Picture 1954303097"/>
+                    <pic:cNvPicPr/>
+                  </pic:nvPicPr>
+                  <pic:blipFill>
+                    <a:blip r:embed="rId21">
+                      <a:extLst>
+                        <a:ext uri="{28A0092B-C50C-407E-A947-70E740481C1C}">
+                          <a14:useLocalDpi xmlns:a14="http://schemas.microsoft.com/office/drawing/2010/main" val="0"/>
+                        </a:ext>
+                      </a:extLst>
+                    </a:blip>
+                    <a:stretch>
+                      <a:fillRect/>
+                    </a:stretch>
+                  </pic:blipFill>
+                  <pic:spPr>
+                    <a:xfrm>
+                      <a:off x="0" y="0"/>
+                      <a:ext cx="5943600" cy="2332990"/>
+                    </a:xfrm>
+                    <a:prstGeom prst="rect">
+                      <a:avLst/>
+                    </a:prstGeom>
+                  </pic:spPr>
+                </pic:pic>
+              </a:graphicData>
+            </a:graphic>
+            <wp14:sizeRelH relativeFrom="page">
+              <wp14:pctWidth>0</wp14:pctWidth>
+            </wp14:sizeRelH>
+            <wp14:sizeRelV relativeFrom="page">
+              <wp14:pctHeight>0</wp14:pctHeight>
+            </wp14:sizeRelV>
+          </wp:anchor>
+        </w:drawing>
+      </w:r>
+      <w:r>
+        <w:rPr>
+          <w:rFonts w:ascii="Times New Roman" w:hAnsi="Times New Roman" w:cs="Times New Roman"/>
+        </w:rPr>
+        <w:t xml:space="preserve">Given the output file below, I’ve drawn out a graph that follows the output files specification for what vertices are connected and have what degree. </w:t>
+      </w:r>
+    </w:p>
+    <w:p>
+      <w:pPr>
+        <w:spacing w:line="480" w:lineRule="auto"/>
+        <w:rPr>
+          <w:rFonts w:ascii="Times New Roman" w:hAnsi="Times New Roman" w:cs="Times New Roman"/>
+        </w:rPr>
+      </w:pPr>
+      <w:r>
+        <w:rPr>
+          <w:rFonts w:ascii="Times New Roman" w:hAnsi="Times New Roman" w:cs="Times New Roman"/>
+          <w:noProof/>
+        </w:rPr>
+        <w:drawing>
+          <wp:anchor distT="0" distB="0" distL="114300" distR="114300" simplePos="0" relativeHeight="251676672" behindDoc="1" locked="0" layoutInCell="1" allowOverlap="1" wp14:anchorId="362B0262" wp14:editId="0334AFDA">
+            <wp:simplePos x="0" y="0"/>
+            <wp:positionH relativeFrom="column">
+              <wp:posOffset>2717800</wp:posOffset>
+            </wp:positionH>
+            <wp:positionV relativeFrom="paragraph">
+              <wp:posOffset>2736215</wp:posOffset>
+            </wp:positionV>
+            <wp:extent cx="3225800" cy="2419350"/>
+            <wp:effectExtent l="0" t="0" r="0" b="6350"/>
+            <wp:wrapTight wrapText="bothSides">
+              <wp:wrapPolygon edited="0">
+                <wp:start x="0" y="0"/>
+                <wp:lineTo x="0" y="21543"/>
+                <wp:lineTo x="21515" y="21543"/>
+                <wp:lineTo x="21515" y="0"/>
+                <wp:lineTo x="0" y="0"/>
+              </wp:wrapPolygon>
+            </wp:wrapTight>
+            <wp:docPr id="368737723" name="Picture 12"/>
+            <wp:cNvGraphicFramePr>
+              <a:graphicFrameLocks xmlns:a="http://schemas.openxmlformats.org/drawingml/2006/main" noChangeAspect="1"/>
+            </wp:cNvGraphicFramePr>
+            <a:graphic xmlns:a="http://schemas.openxmlformats.org/drawingml/2006/main">
+              <a:graphicData uri="http://schemas.openxmlformats.org/drawingml/2006/picture">
+                <pic:pic xmlns:pic="http://schemas.openxmlformats.org/drawingml/2006/picture">
+                  <pic:nvPicPr>
+                    <pic:cNvPr id="368737723" name="Picture 368737723"/>
+                    <pic:cNvPicPr/>
+                  </pic:nvPicPr>
+                  <pic:blipFill>
+                    <a:blip r:embed="rId22" cstate="print">
+                      <a:extLst>
+                        <a:ext uri="{28A0092B-C50C-407E-A947-70E740481C1C}">
+                          <a14:useLocalDpi xmlns:a14="http://schemas.microsoft.com/office/drawing/2010/main" val="0"/>
+                        </a:ext>
+                      </a:extLst>
+                    </a:blip>
+                    <a:stretch>
+                      <a:fillRect/>
+                    </a:stretch>
+                  </pic:blipFill>
+                  <pic:spPr>
+                    <a:xfrm>
+                      <a:off x="0" y="0"/>
+                      <a:ext cx="3225800" cy="2419350"/>
+                    </a:xfrm>
+                    <a:prstGeom prst="rect">
+                      <a:avLst/>
+                    </a:prstGeom>
+                  </pic:spPr>
+                </pic:pic>
+              </a:graphicData>
+            </a:graphic>
+            <wp14:sizeRelH relativeFrom="page">
+              <wp14:pctWidth>0</wp14:pctWidth>
+            </wp14:sizeRelH>
+            <wp14:sizeRelV relativeFrom="page">
+              <wp14:pctHeight>0</wp14:pctHeight>
+            </wp14:sizeRelV>
+          </wp:anchor>
+        </w:drawing>
+      </w:r>
+    </w:p>
+    <w:p>
+      <w:pPr>
+        <w:spacing w:line="480" w:lineRule="auto"/>
+        <w:rPr>
+          <w:rFonts w:ascii="Times New Roman" w:hAnsi="Times New Roman" w:cs="Times New Roman"/>
+        </w:rPr>
+      </w:pPr>
+      <w:r>
+        <w:rPr>
+          <w:rFonts w:ascii="Times New Roman" w:hAnsi="Times New Roman" w:cs="Times New Roman"/>
+        </w:rPr>
+        <w:t xml:space="preserve">Upon creation, the graph will look like the depiction on the right. Vertices 0 and 2 have degree 2, vertex 3 has degree 1, and vertex 4 has degree 0. From this point we will start at vertex 0 and delete it, add it to order array, and take away the edges that connect to vertices 1 and 2. Upon </w:t>
+      </w:r>
+      <w:r>
+        <w:rPr>
+          <w:rFonts w:ascii="Times New Roman" w:hAnsi="Times New Roman" w:cs="Times New Roman"/>
+        </w:rPr>
+        <w:lastRenderedPageBreak/>
+        <w:t xml:space="preserve">deletion, vertex 0 is of degree 2. Next, we move to vertex 2 which is now of degree 1, delete vertex 2, add to order array, and delete its edge to vertex 3. Vertex 2 has degree 1 upon deletion. Now there are no more edges in the graph so we can now do vertices 1, 3, and 4. We deleted them from the graph, add them to order array, and there are no edges to delete. Vertices 1, 3, and 4 were of degree 0 upon deletion. </w:t>
+      </w:r>
     </w:p>
     <w:sectPr>
       <w:pgSz w:w="12240" w:h="15840"/>

</xml_diff>

<commit_message>
Report finished through SLO
</commit_message>
<xml_diff>
--- a/AlgFinalReport.docx
+++ b/AlgFinalReport.docx
@@ -3435,6 +3435,319 @@
         </w:rPr>
         <w:lastRenderedPageBreak/>
         <w:t xml:space="preserve">deletion, vertex 0 is of degree 2. Next, we move to vertex 2 which is now of degree 1, delete vertex 2, add to order array, and delete its edge to vertex 3. Vertex 2 has degree 1 upon deletion. Now there are no more edges in the graph so we can now do vertices 1, 3, and 4. We deleted them from the graph, add them to order array, and there are no edges to delete. Vertices 1, 3, and 4 were of degree 0 upon deletion. </w:t>
+      </w:r>
+    </w:p>
+    <w:p>
+      <w:pPr>
+        <w:spacing w:line="480" w:lineRule="auto"/>
+        <w:rPr>
+          <w:rFonts w:ascii="Times New Roman" w:hAnsi="Times New Roman" w:cs="Times New Roman"/>
+          <w:b/>
+          <w:bCs/>
+          <w:i/>
+          <w:iCs/>
+        </w:rPr>
+      </w:pPr>
+      <w:r>
+        <w:rPr>
+          <w:rFonts w:ascii="Times New Roman" w:hAnsi="Times New Roman" w:cs="Times New Roman"/>
+          <w:noProof/>
+        </w:rPr>
+        <w:drawing>
+          <wp:anchor distT="0" distB="0" distL="114300" distR="114300" simplePos="0" relativeHeight="251678720" behindDoc="1" locked="0" layoutInCell="1" allowOverlap="1" wp14:anchorId="7ADA617E" wp14:editId="63BE6D08">
+            <wp:simplePos x="0" y="0"/>
+            <wp:positionH relativeFrom="column">
+              <wp:posOffset>2809875</wp:posOffset>
+            </wp:positionH>
+            <wp:positionV relativeFrom="paragraph">
+              <wp:posOffset>492760</wp:posOffset>
+            </wp:positionV>
+            <wp:extent cx="3557905" cy="2071370"/>
+            <wp:effectExtent l="0" t="0" r="0" b="0"/>
+            <wp:wrapTight wrapText="bothSides">
+              <wp:wrapPolygon edited="0">
+                <wp:start x="0" y="0"/>
+                <wp:lineTo x="0" y="21454"/>
+                <wp:lineTo x="21511" y="21454"/>
+                <wp:lineTo x="21511" y="0"/>
+                <wp:lineTo x="0" y="0"/>
+              </wp:wrapPolygon>
+            </wp:wrapTight>
+            <wp:docPr id="1508028858" name="Picture 14"/>
+            <wp:cNvGraphicFramePr>
+              <a:graphicFrameLocks xmlns:a="http://schemas.openxmlformats.org/drawingml/2006/main" noChangeAspect="1"/>
+            </wp:cNvGraphicFramePr>
+            <a:graphic xmlns:a="http://schemas.openxmlformats.org/drawingml/2006/main">
+              <a:graphicData uri="http://schemas.openxmlformats.org/drawingml/2006/picture">
+                <pic:pic xmlns:pic="http://schemas.openxmlformats.org/drawingml/2006/picture">
+                  <pic:nvPicPr>
+                    <pic:cNvPr id="1508028858" name="Picture 1508028858"/>
+                    <pic:cNvPicPr/>
+                  </pic:nvPicPr>
+                  <pic:blipFill>
+                    <a:blip r:embed="rId23">
+                      <a:extLst>
+                        <a:ext uri="{28A0092B-C50C-407E-A947-70E740481C1C}">
+                          <a14:useLocalDpi xmlns:a14="http://schemas.microsoft.com/office/drawing/2010/main" val="0"/>
+                        </a:ext>
+                      </a:extLst>
+                    </a:blip>
+                    <a:stretch>
+                      <a:fillRect/>
+                    </a:stretch>
+                  </pic:blipFill>
+                  <pic:spPr>
+                    <a:xfrm>
+                      <a:off x="0" y="0"/>
+                      <a:ext cx="3557905" cy="2071370"/>
+                    </a:xfrm>
+                    <a:prstGeom prst="rect">
+                      <a:avLst/>
+                    </a:prstGeom>
+                  </pic:spPr>
+                </pic:pic>
+              </a:graphicData>
+            </a:graphic>
+            <wp14:sizeRelH relativeFrom="page">
+              <wp14:pctWidth>0</wp14:pctWidth>
+            </wp14:sizeRelH>
+            <wp14:sizeRelV relativeFrom="page">
+              <wp14:pctHeight>0</wp14:pctHeight>
+            </wp14:sizeRelV>
+          </wp:anchor>
+        </w:drawing>
+      </w:r>
+      <w:r>
+        <w:rPr>
+          <w:rFonts w:ascii="Times New Roman" w:hAnsi="Times New Roman" w:cs="Times New Roman"/>
+          <w:noProof/>
+        </w:rPr>
+        <w:drawing>
+          <wp:anchor distT="0" distB="0" distL="114300" distR="114300" simplePos="0" relativeHeight="251677696" behindDoc="1" locked="0" layoutInCell="1" allowOverlap="1" wp14:anchorId="34B041EA" wp14:editId="20E2CF20">
+            <wp:simplePos x="0" y="0"/>
+            <wp:positionH relativeFrom="column">
+              <wp:posOffset>0</wp:posOffset>
+            </wp:positionH>
+            <wp:positionV relativeFrom="paragraph">
+              <wp:posOffset>494665</wp:posOffset>
+            </wp:positionV>
+            <wp:extent cx="2602865" cy="2524125"/>
+            <wp:effectExtent l="0" t="0" r="635" b="3175"/>
+            <wp:wrapTight wrapText="bothSides">
+              <wp:wrapPolygon edited="0">
+                <wp:start x="0" y="0"/>
+                <wp:lineTo x="0" y="21518"/>
+                <wp:lineTo x="21500" y="21518"/>
+                <wp:lineTo x="21500" y="0"/>
+                <wp:lineTo x="0" y="0"/>
+              </wp:wrapPolygon>
+            </wp:wrapTight>
+            <wp:docPr id="1389103369" name="Picture 13"/>
+            <wp:cNvGraphicFramePr>
+              <a:graphicFrameLocks xmlns:a="http://schemas.openxmlformats.org/drawingml/2006/main" noChangeAspect="1"/>
+            </wp:cNvGraphicFramePr>
+            <a:graphic xmlns:a="http://schemas.openxmlformats.org/drawingml/2006/main">
+              <a:graphicData uri="http://schemas.openxmlformats.org/drawingml/2006/picture">
+                <pic:pic xmlns:pic="http://schemas.openxmlformats.org/drawingml/2006/picture">
+                  <pic:nvPicPr>
+                    <pic:cNvPr id="1389103369" name="Picture 1389103369"/>
+                    <pic:cNvPicPr/>
+                  </pic:nvPicPr>
+                  <pic:blipFill>
+                    <a:blip r:embed="rId24">
+                      <a:extLst>
+                        <a:ext uri="{28A0092B-C50C-407E-A947-70E740481C1C}">
+                          <a14:useLocalDpi xmlns:a14="http://schemas.microsoft.com/office/drawing/2010/main" val="0"/>
+                        </a:ext>
+                      </a:extLst>
+                    </a:blip>
+                    <a:stretch>
+                      <a:fillRect/>
+                    </a:stretch>
+                  </pic:blipFill>
+                  <pic:spPr>
+                    <a:xfrm>
+                      <a:off x="0" y="0"/>
+                      <a:ext cx="2602865" cy="2524125"/>
+                    </a:xfrm>
+                    <a:prstGeom prst="rect">
+                      <a:avLst/>
+                    </a:prstGeom>
+                  </pic:spPr>
+                </pic:pic>
+              </a:graphicData>
+            </a:graphic>
+            <wp14:sizeRelH relativeFrom="page">
+              <wp14:pctWidth>0</wp14:pctWidth>
+            </wp14:sizeRelH>
+            <wp14:sizeRelV relativeFrom="page">
+              <wp14:pctHeight>0</wp14:pctHeight>
+            </wp14:sizeRelV>
+          </wp:anchor>
+        </w:drawing>
+      </w:r>
+      <w:r>
+        <w:rPr>
+          <w:rFonts w:ascii="Times New Roman" w:hAnsi="Times New Roman" w:cs="Times New Roman"/>
+          <w:b/>
+          <w:bCs/>
+          <w:i/>
+          <w:iCs/>
+        </w:rPr>
+        <w:t xml:space="preserve">Runtime Tables / Graph: </w:t>
+      </w:r>
+    </w:p>
+    <w:p>
+      <w:pPr>
+        <w:spacing w:line="480" w:lineRule="auto"/>
+        <w:rPr>
+          <w:rFonts w:ascii="Times New Roman" w:hAnsi="Times New Roman" w:cs="Times New Roman"/>
+        </w:rPr>
+      </w:pPr>
+    </w:p>
+    <w:p>
+      <w:pPr>
+        <w:spacing w:line="480" w:lineRule="auto"/>
+        <w:rPr>
+          <w:rFonts w:ascii="Times New Roman" w:hAnsi="Times New Roman" w:cs="Times New Roman"/>
+        </w:rPr>
+      </w:pPr>
+    </w:p>
+    <w:p>
+      <w:pPr>
+        <w:spacing w:line="480" w:lineRule="auto"/>
+        <w:rPr>
+          <w:rFonts w:ascii="Times New Roman" w:hAnsi="Times New Roman" w:cs="Times New Roman"/>
+          <w:b/>
+          <w:bCs/>
+          <w:i/>
+          <w:iCs/>
+        </w:rPr>
+      </w:pPr>
+      <w:r>
+        <w:rPr>
+          <w:rFonts w:ascii="Times New Roman" w:hAnsi="Times New Roman" w:cs="Times New Roman"/>
+          <w:b/>
+          <w:bCs/>
+          <w:i/>
+          <w:iCs/>
+        </w:rPr>
+        <w:t xml:space="preserve">Runtime Tables / Graph Analysis: </w:t>
+      </w:r>
+    </w:p>
+    <w:p>
+      <w:pPr>
+        <w:spacing w:line="480" w:lineRule="auto"/>
+        <w:rPr>
+          <w:rFonts w:ascii="Times New Roman" w:eastAsiaTheme="minorEastAsia" w:hAnsi="Times New Roman" w:cs="Times New Roman"/>
+        </w:rPr>
+      </w:pPr>
+      <w:r>
+        <w:rPr>
+          <w:rFonts w:ascii="Times New Roman" w:hAnsi="Times New Roman" w:cs="Times New Roman"/>
+        </w:rPr>
+        <w:t xml:space="preserve">Based on my code that will be shown below. I was expecting to see quadratic running time due to the use of nested for loops in my ordering function. While there were many other operations that were either </w:t>
+      </w:r>
+      <m:oMath>
+        <m:r>
+          <w:rPr>
+            <w:rFonts w:ascii="Cambria Math" w:hAnsi="Cambria Math" w:cs="Times New Roman"/>
+          </w:rPr>
+          <m:t>O(n)</m:t>
+        </m:r>
+      </m:oMath>
+      <w:r>
+        <w:rPr>
+          <w:rFonts w:ascii="Times New Roman" w:eastAsiaTheme="minorEastAsia" w:hAnsi="Times New Roman" w:cs="Times New Roman"/>
+        </w:rPr>
+        <w:t xml:space="preserve"> or </w:t>
+      </w:r>
+      <m:oMath>
+        <m:r>
+          <w:rPr>
+            <w:rFonts w:ascii="Cambria Math" w:eastAsiaTheme="minorEastAsia" w:hAnsi="Cambria Math" w:cs="Times New Roman"/>
+          </w:rPr>
+          <m:t>O(1)</m:t>
+        </m:r>
+      </m:oMath>
+      <w:r>
+        <w:rPr>
+          <w:rFonts w:ascii="Times New Roman" w:eastAsiaTheme="minorEastAsia" w:hAnsi="Times New Roman" w:cs="Times New Roman"/>
+        </w:rPr>
+        <w:t xml:space="preserve">, these would be negligible compared to </w:t>
+      </w:r>
+      <m:oMath>
+        <m:r>
+          <w:rPr>
+            <w:rFonts w:ascii="Cambria Math" w:eastAsiaTheme="minorEastAsia" w:hAnsi="Cambria Math" w:cs="Times New Roman"/>
+          </w:rPr>
+          <m:t>O(</m:t>
+        </m:r>
+        <m:sSup>
+          <m:sSupPr>
+            <m:ctrlPr>
+              <w:rPr>
+                <w:rFonts w:ascii="Cambria Math" w:eastAsiaTheme="minorEastAsia" w:hAnsi="Cambria Math" w:cs="Times New Roman"/>
+                <w:i/>
+              </w:rPr>
+            </m:ctrlPr>
+          </m:sSupPr>
+          <m:e>
+            <m:r>
+              <w:rPr>
+                <w:rFonts w:ascii="Cambria Math" w:eastAsiaTheme="minorEastAsia" w:hAnsi="Cambria Math" w:cs="Times New Roman"/>
+              </w:rPr>
+              <m:t>n</m:t>
+            </m:r>
+          </m:e>
+          <m:sup>
+            <m:r>
+              <w:rPr>
+                <w:rFonts w:ascii="Cambria Math" w:eastAsiaTheme="minorEastAsia" w:hAnsi="Cambria Math" w:cs="Times New Roman"/>
+              </w:rPr>
+              <m:t>2</m:t>
+            </m:r>
+          </m:sup>
+        </m:sSup>
+        <m:r>
+          <w:rPr>
+            <w:rFonts w:ascii="Cambria Math" w:eastAsiaTheme="minorEastAsia" w:hAnsi="Cambria Math" w:cs="Times New Roman"/>
+          </w:rPr>
+          <m:t>)</m:t>
+        </m:r>
+      </m:oMath>
+      <w:r>
+        <w:rPr>
+          <w:rFonts w:ascii="Times New Roman" w:eastAsiaTheme="minorEastAsia" w:hAnsi="Times New Roman" w:cs="Times New Roman"/>
+        </w:rPr>
+        <w:t xml:space="preserve">. It is safe the say that, for the most part, for every doubling of n, the running time roughly quadruples. The only significant exception is going from n=1000 to n=2000 in which the running time less than doubles. However, when we look at n=4000 to n=8000 and n=5000 to n=10000, the running time is nearly exactly quadrupled when the n value is doubled. As a result of this, we have a clean graph showing increasing quadratic time in comparison to n, with an exponential trendline. </w:t>
+      </w:r>
+    </w:p>
+    <w:p>
+      <w:pPr>
+        <w:spacing w:line="480" w:lineRule="auto"/>
+        <w:rPr>
+          <w:rFonts w:ascii="Times New Roman" w:hAnsi="Times New Roman" w:cs="Times New Roman"/>
+          <w:b/>
+          <w:bCs/>
+        </w:rPr>
+      </w:pPr>
+      <w:r>
+        <w:rPr>
+          <w:rFonts w:ascii="Times New Roman" w:eastAsiaTheme="minorEastAsia" w:hAnsi="Times New Roman" w:cs="Times New Roman"/>
+          <w:b/>
+          <w:bCs/>
+        </w:rPr>
+        <w:lastRenderedPageBreak/>
+        <w:t>Smallest Original Degree</w:t>
+      </w:r>
+      <w:r>
+        <w:rPr>
+          <w:rFonts w:ascii="Times New Roman" w:eastAsiaTheme="minorEastAsia" w:hAnsi="Times New Roman" w:cs="Times New Roman"/>
+          <w:b/>
+          <w:bCs/>
+        </w:rPr>
+        <w:t xml:space="preserve"> Ordering</w:t>
       </w:r>
     </w:p>
     <w:sectPr>

</xml_diff>

<commit_message>
Finished through vertex ordering and left off at Coloring Algorithm
</commit_message>
<xml_diff>
--- a/AlgFinalReport.docx
+++ b/AlgFinalReport.docx
@@ -1839,17 +1839,7 @@
           <w:i/>
           <w:iCs/>
         </w:rPr>
-        <w:t>R</w:t>
-      </w:r>
-      <w:r>
-        <w:rPr>
-          <w:rFonts w:ascii="Times New Roman" w:hAnsi="Times New Roman" w:cs="Times New Roman"/>
-          <w:b/>
-          <w:bCs/>
-          <w:i/>
-          <w:iCs/>
-        </w:rPr>
-        <w:t xml:space="preserve">untime Tables / Graph Analysis: </w:t>
+        <w:t xml:space="preserve">Runtime Tables / Graph Analysis: </w:t>
       </w:r>
     </w:p>
     <w:p>
@@ -2529,43 +2519,7 @@
         <w:rPr>
           <w:rFonts w:ascii="Times New Roman" w:hAnsi="Times New Roman" w:cs="Times New Roman"/>
         </w:rPr>
-        <w:t xml:space="preserve">My code for creating a </w:t>
-      </w:r>
-      <w:r>
-        <w:rPr>
-          <w:rFonts w:ascii="Times New Roman" w:hAnsi="Times New Roman" w:cs="Times New Roman"/>
-        </w:rPr>
-        <w:t>normal</w:t>
-      </w:r>
-      <w:r>
-        <w:rPr>
-          <w:rFonts w:ascii="Times New Roman" w:hAnsi="Times New Roman" w:cs="Times New Roman"/>
-        </w:rPr>
-        <w:t xml:space="preserve"> conflict graph was nearly identical to the uniformDistro() </w:t>
-      </w:r>
-      <w:r>
-        <w:rPr>
-          <w:rFonts w:ascii="Times New Roman" w:hAnsi="Times New Roman" w:cs="Times New Roman"/>
-        </w:rPr>
-        <w:t xml:space="preserve">and skewedDistro() </w:t>
-      </w:r>
-      <w:r>
-        <w:rPr>
-          <w:rFonts w:ascii="Times New Roman" w:hAnsi="Times New Roman" w:cs="Times New Roman"/>
-        </w:rPr>
-        <w:t>code above, with the only difference being a function call to get</w:t>
-      </w:r>
-      <w:r>
-        <w:rPr>
-          <w:rFonts w:ascii="Times New Roman" w:hAnsi="Times New Roman" w:cs="Times New Roman"/>
-        </w:rPr>
-        <w:t>Normal</w:t>
-      </w:r>
-      <w:r>
-        <w:rPr>
-          <w:rFonts w:ascii="Times New Roman" w:hAnsi="Times New Roman" w:cs="Times New Roman"/>
-        </w:rPr>
-        <w:t>Random(</w:t>
+        <w:t>My code for creating a normal conflict graph was nearly identical to the uniformDistro() and skewedDistro() code above, with the only difference being a function call to getNormalRandom(</w:t>
       </w:r>
       <w:r>
         <w:rPr>
@@ -3140,6 +3094,28 @@
         <w:spacing w:line="480" w:lineRule="auto"/>
         <w:rPr>
           <w:rFonts w:ascii="Times New Roman" w:hAnsi="Times New Roman" w:cs="Times New Roman"/>
+          <w:b/>
+          <w:bCs/>
+          <w:i/>
+          <w:iCs/>
+        </w:rPr>
+      </w:pPr>
+      <w:r>
+        <w:rPr>
+          <w:rFonts w:ascii="Times New Roman" w:hAnsi="Times New Roman" w:cs="Times New Roman"/>
+          <w:b/>
+          <w:bCs/>
+          <w:i/>
+          <w:iCs/>
+        </w:rPr>
+        <w:t xml:space="preserve">Implementation: </w:t>
+      </w:r>
+    </w:p>
+    <w:p>
+      <w:pPr>
+        <w:spacing w:line="480" w:lineRule="auto"/>
+        <w:rPr>
+          <w:rFonts w:ascii="Times New Roman" w:hAnsi="Times New Roman" w:cs="Times New Roman"/>
         </w:rPr>
       </w:pPr>
       <w:r>
@@ -3192,20 +3168,34 @@
         <w:rPr>
           <w:rFonts w:ascii="Times New Roman" w:hAnsi="Times New Roman" w:cs="Times New Roman"/>
         </w:rPr>
-        <w:t xml:space="preserve"> possible for maxVertex and maxDegree to be 0). </w:t>
-      </w:r>
-      <w:r>
-        <w:rPr>
-          <w:rFonts w:ascii="Times New Roman" w:hAnsi="Times New Roman" w:cs="Times New Roman"/>
-        </w:rPr>
-        <w:t xml:space="preserve">I then iterate through a for loop and check to see if the value at index j of the degree list is not equal to -1 and that the value at index j of the degree list is greater than the max degree. If this statement is true, </w:t>
+        <w:t xml:space="preserve"> possible for </w:t>
+      </w:r>
+      <w:proofErr w:type="spellStart"/>
+      <w:r>
+        <w:rPr>
+          <w:rFonts w:ascii="Times New Roman" w:hAnsi="Times New Roman" w:cs="Times New Roman"/>
+        </w:rPr>
+        <w:t>maxVertex</w:t>
+      </w:r>
+      <w:proofErr w:type="spellEnd"/>
+      <w:r>
+        <w:rPr>
+          <w:rFonts w:ascii="Times New Roman" w:hAnsi="Times New Roman" w:cs="Times New Roman"/>
+        </w:rPr>
+        <w:t xml:space="preserve"> and maxDegree to be 0). </w:t>
+      </w:r>
+      <w:r>
+        <w:rPr>
+          <w:rFonts w:ascii="Times New Roman" w:hAnsi="Times New Roman" w:cs="Times New Roman"/>
+        </w:rPr>
+        <w:t xml:space="preserve">I then iterate through a for loop and check to see if the value at index j of the degree list is not equal to -1 and </w:t>
       </w:r>
       <w:r>
         <w:rPr>
           <w:rFonts w:ascii="Times New Roman" w:hAnsi="Times New Roman" w:cs="Times New Roman"/>
         </w:rPr>
         <w:lastRenderedPageBreak/>
-        <w:t xml:space="preserve">I assign maxDegree to be the value at index j of the degree list and assign maxVertex to be j. </w:t>
+        <w:t xml:space="preserve">that the value at index j of the degree list is greater than the max degree. If this statement is true, I assign maxDegree to be the value at index j of the degree list and assign maxVertex to be j. </w:t>
       </w:r>
       <w:r>
         <w:rPr>
@@ -3217,21 +3207,7 @@
         <w:rPr>
           <w:rFonts w:ascii="Times New Roman" w:hAnsi="Times New Roman" w:cs="Times New Roman"/>
         </w:rPr>
-        <w:t xml:space="preserve">Finally, I add </w:t>
-      </w:r>
-      <w:proofErr w:type="spellStart"/>
-      <w:r>
-        <w:rPr>
-          <w:rFonts w:ascii="Times New Roman" w:hAnsi="Times New Roman" w:cs="Times New Roman"/>
-        </w:rPr>
-        <w:t>i</w:t>
-      </w:r>
-      <w:proofErr w:type="spellEnd"/>
-      <w:r>
-        <w:rPr>
-          <w:rFonts w:ascii="Times New Roman" w:hAnsi="Times New Roman" w:cs="Times New Roman"/>
-        </w:rPr>
-        <w:t xml:space="preserve"> to order with the value of maxVertex, subtract the number of edges, number of vertices not deleted, and assign values to specify the degree of the vertex upon. </w:t>
+        <w:t xml:space="preserve">Finally, I add i to order with the value of maxVertex, subtract the number of edges, number of vertices not deleted, and assign values to specify the degree of the vertex upon. </w:t>
       </w:r>
     </w:p>
     <w:p>
@@ -3269,7 +3245,7 @@
           <w:noProof/>
         </w:rPr>
         <w:drawing>
-          <wp:anchor distT="0" distB="0" distL="114300" distR="114300" simplePos="0" relativeHeight="251675648" behindDoc="1" locked="0" layoutInCell="1" allowOverlap="1" wp14:anchorId="48D19C83" wp14:editId="270B65A2">
+          <wp:anchor distT="0" distB="0" distL="114300" distR="114300" simplePos="0" relativeHeight="251675648" behindDoc="1" locked="0" layoutInCell="1" allowOverlap="1" wp14:anchorId="48D19C83" wp14:editId="3572928D">
             <wp:simplePos x="0" y="0"/>
             <wp:positionH relativeFrom="column">
               <wp:posOffset>0</wp:posOffset>
@@ -3352,22 +3328,22 @@
           <w:noProof/>
         </w:rPr>
         <w:drawing>
-          <wp:anchor distT="0" distB="0" distL="114300" distR="114300" simplePos="0" relativeHeight="251676672" behindDoc="1" locked="0" layoutInCell="1" allowOverlap="1" wp14:anchorId="362B0262" wp14:editId="0334AFDA">
+          <wp:anchor distT="0" distB="0" distL="114300" distR="114300" simplePos="0" relativeHeight="251676672" behindDoc="1" locked="0" layoutInCell="1" allowOverlap="1" wp14:anchorId="362B0262" wp14:editId="4A4D28FA">
             <wp:simplePos x="0" y="0"/>
             <wp:positionH relativeFrom="column">
-              <wp:posOffset>2717800</wp:posOffset>
+              <wp:posOffset>3251200</wp:posOffset>
             </wp:positionH>
             <wp:positionV relativeFrom="paragraph">
-              <wp:posOffset>2736215</wp:posOffset>
+              <wp:posOffset>2722245</wp:posOffset>
             </wp:positionV>
-            <wp:extent cx="3225800" cy="2419350"/>
-            <wp:effectExtent l="0" t="0" r="0" b="6350"/>
+            <wp:extent cx="2692400" cy="2019300"/>
+            <wp:effectExtent l="0" t="0" r="0" b="0"/>
             <wp:wrapTight wrapText="bothSides">
               <wp:wrapPolygon edited="0">
                 <wp:start x="0" y="0"/>
-                <wp:lineTo x="0" y="21543"/>
-                <wp:lineTo x="21515" y="21543"/>
-                <wp:lineTo x="21515" y="0"/>
+                <wp:lineTo x="0" y="21464"/>
+                <wp:lineTo x="21498" y="21464"/>
+                <wp:lineTo x="21498" y="0"/>
                 <wp:lineTo x="0" y="0"/>
               </wp:wrapPolygon>
             </wp:wrapTight>
@@ -3397,7 +3373,7 @@
                   <pic:spPr>
                     <a:xfrm>
                       <a:off x="0" y="0"/>
-                      <a:ext cx="3225800" cy="2419350"/>
+                      <a:ext cx="2692400" cy="2019300"/>
                     </a:xfrm>
                     <a:prstGeom prst="rect">
                       <a:avLst/>
@@ -3427,14 +3403,14 @@
         <w:rPr>
           <w:rFonts w:ascii="Times New Roman" w:hAnsi="Times New Roman" w:cs="Times New Roman"/>
         </w:rPr>
-        <w:t xml:space="preserve">Upon creation, the graph will look like the depiction on the right. Vertices 0 and 2 have degree 2, vertex 3 has degree 1, and vertex 4 has degree 0. From this point we will start at vertex 0 and delete it, add it to order array, and take away the edges that connect to vertices 1 and 2. Upon </w:t>
+        <w:t xml:space="preserve">Upon creation, the graph will look like the depiction on the right. Vertices 0 and 2 have degree 2, vertex 3 has degree 1, and vertex 4 has degree 0. From this point we will start at vertex 0 and delete it, add it to order array, and take away the edges that connect to vertices 1 and 2. Upon deletion, </w:t>
       </w:r>
       <w:r>
         <w:rPr>
           <w:rFonts w:ascii="Times New Roman" w:hAnsi="Times New Roman" w:cs="Times New Roman"/>
         </w:rPr>
         <w:lastRenderedPageBreak/>
-        <w:t xml:space="preserve">deletion, vertex 0 is of degree 2. Next, we move to vertex 2 which is now of degree 1, delete vertex 2, add to order array, and delete its edge to vertex 3. Vertex 2 has degree 1 upon deletion. Now there are no more edges in the graph so we can now do vertices 1, 3, and 4. We deleted them from the graph, add them to order array, and there are no edges to delete. Vertices 1, 3, and 4 were of degree 0 upon deletion. </w:t>
+        <w:t xml:space="preserve">vertex 0 is of degree 2. Next, we move to vertex 2 which is now of degree 1, delete vertex 2, add to order array, and delete its edge to vertex 3. Vertex 2 has degree 1 upon deletion. Now there are no more edges in the graph so we can now do vertices 1, 3, and 4. We deleted them from the graph, add them to order array, and there are no edges to delete. Vertices 1, 3, and 4 were of degree 0 upon deletion. </w:t>
       </w:r>
     </w:p>
     <w:p>
@@ -3727,7 +3703,7 @@
       <w:pPr>
         <w:spacing w:line="480" w:lineRule="auto"/>
         <w:rPr>
-          <w:rFonts w:ascii="Times New Roman" w:hAnsi="Times New Roman" w:cs="Times New Roman"/>
+          <w:rFonts w:ascii="Times New Roman" w:eastAsiaTheme="minorEastAsia" w:hAnsi="Times New Roman" w:cs="Times New Roman"/>
           <w:b/>
           <w:bCs/>
         </w:rPr>
@@ -3749,6 +3725,1168 @@
         </w:rPr>
         <w:t xml:space="preserve"> Ordering</w:t>
       </w:r>
+    </w:p>
+    <w:p>
+      <w:pPr>
+        <w:spacing w:line="480" w:lineRule="auto"/>
+        <w:rPr>
+          <w:rFonts w:ascii="Times New Roman" w:eastAsiaTheme="minorEastAsia" w:hAnsi="Times New Roman" w:cs="Times New Roman"/>
+          <w:b/>
+          <w:bCs/>
+          <w:i/>
+          <w:iCs/>
+        </w:rPr>
+      </w:pPr>
+      <w:r>
+        <w:rPr>
+          <w:rFonts w:ascii="Times New Roman" w:eastAsiaTheme="minorEastAsia" w:hAnsi="Times New Roman" w:cs="Times New Roman"/>
+          <w:b/>
+          <w:bCs/>
+          <w:i/>
+          <w:iCs/>
+        </w:rPr>
+        <w:t xml:space="preserve">Description: </w:t>
+      </w:r>
+    </w:p>
+    <w:p>
+      <w:pPr>
+        <w:spacing w:line="480" w:lineRule="auto"/>
+        <w:rPr>
+          <w:rFonts w:ascii="Times New Roman" w:eastAsiaTheme="minorEastAsia" w:hAnsi="Times New Roman" w:cs="Times New Roman"/>
+        </w:rPr>
+      </w:pPr>
+      <w:r>
+        <w:rPr>
+          <w:rFonts w:ascii="Times New Roman" w:eastAsiaTheme="minorEastAsia" w:hAnsi="Times New Roman" w:cs="Times New Roman"/>
+        </w:rPr>
+        <w:t xml:space="preserve">Smallest Original Degree Ordering is similar to Smallest Last Vertex Ordering in that the ordering of the vertices in the ordered array has the vertices with the highest degrees coming first in the list and the vertices with the least degrees coming at the end of the list. The only difference is that while Smallest Last Vertex Ordering uses the original degree of the vertices before vertex deletion, whereas the degree of each vertex is re-calculated in Smallest Last Vertex Ordering. </w:t>
+      </w:r>
+    </w:p>
+    <w:p>
+      <w:pPr>
+        <w:spacing w:line="480" w:lineRule="auto"/>
+        <w:rPr>
+          <w:rFonts w:ascii="Times New Roman" w:hAnsi="Times New Roman" w:cs="Times New Roman"/>
+          <w:b/>
+          <w:bCs/>
+          <w:i/>
+          <w:iCs/>
+        </w:rPr>
+      </w:pPr>
+      <w:r>
+        <w:rPr>
+          <w:rFonts w:ascii="Times New Roman" w:hAnsi="Times New Roman" w:cs="Times New Roman"/>
+          <w:b/>
+          <w:bCs/>
+          <w:i/>
+          <w:iCs/>
+        </w:rPr>
+        <w:t xml:space="preserve">Implementation: </w:t>
+      </w:r>
+    </w:p>
+    <w:p>
+      <w:pPr>
+        <w:spacing w:line="480" w:lineRule="auto"/>
+        <w:rPr>
+          <w:rFonts w:ascii="Times New Roman" w:hAnsi="Times New Roman" w:cs="Times New Roman"/>
+        </w:rPr>
+      </w:pPr>
+      <w:r>
+        <w:rPr>
+          <w:rFonts w:ascii="Times New Roman" w:hAnsi="Times New Roman" w:cs="Times New Roman"/>
+        </w:rPr>
+        <w:t xml:space="preserve">For my implementation, I created </w:t>
+      </w:r>
+      <w:r>
+        <w:rPr>
+          <w:rFonts w:ascii="Times New Roman" w:hAnsi="Times New Roman" w:cs="Times New Roman"/>
+        </w:rPr>
+        <w:t xml:space="preserve">a new array of size ‘vertices’ (number of vertices) with the variable name ‘order’, and then I made a copy of my degree list and named it ‘degreeListCopy’. </w:t>
+      </w:r>
+    </w:p>
+    <w:p>
+      <w:pPr>
+        <w:spacing w:line="480" w:lineRule="auto"/>
+        <w:rPr>
+          <w:rFonts w:ascii="Times New Roman" w:hAnsi="Times New Roman" w:cs="Times New Roman"/>
+        </w:rPr>
+      </w:pPr>
+      <w:r>
+        <w:rPr>
+          <w:rFonts w:ascii="Times New Roman" w:hAnsi="Times New Roman" w:cs="Times New Roman"/>
+          <w:noProof/>
+        </w:rPr>
+        <w:drawing>
+          <wp:anchor distT="0" distB="0" distL="114300" distR="114300" simplePos="0" relativeHeight="251679744" behindDoc="1" locked="0" layoutInCell="1" allowOverlap="1" wp14:anchorId="353BB4E8" wp14:editId="03AB69CE">
+            <wp:simplePos x="0" y="0"/>
+            <wp:positionH relativeFrom="column">
+              <wp:posOffset>209550</wp:posOffset>
+            </wp:positionH>
+            <wp:positionV relativeFrom="page">
+              <wp:posOffset>7686675</wp:posOffset>
+            </wp:positionV>
+            <wp:extent cx="5680710" cy="1924050"/>
+            <wp:effectExtent l="0" t="0" r="0" b="6350"/>
+            <wp:wrapTight wrapText="bothSides">
+              <wp:wrapPolygon edited="0">
+                <wp:start x="0" y="0"/>
+                <wp:lineTo x="0" y="21529"/>
+                <wp:lineTo x="21537" y="21529"/>
+                <wp:lineTo x="21537" y="0"/>
+                <wp:lineTo x="0" y="0"/>
+              </wp:wrapPolygon>
+            </wp:wrapTight>
+            <wp:docPr id="443786384" name="Picture 15"/>
+            <wp:cNvGraphicFramePr>
+              <a:graphicFrameLocks xmlns:a="http://schemas.openxmlformats.org/drawingml/2006/main" noChangeAspect="1"/>
+            </wp:cNvGraphicFramePr>
+            <a:graphic xmlns:a="http://schemas.openxmlformats.org/drawingml/2006/main">
+              <a:graphicData uri="http://schemas.openxmlformats.org/drawingml/2006/picture">
+                <pic:pic xmlns:pic="http://schemas.openxmlformats.org/drawingml/2006/picture">
+                  <pic:nvPicPr>
+                    <pic:cNvPr id="443786384" name="Picture 443786384"/>
+                    <pic:cNvPicPr/>
+                  </pic:nvPicPr>
+                  <pic:blipFill>
+                    <a:blip r:embed="rId25">
+                      <a:extLst>
+                        <a:ext uri="{28A0092B-C50C-407E-A947-70E740481C1C}">
+                          <a14:useLocalDpi xmlns:a14="http://schemas.microsoft.com/office/drawing/2010/main" val="0"/>
+                        </a:ext>
+                      </a:extLst>
+                    </a:blip>
+                    <a:stretch>
+                      <a:fillRect/>
+                    </a:stretch>
+                  </pic:blipFill>
+                  <pic:spPr>
+                    <a:xfrm>
+                      <a:off x="0" y="0"/>
+                      <a:ext cx="5680710" cy="1924050"/>
+                    </a:xfrm>
+                    <a:prstGeom prst="rect">
+                      <a:avLst/>
+                    </a:prstGeom>
+                  </pic:spPr>
+                </pic:pic>
+              </a:graphicData>
+            </a:graphic>
+            <wp14:sizeRelH relativeFrom="page">
+              <wp14:pctWidth>0</wp14:pctWidth>
+            </wp14:sizeRelH>
+            <wp14:sizeRelV relativeFrom="page">
+              <wp14:pctHeight>0</wp14:pctHeight>
+            </wp14:sizeRelV>
+          </wp:anchor>
+        </w:drawing>
+      </w:r>
+      <w:r>
+        <w:rPr>
+          <w:rFonts w:ascii="Times New Roman" w:hAnsi="Times New Roman" w:cs="Times New Roman"/>
+        </w:rPr>
+        <w:t xml:space="preserve">Next, I step into a for loop that iterates from 0 through ‘vertices’ and initializes ‘max’ and ‘maxVertex’ to -1. Then I step into another for loop that is nested within the first, and this loop also iterates from 0 through ‘vertices’. In this for loop I have a conditional that will check to see if that value in ‘degreeListCopy’ at index j is not equal to -1 and that the value at index j of ‘degreeListCopy’ is greater than ‘max’. If this condition is true, I will assign the value of ‘degreeListCopy’ at index j to ‘max’ and set ‘maxVertex’ equal to j. </w:t>
+      </w:r>
+      <w:r>
+        <w:rPr>
+          <w:rFonts w:ascii="Times New Roman" w:hAnsi="Times New Roman" w:cs="Times New Roman"/>
+        </w:rPr>
+        <w:t xml:space="preserve">Then I update order at index i with the value of ‘maxVertex’ and I make the value of degreeListCopy at index ‘maxVertex’ to -1 to symbolize that the vertex at that index is deleted. The below image is the result of running this algorithm with 5 vertices and 3 edges. </w:t>
+      </w:r>
+    </w:p>
+    <w:p>
+      <w:pPr>
+        <w:spacing w:line="480" w:lineRule="auto"/>
+        <w:rPr>
+          <w:rFonts w:ascii="Times New Roman" w:hAnsi="Times New Roman" w:cs="Times New Roman"/>
+          <w:b/>
+          <w:bCs/>
+        </w:rPr>
+      </w:pPr>
+      <w:r>
+        <w:rPr>
+          <w:rFonts w:ascii="Times New Roman" w:hAnsi="Times New Roman" w:cs="Times New Roman"/>
+          <w:b/>
+          <w:bCs/>
+        </w:rPr>
+        <w:lastRenderedPageBreak/>
+        <w:t>Uniform Random Ordering</w:t>
+      </w:r>
+    </w:p>
+    <w:p>
+      <w:pPr>
+        <w:spacing w:line="480" w:lineRule="auto"/>
+        <w:rPr>
+          <w:rFonts w:ascii="Times New Roman" w:hAnsi="Times New Roman" w:cs="Times New Roman"/>
+          <w:b/>
+          <w:bCs/>
+          <w:i/>
+          <w:iCs/>
+        </w:rPr>
+      </w:pPr>
+      <w:r>
+        <w:rPr>
+          <w:rFonts w:ascii="Times New Roman" w:hAnsi="Times New Roman" w:cs="Times New Roman"/>
+          <w:b/>
+          <w:bCs/>
+          <w:i/>
+          <w:iCs/>
+        </w:rPr>
+        <w:t xml:space="preserve">Description: </w:t>
+      </w:r>
+    </w:p>
+    <w:p>
+      <w:pPr>
+        <w:spacing w:line="480" w:lineRule="auto"/>
+        <w:rPr>
+          <w:rFonts w:ascii="Times New Roman" w:eastAsiaTheme="minorEastAsia" w:hAnsi="Times New Roman" w:cs="Times New Roman"/>
+        </w:rPr>
+      </w:pPr>
+      <w:r>
+        <w:rPr>
+          <w:rFonts w:ascii="Times New Roman" w:hAnsi="Times New Roman" w:cs="Times New Roman"/>
+        </w:rPr>
+        <w:t xml:space="preserve">Uniform Random Ordering is an ordering algorithm that </w:t>
+      </w:r>
+      <w:r>
+        <w:rPr>
+          <w:rFonts w:ascii="Times New Roman" w:hAnsi="Times New Roman" w:cs="Times New Roman"/>
+        </w:rPr>
+        <w:t xml:space="preserve">orders vertices based on random numbers. First, a random number is given to each vertex in the graph, then the vertices are ordered in ascending order based off of their given random numbers. This is a very simple algorithm and can easily be done in </w:t>
+      </w:r>
+      <m:oMath>
+        <m:r>
+          <w:rPr>
+            <w:rFonts w:ascii="Cambria Math" w:hAnsi="Cambria Math" w:cs="Times New Roman"/>
+          </w:rPr>
+          <m:t>O(n)</m:t>
+        </m:r>
+      </m:oMath>
+      <w:r>
+        <w:rPr>
+          <w:rFonts w:ascii="Times New Roman" w:eastAsiaTheme="minorEastAsia" w:hAnsi="Times New Roman" w:cs="Times New Roman"/>
+        </w:rPr>
+        <w:t xml:space="preserve"> time. </w:t>
+      </w:r>
+    </w:p>
+    <w:p>
+      <w:pPr>
+        <w:spacing w:line="480" w:lineRule="auto"/>
+        <w:rPr>
+          <w:rFonts w:ascii="Times New Roman" w:eastAsiaTheme="minorEastAsia" w:hAnsi="Times New Roman" w:cs="Times New Roman"/>
+          <w:b/>
+          <w:bCs/>
+          <w:i/>
+          <w:iCs/>
+        </w:rPr>
+      </w:pPr>
+      <w:r>
+        <w:rPr>
+          <w:rFonts w:ascii="Times New Roman" w:eastAsiaTheme="minorEastAsia" w:hAnsi="Times New Roman" w:cs="Times New Roman"/>
+          <w:b/>
+          <w:bCs/>
+          <w:i/>
+          <w:iCs/>
+        </w:rPr>
+        <w:t>Implementation:</w:t>
+      </w:r>
+    </w:p>
+    <w:p>
+      <w:pPr>
+        <w:spacing w:line="480" w:lineRule="auto"/>
+        <w:rPr>
+          <w:rFonts w:ascii="Times New Roman" w:eastAsiaTheme="minorEastAsia" w:hAnsi="Times New Roman" w:cs="Times New Roman"/>
+        </w:rPr>
+      </w:pPr>
+      <w:r>
+        <w:rPr>
+          <w:rFonts w:ascii="Times New Roman" w:eastAsiaTheme="minorEastAsia" w:hAnsi="Times New Roman" w:cs="Times New Roman"/>
+          <w:noProof/>
+        </w:rPr>
+        <w:drawing>
+          <wp:anchor distT="0" distB="0" distL="114300" distR="114300" simplePos="0" relativeHeight="251680768" behindDoc="1" locked="0" layoutInCell="1" allowOverlap="1" wp14:anchorId="7D87C088" wp14:editId="4057B3C8">
+            <wp:simplePos x="0" y="0"/>
+            <wp:positionH relativeFrom="column">
+              <wp:posOffset>76200</wp:posOffset>
+            </wp:positionH>
+            <wp:positionV relativeFrom="paragraph">
+              <wp:posOffset>2788285</wp:posOffset>
+            </wp:positionV>
+            <wp:extent cx="5943600" cy="1962150"/>
+            <wp:effectExtent l="0" t="0" r="0" b="6350"/>
+            <wp:wrapTight wrapText="bothSides">
+              <wp:wrapPolygon edited="0">
+                <wp:start x="0" y="0"/>
+                <wp:lineTo x="0" y="21530"/>
+                <wp:lineTo x="21554" y="21530"/>
+                <wp:lineTo x="21554" y="0"/>
+                <wp:lineTo x="0" y="0"/>
+              </wp:wrapPolygon>
+            </wp:wrapTight>
+            <wp:docPr id="1719147337" name="Picture 1" descr="Text&#10;&#10;Description automatically generated"/>
+            <wp:cNvGraphicFramePr>
+              <a:graphicFrameLocks xmlns:a="http://schemas.openxmlformats.org/drawingml/2006/main" noChangeAspect="1"/>
+            </wp:cNvGraphicFramePr>
+            <a:graphic xmlns:a="http://schemas.openxmlformats.org/drawingml/2006/main">
+              <a:graphicData uri="http://schemas.openxmlformats.org/drawingml/2006/picture">
+                <pic:pic xmlns:pic="http://schemas.openxmlformats.org/drawingml/2006/picture">
+                  <pic:nvPicPr>
+                    <pic:cNvPr id="1719147337" name="Picture 1" descr="Text&#10;&#10;Description automatically generated"/>
+                    <pic:cNvPicPr/>
+                  </pic:nvPicPr>
+                  <pic:blipFill>
+                    <a:blip r:embed="rId26">
+                      <a:extLst>
+                        <a:ext uri="{28A0092B-C50C-407E-A947-70E740481C1C}">
+                          <a14:useLocalDpi xmlns:a14="http://schemas.microsoft.com/office/drawing/2010/main" val="0"/>
+                        </a:ext>
+                      </a:extLst>
+                    </a:blip>
+                    <a:stretch>
+                      <a:fillRect/>
+                    </a:stretch>
+                  </pic:blipFill>
+                  <pic:spPr>
+                    <a:xfrm>
+                      <a:off x="0" y="0"/>
+                      <a:ext cx="5943600" cy="1962150"/>
+                    </a:xfrm>
+                    <a:prstGeom prst="rect">
+                      <a:avLst/>
+                    </a:prstGeom>
+                  </pic:spPr>
+                </pic:pic>
+              </a:graphicData>
+            </a:graphic>
+            <wp14:sizeRelH relativeFrom="page">
+              <wp14:pctWidth>0</wp14:pctWidth>
+            </wp14:sizeRelH>
+            <wp14:sizeRelV relativeFrom="page">
+              <wp14:pctHeight>0</wp14:pctHeight>
+            </wp14:sizeRelV>
+          </wp:anchor>
+        </w:drawing>
+      </w:r>
+      <w:r>
+        <w:rPr>
+          <w:rFonts w:ascii="Times New Roman" w:eastAsiaTheme="minorEastAsia" w:hAnsi="Times New Roman" w:cs="Times New Roman"/>
+        </w:rPr>
+        <w:t>To create the Uniform Random Ordering algorithm, I first started by creating an integer array ‘order’ of length ‘</w:t>
+      </w:r>
+      <w:proofErr w:type="gramStart"/>
+      <w:r>
+        <w:rPr>
+          <w:rFonts w:ascii="Times New Roman" w:eastAsiaTheme="minorEastAsia" w:hAnsi="Times New Roman" w:cs="Times New Roman"/>
+        </w:rPr>
+        <w:t>vertices’</w:t>
+      </w:r>
+      <w:proofErr w:type="gramEnd"/>
+      <w:r>
+        <w:rPr>
+          <w:rFonts w:ascii="Times New Roman" w:eastAsiaTheme="minorEastAsia" w:hAnsi="Times New Roman" w:cs="Times New Roman"/>
+        </w:rPr>
+        <w:t xml:space="preserve">. I then used Arrays.fill() to fill that empty array with -1’s so I could later check to see which indices had not been given a random number. I then created a for loop that iterates from 0 through ‘vertices’ and called the getUniformRandom() function and assigned its value to ‘index’. Then I used a while loop to assign getUniformRandom() to index while the value at index ‘index’ does not equal 1. Finally, I added </w:t>
+      </w:r>
+      <w:proofErr w:type="spellStart"/>
+      <w:r>
+        <w:rPr>
+          <w:rFonts w:ascii="Times New Roman" w:eastAsiaTheme="minorEastAsia" w:hAnsi="Times New Roman" w:cs="Times New Roman"/>
+        </w:rPr>
+        <w:t>i</w:t>
+      </w:r>
+      <w:proofErr w:type="spellEnd"/>
+      <w:r>
+        <w:rPr>
+          <w:rFonts w:ascii="Times New Roman" w:eastAsiaTheme="minorEastAsia" w:hAnsi="Times New Roman" w:cs="Times New Roman"/>
+        </w:rPr>
+        <w:t xml:space="preserve"> to the order array at index ‘index’. </w:t>
+      </w:r>
+      <w:r>
+        <w:rPr>
+          <w:rFonts w:ascii="Times New Roman" w:eastAsiaTheme="minorEastAsia" w:hAnsi="Times New Roman" w:cs="Times New Roman"/>
+        </w:rPr>
+        <w:t>The following image is the result of running this algorithm</w:t>
+      </w:r>
+      <w:r>
+        <w:rPr>
+          <w:rFonts w:ascii="Times New Roman" w:eastAsiaTheme="minorEastAsia" w:hAnsi="Times New Roman" w:cs="Times New Roman"/>
+        </w:rPr>
+        <w:t xml:space="preserve"> with 5 vertices and 3 edges. </w:t>
+      </w:r>
+    </w:p>
+    <w:p>
+      <w:pPr>
+        <w:spacing w:line="480" w:lineRule="auto"/>
+        <w:rPr>
+          <w:rFonts w:ascii="Times New Roman" w:eastAsiaTheme="minorEastAsia" w:hAnsi="Times New Roman" w:cs="Times New Roman"/>
+        </w:rPr>
+      </w:pPr>
+    </w:p>
+    <w:p>
+      <w:pPr>
+        <w:spacing w:line="480" w:lineRule="auto"/>
+        <w:rPr>
+          <w:rFonts w:ascii="Times New Roman" w:eastAsiaTheme="minorEastAsia" w:hAnsi="Times New Roman" w:cs="Times New Roman"/>
+        </w:rPr>
+      </w:pPr>
+    </w:p>
+    <w:p>
+      <w:pPr>
+        <w:spacing w:line="480" w:lineRule="auto"/>
+        <w:rPr>
+          <w:rFonts w:ascii="Times New Roman" w:eastAsiaTheme="minorEastAsia" w:hAnsi="Times New Roman" w:cs="Times New Roman"/>
+        </w:rPr>
+      </w:pPr>
+    </w:p>
+    <w:p>
+      <w:pPr>
+        <w:spacing w:line="480" w:lineRule="auto"/>
+        <w:rPr>
+          <w:rFonts w:ascii="Times New Roman" w:eastAsiaTheme="minorEastAsia" w:hAnsi="Times New Roman" w:cs="Times New Roman"/>
+          <w:b/>
+          <w:bCs/>
+        </w:rPr>
+      </w:pPr>
+      <w:r>
+        <w:rPr>
+          <w:rFonts w:ascii="Times New Roman" w:eastAsiaTheme="minorEastAsia" w:hAnsi="Times New Roman" w:cs="Times New Roman"/>
+          <w:b/>
+          <w:bCs/>
+        </w:rPr>
+        <w:lastRenderedPageBreak/>
+        <w:t xml:space="preserve">Largest Last </w:t>
+      </w:r>
+      <w:r>
+        <w:rPr>
+          <w:rFonts w:ascii="Times New Roman" w:eastAsiaTheme="minorEastAsia" w:hAnsi="Times New Roman" w:cs="Times New Roman"/>
+          <w:b/>
+          <w:bCs/>
+        </w:rPr>
+        <w:t xml:space="preserve">Vertex </w:t>
+      </w:r>
+      <w:r>
+        <w:rPr>
+          <w:rFonts w:ascii="Times New Roman" w:eastAsiaTheme="minorEastAsia" w:hAnsi="Times New Roman" w:cs="Times New Roman"/>
+          <w:b/>
+          <w:bCs/>
+        </w:rPr>
+        <w:t>Ordering</w:t>
+      </w:r>
+    </w:p>
+    <w:p>
+      <w:pPr>
+        <w:spacing w:line="480" w:lineRule="auto"/>
+        <w:rPr>
+          <w:rFonts w:ascii="Times New Roman" w:eastAsiaTheme="minorEastAsia" w:hAnsi="Times New Roman" w:cs="Times New Roman"/>
+          <w:b/>
+          <w:bCs/>
+          <w:i/>
+          <w:iCs/>
+        </w:rPr>
+      </w:pPr>
+      <w:r>
+        <w:rPr>
+          <w:rFonts w:ascii="Times New Roman" w:eastAsiaTheme="minorEastAsia" w:hAnsi="Times New Roman" w:cs="Times New Roman"/>
+          <w:b/>
+          <w:bCs/>
+          <w:i/>
+          <w:iCs/>
+        </w:rPr>
+        <w:t xml:space="preserve">Description: </w:t>
+      </w:r>
+    </w:p>
+    <w:p>
+      <w:pPr>
+        <w:spacing w:line="480" w:lineRule="auto"/>
+        <w:rPr>
+          <w:rFonts w:ascii="Times New Roman" w:eastAsiaTheme="minorEastAsia" w:hAnsi="Times New Roman" w:cs="Times New Roman"/>
+        </w:rPr>
+      </w:pPr>
+      <w:r>
+        <w:rPr>
+          <w:rFonts w:ascii="Times New Roman" w:eastAsiaTheme="minorEastAsia" w:hAnsi="Times New Roman" w:cs="Times New Roman"/>
+        </w:rPr>
+        <w:t>Largest Last Vertex Ordering</w:t>
+      </w:r>
+      <w:r>
+        <w:rPr>
+          <w:rFonts w:ascii="Times New Roman" w:eastAsiaTheme="minorEastAsia" w:hAnsi="Times New Roman" w:cs="Times New Roman"/>
+        </w:rPr>
+        <w:t xml:space="preserve"> is the reverse of Smallest Last Vertex Ordering with the same basic principles. </w:t>
+      </w:r>
+      <w:r>
+        <w:rPr>
+          <w:rFonts w:ascii="Times New Roman" w:eastAsiaTheme="minorEastAsia" w:hAnsi="Times New Roman" w:cs="Times New Roman"/>
+        </w:rPr>
+        <w:t>All</w:t>
+      </w:r>
+      <w:r>
+        <w:rPr>
+          <w:rFonts w:ascii="Times New Roman" w:eastAsiaTheme="minorEastAsia" w:hAnsi="Times New Roman" w:cs="Times New Roman"/>
+        </w:rPr>
+        <w:t xml:space="preserve"> the original vertex degrees are calculated, but instead of starting with the largest vertex degree, you start with the smallest vertex degree so that the last vertex in the list has the largest degree. To do this, you check for the smallest degree, delete </w:t>
+      </w:r>
+      <w:proofErr w:type="gramStart"/>
+      <w:r>
+        <w:rPr>
+          <w:rFonts w:ascii="Times New Roman" w:eastAsiaTheme="minorEastAsia" w:hAnsi="Times New Roman" w:cs="Times New Roman"/>
+        </w:rPr>
+        <w:t>edges</w:t>
+      </w:r>
+      <w:proofErr w:type="gramEnd"/>
+      <w:r>
+        <w:rPr>
+          <w:rFonts w:ascii="Times New Roman" w:eastAsiaTheme="minorEastAsia" w:hAnsi="Times New Roman" w:cs="Times New Roman"/>
+        </w:rPr>
+        <w:t xml:space="preserve"> if possible, recalculate all vertex degrees, and repeat the process until you have deleted and stored the last vertex in the order array. </w:t>
+      </w:r>
+    </w:p>
+    <w:p>
+      <w:pPr>
+        <w:spacing w:line="480" w:lineRule="auto"/>
+        <w:rPr>
+          <w:rFonts w:ascii="Times New Roman" w:eastAsiaTheme="minorEastAsia" w:hAnsi="Times New Roman" w:cs="Times New Roman"/>
+        </w:rPr>
+      </w:pPr>
+      <w:r>
+        <w:rPr>
+          <w:rFonts w:ascii="Times New Roman" w:eastAsiaTheme="minorEastAsia" w:hAnsi="Times New Roman" w:cs="Times New Roman"/>
+          <w:b/>
+          <w:bCs/>
+          <w:i/>
+          <w:iCs/>
+        </w:rPr>
+        <w:t xml:space="preserve">Implementation: </w:t>
+      </w:r>
+    </w:p>
+    <w:p>
+      <w:pPr>
+        <w:spacing w:line="480" w:lineRule="auto"/>
+        <w:rPr>
+          <w:rFonts w:ascii="Times New Roman" w:eastAsiaTheme="minorEastAsia" w:hAnsi="Times New Roman" w:cs="Times New Roman"/>
+        </w:rPr>
+      </w:pPr>
+      <w:r>
+        <w:rPr>
+          <w:rFonts w:ascii="Times New Roman" w:eastAsiaTheme="minorEastAsia" w:hAnsi="Times New Roman" w:cs="Times New Roman"/>
+        </w:rPr>
+        <w:t>The first steps I made to complete the Largest Last Vertex Ordering was to create an array integer array ‘order’ of length ‘vertices’, and then create a copy of ‘degreeList’ named ‘degreeListCopy’. From here, I created a for loop that iterates from 0 through ‘</w:t>
+      </w:r>
+      <w:proofErr w:type="gramStart"/>
+      <w:r>
+        <w:rPr>
+          <w:rFonts w:ascii="Times New Roman" w:eastAsiaTheme="minorEastAsia" w:hAnsi="Times New Roman" w:cs="Times New Roman"/>
+        </w:rPr>
+        <w:t>vertices’</w:t>
+      </w:r>
+      <w:proofErr w:type="gramEnd"/>
+      <w:r>
+        <w:rPr>
+          <w:rFonts w:ascii="Times New Roman" w:eastAsiaTheme="minorEastAsia" w:hAnsi="Times New Roman" w:cs="Times New Roman"/>
+        </w:rPr>
+        <w:t xml:space="preserve">. Inside this for loop, I initialized ‘minDegree’ to the largest possible integer value, and ‘minIndex’ to -1. I did this so that it was impossible for me to start out with a ‘minDegree’ that was smaller than any possible integer degree value, and so that </w:t>
+      </w:r>
+      <w:r>
+        <w:rPr>
+          <w:rFonts w:ascii="Times New Roman" w:eastAsiaTheme="minorEastAsia" w:hAnsi="Times New Roman" w:cs="Times New Roman"/>
+        </w:rPr>
+        <w:t xml:space="preserve">‘minIndex’ was smaller than any possible index before entering another for loop. </w:t>
+      </w:r>
+      <w:r>
+        <w:rPr>
+          <w:rFonts w:ascii="Times New Roman" w:eastAsiaTheme="minorEastAsia" w:hAnsi="Times New Roman" w:cs="Times New Roman"/>
+        </w:rPr>
+        <w:t xml:space="preserve">Then I created a nested for loop and conditional so that if the value at index j of ‘degreeListCopy’ was not equal to -1 and the same value was less than ‘minDegree’, the value at index j of ‘degreeListCopy’ was assigned to ‘minDegree’ and j was assigned to ‘minIndex’. </w:t>
+      </w:r>
+      <w:r>
+        <w:rPr>
+          <w:rFonts w:ascii="Times New Roman" w:eastAsiaTheme="minorEastAsia" w:hAnsi="Times New Roman" w:cs="Times New Roman"/>
+        </w:rPr>
+        <w:t xml:space="preserve">After the inner for loop, I assign minIndex to index </w:t>
+      </w:r>
+      <w:proofErr w:type="spellStart"/>
+      <w:r>
+        <w:rPr>
+          <w:rFonts w:ascii="Times New Roman" w:eastAsiaTheme="minorEastAsia" w:hAnsi="Times New Roman" w:cs="Times New Roman"/>
+        </w:rPr>
+        <w:t>i</w:t>
+      </w:r>
+      <w:proofErr w:type="spellEnd"/>
+      <w:r>
+        <w:rPr>
+          <w:rFonts w:ascii="Times New Roman" w:eastAsiaTheme="minorEastAsia" w:hAnsi="Times New Roman" w:cs="Times New Roman"/>
+        </w:rPr>
+        <w:t xml:space="preserve"> of order array and then delete the necessary degrees. </w:t>
+      </w:r>
+      <w:r>
+        <w:rPr>
+          <w:rFonts w:ascii="Times New Roman" w:eastAsiaTheme="minorEastAsia" w:hAnsi="Times New Roman" w:cs="Times New Roman"/>
+        </w:rPr>
+        <w:t xml:space="preserve">The following image is the result of running this algorithm with 5 vertices and 3 edges. </w:t>
+      </w:r>
+    </w:p>
+    <w:p>
+      <w:pPr>
+        <w:spacing w:line="480" w:lineRule="auto"/>
+        <w:rPr>
+          <w:rFonts w:ascii="Times New Roman" w:hAnsi="Times New Roman" w:cs="Times New Roman"/>
+        </w:rPr>
+      </w:pPr>
+      <w:r>
+        <w:rPr>
+          <w:rFonts w:ascii="Times New Roman" w:hAnsi="Times New Roman" w:cs="Times New Roman"/>
+          <w:noProof/>
+        </w:rPr>
+        <w:drawing>
+          <wp:anchor distT="0" distB="0" distL="114300" distR="114300" simplePos="0" relativeHeight="251681792" behindDoc="1" locked="0" layoutInCell="1" allowOverlap="1" wp14:anchorId="0D208AC4" wp14:editId="75A240F7">
+            <wp:simplePos x="0" y="0"/>
+            <wp:positionH relativeFrom="column">
+              <wp:posOffset>418465</wp:posOffset>
+            </wp:positionH>
+            <wp:positionV relativeFrom="page">
+              <wp:posOffset>8069580</wp:posOffset>
+            </wp:positionV>
+            <wp:extent cx="4962525" cy="1648460"/>
+            <wp:effectExtent l="0" t="0" r="3175" b="2540"/>
+            <wp:wrapTight wrapText="bothSides">
+              <wp:wrapPolygon edited="0">
+                <wp:start x="0" y="0"/>
+                <wp:lineTo x="0" y="21467"/>
+                <wp:lineTo x="21559" y="21467"/>
+                <wp:lineTo x="21559" y="0"/>
+                <wp:lineTo x="0" y="0"/>
+              </wp:wrapPolygon>
+            </wp:wrapTight>
+            <wp:docPr id="343482856" name="Picture 2" descr="Text&#10;&#10;Description automatically generated"/>
+            <wp:cNvGraphicFramePr>
+              <a:graphicFrameLocks xmlns:a="http://schemas.openxmlformats.org/drawingml/2006/main" noChangeAspect="1"/>
+            </wp:cNvGraphicFramePr>
+            <a:graphic xmlns:a="http://schemas.openxmlformats.org/drawingml/2006/main">
+              <a:graphicData uri="http://schemas.openxmlformats.org/drawingml/2006/picture">
+                <pic:pic xmlns:pic="http://schemas.openxmlformats.org/drawingml/2006/picture">
+                  <pic:nvPicPr>
+                    <pic:cNvPr id="343482856" name="Picture 2" descr="Text&#10;&#10;Description automatically generated"/>
+                    <pic:cNvPicPr/>
+                  </pic:nvPicPr>
+                  <pic:blipFill>
+                    <a:blip r:embed="rId27">
+                      <a:extLst>
+                        <a:ext uri="{28A0092B-C50C-407E-A947-70E740481C1C}">
+                          <a14:useLocalDpi xmlns:a14="http://schemas.microsoft.com/office/drawing/2010/main" val="0"/>
+                        </a:ext>
+                      </a:extLst>
+                    </a:blip>
+                    <a:stretch>
+                      <a:fillRect/>
+                    </a:stretch>
+                  </pic:blipFill>
+                  <pic:spPr>
+                    <a:xfrm>
+                      <a:off x="0" y="0"/>
+                      <a:ext cx="4962525" cy="1648460"/>
+                    </a:xfrm>
+                    <a:prstGeom prst="rect">
+                      <a:avLst/>
+                    </a:prstGeom>
+                  </pic:spPr>
+                </pic:pic>
+              </a:graphicData>
+            </a:graphic>
+            <wp14:sizeRelH relativeFrom="page">
+              <wp14:pctWidth>0</wp14:pctWidth>
+            </wp14:sizeRelH>
+            <wp14:sizeRelV relativeFrom="page">
+              <wp14:pctHeight>0</wp14:pctHeight>
+            </wp14:sizeRelV>
+          </wp:anchor>
+        </w:drawing>
+      </w:r>
+    </w:p>
+    <w:p>
+      <w:pPr>
+        <w:spacing w:line="480" w:lineRule="auto"/>
+        <w:rPr>
+          <w:rFonts w:ascii="Times New Roman" w:hAnsi="Times New Roman" w:cs="Times New Roman"/>
+        </w:rPr>
+      </w:pPr>
+    </w:p>
+    <w:p>
+      <w:pPr>
+        <w:spacing w:line="480" w:lineRule="auto"/>
+        <w:rPr>
+          <w:rFonts w:ascii="Times New Roman" w:hAnsi="Times New Roman" w:cs="Times New Roman"/>
+        </w:rPr>
+      </w:pPr>
+    </w:p>
+    <w:p>
+      <w:pPr>
+        <w:spacing w:line="480" w:lineRule="auto"/>
+        <w:rPr>
+          <w:rFonts w:ascii="Times New Roman" w:hAnsi="Times New Roman" w:cs="Times New Roman"/>
+          <w:b/>
+          <w:bCs/>
+        </w:rPr>
+      </w:pPr>
+      <w:r>
+        <w:rPr>
+          <w:rFonts w:ascii="Times New Roman" w:hAnsi="Times New Roman" w:cs="Times New Roman"/>
+          <w:b/>
+          <w:bCs/>
+        </w:rPr>
+        <w:lastRenderedPageBreak/>
+        <w:t>Largest Last Original Degree Ordering</w:t>
+      </w:r>
+    </w:p>
+    <w:p>
+      <w:pPr>
+        <w:spacing w:line="480" w:lineRule="auto"/>
+        <w:rPr>
+          <w:rFonts w:ascii="Times New Roman" w:hAnsi="Times New Roman" w:cs="Times New Roman"/>
+        </w:rPr>
+      </w:pPr>
+      <w:r>
+        <w:rPr>
+          <w:rFonts w:ascii="Times New Roman" w:hAnsi="Times New Roman" w:cs="Times New Roman"/>
+        </w:rPr>
+        <w:t xml:space="preserve">The Largest Last Original Degree Ordering algorithm is the same as Largest Last Vertex Ordering with the difference being the original degrees of the vertices are kept even after deletion. This the exact same technique that is used in Smallest Original Degree Ordering, just a reverse order. </w:t>
+      </w:r>
+      <w:r>
+        <w:rPr>
+          <w:rFonts w:ascii="Times New Roman" w:hAnsi="Times New Roman" w:cs="Times New Roman"/>
+        </w:rPr>
+        <w:t xml:space="preserve">You start by calculating the degree of all vertices and then delete and subsequently add to the order array, the smallest degree vertex. Instead of recalculating the degree of each vertex after a deletion, each vertex keeps its original </w:t>
+      </w:r>
+      <w:proofErr w:type="gramStart"/>
+      <w:r>
+        <w:rPr>
+          <w:rFonts w:ascii="Times New Roman" w:hAnsi="Times New Roman" w:cs="Times New Roman"/>
+        </w:rPr>
+        <w:t>degree</w:t>
+      </w:r>
+      <w:proofErr w:type="gramEnd"/>
+      <w:r>
+        <w:rPr>
+          <w:rFonts w:ascii="Times New Roman" w:hAnsi="Times New Roman" w:cs="Times New Roman"/>
+        </w:rPr>
+        <w:t xml:space="preserve"> and you repeat the process until the last deleted vertex is the one of the largest degree.</w:t>
+      </w:r>
+    </w:p>
+    <w:p>
+      <w:pPr>
+        <w:spacing w:line="480" w:lineRule="auto"/>
+        <w:rPr>
+          <w:rFonts w:ascii="Times New Roman" w:hAnsi="Times New Roman" w:cs="Times New Roman"/>
+          <w:b/>
+          <w:bCs/>
+          <w:i/>
+          <w:iCs/>
+        </w:rPr>
+      </w:pPr>
+      <w:r>
+        <w:rPr>
+          <w:rFonts w:ascii="Times New Roman" w:hAnsi="Times New Roman" w:cs="Times New Roman"/>
+          <w:b/>
+          <w:bCs/>
+          <w:i/>
+          <w:iCs/>
+        </w:rPr>
+        <w:t xml:space="preserve">Implementation: </w:t>
+      </w:r>
+    </w:p>
+    <w:p>
+      <w:pPr>
+        <w:spacing w:line="480" w:lineRule="auto"/>
+        <w:rPr>
+          <w:rFonts w:ascii="Times New Roman" w:hAnsi="Times New Roman" w:cs="Times New Roman"/>
+        </w:rPr>
+      </w:pPr>
+      <w:r>
+        <w:rPr>
+          <w:rFonts w:ascii="Times New Roman" w:hAnsi="Times New Roman" w:cs="Times New Roman"/>
+        </w:rPr>
+        <w:t xml:space="preserve">The implementation for this algorithm uses the exact same code as Largest Last Ordering Vertex with the exception that this algorithm does not call the ‘deleteDegrees()’ function. This ensures that when iterating back through the for loop ‘vertices’ number of times, no degrees are </w:t>
+      </w:r>
+      <w:proofErr w:type="gramStart"/>
+      <w:r>
+        <w:rPr>
+          <w:rFonts w:ascii="Times New Roman" w:hAnsi="Times New Roman" w:cs="Times New Roman"/>
+        </w:rPr>
+        <w:t>deleted</w:t>
+      </w:r>
+      <w:proofErr w:type="gramEnd"/>
+      <w:r>
+        <w:rPr>
+          <w:rFonts w:ascii="Times New Roman" w:hAnsi="Times New Roman" w:cs="Times New Roman"/>
+        </w:rPr>
+        <w:t xml:space="preserve"> and every vertex keeps its original degree. At the end of the for loop, minIndex is assigned to index </w:t>
+      </w:r>
+      <w:proofErr w:type="spellStart"/>
+      <w:r>
+        <w:rPr>
+          <w:rFonts w:ascii="Times New Roman" w:hAnsi="Times New Roman" w:cs="Times New Roman"/>
+        </w:rPr>
+        <w:t>i</w:t>
+      </w:r>
+      <w:proofErr w:type="spellEnd"/>
+      <w:r>
+        <w:rPr>
+          <w:rFonts w:ascii="Times New Roman" w:hAnsi="Times New Roman" w:cs="Times New Roman"/>
+        </w:rPr>
+        <w:t xml:space="preserve"> of the order array and </w:t>
+      </w:r>
+      <w:proofErr w:type="gramStart"/>
+      <w:r>
+        <w:rPr>
+          <w:rFonts w:ascii="Times New Roman" w:hAnsi="Times New Roman" w:cs="Times New Roman"/>
+        </w:rPr>
+        <w:t>the final result</w:t>
+      </w:r>
+      <w:proofErr w:type="gramEnd"/>
+      <w:r>
+        <w:rPr>
+          <w:rFonts w:ascii="Times New Roman" w:hAnsi="Times New Roman" w:cs="Times New Roman"/>
+        </w:rPr>
+        <w:t xml:space="preserve"> will have the vertices ordered in increasing order with the final vertex having the largest original degree. </w:t>
+      </w:r>
+      <w:r>
+        <w:rPr>
+          <w:rFonts w:ascii="Times New Roman" w:hAnsi="Times New Roman" w:cs="Times New Roman"/>
+        </w:rPr>
+        <w:t xml:space="preserve">For the sake of redundancy, because the code is the same </w:t>
+      </w:r>
+      <w:proofErr w:type="gramStart"/>
+      <w:r>
+        <w:rPr>
+          <w:rFonts w:ascii="Times New Roman" w:hAnsi="Times New Roman" w:cs="Times New Roman"/>
+        </w:rPr>
+        <w:t>with the exception of</w:t>
+      </w:r>
+      <w:proofErr w:type="gramEnd"/>
+      <w:r>
+        <w:rPr>
+          <w:rFonts w:ascii="Times New Roman" w:hAnsi="Times New Roman" w:cs="Times New Roman"/>
+        </w:rPr>
+        <w:t xml:space="preserve"> one function call, I do not feel the need to reiterate the entire function. (For more information reference “Implementation” for Largest Last Vertex Ordering. Below is the result of running this function with 5 vertices and 3 edges. </w:t>
+      </w:r>
+    </w:p>
+    <w:p>
+      <w:pPr>
+        <w:spacing w:line="480" w:lineRule="auto"/>
+        <w:rPr>
+          <w:rFonts w:ascii="Times New Roman" w:hAnsi="Times New Roman" w:cs="Times New Roman"/>
+        </w:rPr>
+      </w:pPr>
+      <w:r>
+        <w:rPr>
+          <w:rFonts w:ascii="Times New Roman" w:hAnsi="Times New Roman" w:cs="Times New Roman"/>
+          <w:noProof/>
+        </w:rPr>
+        <w:drawing>
+          <wp:anchor distT="0" distB="0" distL="114300" distR="114300" simplePos="0" relativeHeight="251682816" behindDoc="1" locked="0" layoutInCell="1" allowOverlap="1" wp14:anchorId="2916647A" wp14:editId="2DEF7844">
+            <wp:simplePos x="0" y="0"/>
+            <wp:positionH relativeFrom="column">
+              <wp:posOffset>123190</wp:posOffset>
+            </wp:positionH>
+            <wp:positionV relativeFrom="page">
+              <wp:posOffset>7553960</wp:posOffset>
+            </wp:positionV>
+            <wp:extent cx="5514975" cy="1846580"/>
+            <wp:effectExtent l="0" t="0" r="0" b="0"/>
+            <wp:wrapTight wrapText="bothSides">
+              <wp:wrapPolygon edited="0">
+                <wp:start x="0" y="0"/>
+                <wp:lineTo x="0" y="21392"/>
+                <wp:lineTo x="21538" y="21392"/>
+                <wp:lineTo x="21538" y="0"/>
+                <wp:lineTo x="0" y="0"/>
+              </wp:wrapPolygon>
+            </wp:wrapTight>
+            <wp:docPr id="2112838128" name="Picture 3" descr="Text&#10;&#10;Description automatically generated"/>
+            <wp:cNvGraphicFramePr>
+              <a:graphicFrameLocks xmlns:a="http://schemas.openxmlformats.org/drawingml/2006/main" noChangeAspect="1"/>
+            </wp:cNvGraphicFramePr>
+            <a:graphic xmlns:a="http://schemas.openxmlformats.org/drawingml/2006/main">
+              <a:graphicData uri="http://schemas.openxmlformats.org/drawingml/2006/picture">
+                <pic:pic xmlns:pic="http://schemas.openxmlformats.org/drawingml/2006/picture">
+                  <pic:nvPicPr>
+                    <pic:cNvPr id="2112838128" name="Picture 3" descr="Text&#10;&#10;Description automatically generated"/>
+                    <pic:cNvPicPr/>
+                  </pic:nvPicPr>
+                  <pic:blipFill>
+                    <a:blip r:embed="rId28">
+                      <a:extLst>
+                        <a:ext uri="{28A0092B-C50C-407E-A947-70E740481C1C}">
+                          <a14:useLocalDpi xmlns:a14="http://schemas.microsoft.com/office/drawing/2010/main" val="0"/>
+                        </a:ext>
+                      </a:extLst>
+                    </a:blip>
+                    <a:stretch>
+                      <a:fillRect/>
+                    </a:stretch>
+                  </pic:blipFill>
+                  <pic:spPr>
+                    <a:xfrm>
+                      <a:off x="0" y="0"/>
+                      <a:ext cx="5514975" cy="1846580"/>
+                    </a:xfrm>
+                    <a:prstGeom prst="rect">
+                      <a:avLst/>
+                    </a:prstGeom>
+                  </pic:spPr>
+                </pic:pic>
+              </a:graphicData>
+            </a:graphic>
+            <wp14:sizeRelH relativeFrom="page">
+              <wp14:pctWidth>0</wp14:pctWidth>
+            </wp14:sizeRelH>
+            <wp14:sizeRelV relativeFrom="page">
+              <wp14:pctHeight>0</wp14:pctHeight>
+            </wp14:sizeRelV>
+          </wp:anchor>
+        </w:drawing>
+      </w:r>
+    </w:p>
+    <w:p>
+      <w:pPr>
+        <w:spacing w:line="480" w:lineRule="auto"/>
+        <w:rPr>
+          <w:rFonts w:ascii="Times New Roman" w:hAnsi="Times New Roman" w:cs="Times New Roman"/>
+          <w:b/>
+          <w:bCs/>
+        </w:rPr>
+      </w:pPr>
+      <w:r>
+        <w:rPr>
+          <w:rFonts w:ascii="Times New Roman" w:hAnsi="Times New Roman" w:cs="Times New Roman"/>
+          <w:b/>
+          <w:bCs/>
+        </w:rPr>
+        <w:lastRenderedPageBreak/>
+        <w:t>Outside to Inside Ordering</w:t>
+      </w:r>
+    </w:p>
+    <w:p>
+      <w:pPr>
+        <w:spacing w:line="480" w:lineRule="auto"/>
+        <w:rPr>
+          <w:rFonts w:ascii="Times New Roman" w:hAnsi="Times New Roman" w:cs="Times New Roman"/>
+        </w:rPr>
+      </w:pPr>
+      <w:r>
+        <w:rPr>
+          <w:rFonts w:ascii="Times New Roman" w:hAnsi="Times New Roman" w:cs="Times New Roman"/>
+          <w:b/>
+          <w:bCs/>
+          <w:i/>
+          <w:iCs/>
+        </w:rPr>
+        <w:t xml:space="preserve">Description: </w:t>
+      </w:r>
+    </w:p>
+    <w:p>
+      <w:pPr>
+        <w:spacing w:line="480" w:lineRule="auto"/>
+        <w:rPr>
+          <w:rFonts w:ascii="Times New Roman" w:hAnsi="Times New Roman" w:cs="Times New Roman"/>
+        </w:rPr>
+      </w:pPr>
+      <w:r>
+        <w:rPr>
+          <w:rFonts w:ascii="Times New Roman" w:hAnsi="Times New Roman" w:cs="Times New Roman"/>
+        </w:rPr>
+        <w:t xml:space="preserve">This algorithm is quite unique and is nothing like what I’ve done before so far. The goal of this algorithm is to order the vertices from the smallest and largest towards the middle of the array by assigning the low values towards the front of the array and the high values towards the end of the array going towards the middle. </w:t>
+      </w:r>
+    </w:p>
+    <w:p>
+      <w:pPr>
+        <w:spacing w:line="480" w:lineRule="auto"/>
+        <w:rPr>
+          <w:rFonts w:ascii="Times New Roman" w:hAnsi="Times New Roman" w:cs="Times New Roman"/>
+          <w:b/>
+          <w:bCs/>
+          <w:i/>
+          <w:iCs/>
+        </w:rPr>
+      </w:pPr>
+      <w:r>
+        <w:rPr>
+          <w:rFonts w:ascii="Times New Roman" w:hAnsi="Times New Roman" w:cs="Times New Roman"/>
+          <w:b/>
+          <w:bCs/>
+          <w:i/>
+          <w:iCs/>
+        </w:rPr>
+        <w:t xml:space="preserve">Implementation: </w:t>
+      </w:r>
+    </w:p>
+    <w:p>
+      <w:pPr>
+        <w:spacing w:line="480" w:lineRule="auto"/>
+        <w:rPr>
+          <w:rFonts w:ascii="Times New Roman" w:hAnsi="Times New Roman" w:cs="Times New Roman"/>
+        </w:rPr>
+      </w:pPr>
+      <w:r>
+        <w:rPr>
+          <w:rFonts w:ascii="Times New Roman" w:hAnsi="Times New Roman" w:cs="Times New Roman"/>
+        </w:rPr>
+        <w:t xml:space="preserve">To create this unique algorithm, I started by initializing ‘low’, ‘high’, and ‘index’ to the values 0, ‘vertices’ -1, and 0, respectively. </w:t>
+      </w:r>
+      <w:r>
+        <w:rPr>
+          <w:rFonts w:ascii="Times New Roman" w:hAnsi="Times New Roman" w:cs="Times New Roman"/>
+        </w:rPr>
+        <w:t xml:space="preserve">Then I created a while loop in which the condition is if ‘low’ is less than or equal to ‘high’, then you enter a conditional if statement. If ‘index’ modulo 2 is equal to 0, then assign the value of low to index ‘index’ if order and then increment ‘low’. If not, assign the value of high to index ‘index’ of order. </w:t>
+      </w:r>
+      <w:r>
+        <w:rPr>
+          <w:rFonts w:ascii="Times New Roman" w:hAnsi="Times New Roman" w:cs="Times New Roman"/>
+        </w:rPr>
+        <w:t xml:space="preserve">After this process increment index and continue until the while condition is not met. </w:t>
+      </w:r>
+      <w:r>
+        <w:rPr>
+          <w:rFonts w:ascii="Times New Roman" w:hAnsi="Times New Roman" w:cs="Times New Roman"/>
+        </w:rPr>
+        <w:t xml:space="preserve">Below I have included the result of running this algorithm with 5 vertices and 3 edges. </w:t>
+      </w:r>
+    </w:p>
+    <w:p>
+      <w:pPr>
+        <w:spacing w:line="480" w:lineRule="auto"/>
+        <w:rPr>
+          <w:rFonts w:ascii="Times New Roman" w:hAnsi="Times New Roman" w:cs="Times New Roman"/>
+        </w:rPr>
+      </w:pPr>
+    </w:p>
+    <w:p>
+      <w:pPr>
+        <w:spacing w:line="480" w:lineRule="auto"/>
+        <w:rPr>
+          <w:rFonts w:ascii="Times New Roman" w:hAnsi="Times New Roman" w:cs="Times New Roman"/>
+        </w:rPr>
+      </w:pPr>
+      <w:r>
+        <w:rPr>
+          <w:rFonts w:ascii="Times New Roman" w:hAnsi="Times New Roman" w:cs="Times New Roman"/>
+          <w:noProof/>
+        </w:rPr>
+        <w:drawing>
+          <wp:anchor distT="0" distB="0" distL="114300" distR="114300" simplePos="0" relativeHeight="251683840" behindDoc="1" locked="0" layoutInCell="1" allowOverlap="1" wp14:anchorId="26C3C4C5" wp14:editId="02E49EE1">
+            <wp:simplePos x="0" y="0"/>
+            <wp:positionH relativeFrom="column">
+              <wp:posOffset>152400</wp:posOffset>
+            </wp:positionH>
+            <wp:positionV relativeFrom="paragraph">
+              <wp:posOffset>222885</wp:posOffset>
+            </wp:positionV>
+            <wp:extent cx="5619750" cy="1875790"/>
+            <wp:effectExtent l="0" t="0" r="6350" b="3810"/>
+            <wp:wrapTight wrapText="bothSides">
+              <wp:wrapPolygon edited="0">
+                <wp:start x="0" y="0"/>
+                <wp:lineTo x="0" y="21498"/>
+                <wp:lineTo x="21576" y="21498"/>
+                <wp:lineTo x="21576" y="0"/>
+                <wp:lineTo x="0" y="0"/>
+              </wp:wrapPolygon>
+            </wp:wrapTight>
+            <wp:docPr id="969629706" name="Picture 4" descr="Text&#10;&#10;Description automatically generated"/>
+            <wp:cNvGraphicFramePr>
+              <a:graphicFrameLocks xmlns:a="http://schemas.openxmlformats.org/drawingml/2006/main" noChangeAspect="1"/>
+            </wp:cNvGraphicFramePr>
+            <a:graphic xmlns:a="http://schemas.openxmlformats.org/drawingml/2006/main">
+              <a:graphicData uri="http://schemas.openxmlformats.org/drawingml/2006/picture">
+                <pic:pic xmlns:pic="http://schemas.openxmlformats.org/drawingml/2006/picture">
+                  <pic:nvPicPr>
+                    <pic:cNvPr id="969629706" name="Picture 4" descr="Text&#10;&#10;Description automatically generated"/>
+                    <pic:cNvPicPr/>
+                  </pic:nvPicPr>
+                  <pic:blipFill>
+                    <a:blip r:embed="rId29">
+                      <a:extLst>
+                        <a:ext uri="{28A0092B-C50C-407E-A947-70E740481C1C}">
+                          <a14:useLocalDpi xmlns:a14="http://schemas.microsoft.com/office/drawing/2010/main" val="0"/>
+                        </a:ext>
+                      </a:extLst>
+                    </a:blip>
+                    <a:stretch>
+                      <a:fillRect/>
+                    </a:stretch>
+                  </pic:blipFill>
+                  <pic:spPr>
+                    <a:xfrm>
+                      <a:off x="0" y="0"/>
+                      <a:ext cx="5619750" cy="1875790"/>
+                    </a:xfrm>
+                    <a:prstGeom prst="rect">
+                      <a:avLst/>
+                    </a:prstGeom>
+                  </pic:spPr>
+                </pic:pic>
+              </a:graphicData>
+            </a:graphic>
+            <wp14:sizeRelH relativeFrom="page">
+              <wp14:pctWidth>0</wp14:pctWidth>
+            </wp14:sizeRelH>
+            <wp14:sizeRelV relativeFrom="page">
+              <wp14:pctHeight>0</wp14:pctHeight>
+            </wp14:sizeRelV>
+          </wp:anchor>
+        </w:drawing>
+      </w:r>
+    </w:p>
+    <w:p>
+      <w:pPr>
+        <w:spacing w:line="480" w:lineRule="auto"/>
+        <w:rPr>
+          <w:rFonts w:ascii="Times New Roman" w:hAnsi="Times New Roman" w:cs="Times New Roman"/>
+        </w:rPr>
+      </w:pPr>
+    </w:p>
+    <w:p>
+      <w:pPr>
+        <w:spacing w:line="480" w:lineRule="auto"/>
+        <w:rPr>
+          <w:rFonts w:ascii="Times New Roman" w:hAnsi="Times New Roman" w:cs="Times New Roman"/>
+        </w:rPr>
+      </w:pPr>
+    </w:p>
+    <w:p>
+      <w:pPr>
+        <w:spacing w:line="480" w:lineRule="auto"/>
+        <w:rPr>
+          <w:rFonts w:ascii="Times New Roman" w:hAnsi="Times New Roman" w:cs="Times New Roman"/>
+          <w:b/>
+          <w:bCs/>
+        </w:rPr>
+      </w:pPr>
+      <w:r>
+        <w:rPr>
+          <w:rFonts w:ascii="Times New Roman" w:hAnsi="Times New Roman" w:cs="Times New Roman"/>
+          <w:b/>
+          <w:bCs/>
+          <w:sz w:val="28"/>
+          <w:szCs w:val="28"/>
+        </w:rPr>
+        <w:lastRenderedPageBreak/>
+        <w:t>Coloring Algorithm Analysis</w:t>
+      </w:r>
+    </w:p>
+    <w:p>
+      <w:pPr>
+        <w:spacing w:line="480" w:lineRule="auto"/>
+        <w:rPr>
+          <w:rFonts w:ascii="Times New Roman" w:hAnsi="Times New Roman" w:cs="Times New Roman"/>
+        </w:rPr>
+      </w:pPr>
+    </w:p>
+    <w:p>
+      <w:pPr>
+        <w:spacing w:line="480" w:lineRule="auto"/>
+        <w:rPr>
+          <w:rFonts w:ascii="Times New Roman" w:hAnsi="Times New Roman" w:cs="Times New Roman"/>
+        </w:rPr>
+      </w:pPr>
     </w:p>
     <w:sectPr>
       <w:pgSz w:w="12240" w:h="15840"/>

</xml_diff>

<commit_message>
Mostly done, needs final touches including all source code
</commit_message>
<xml_diff>
--- a/AlgFinalReport.docx
+++ b/AlgFinalReport.docx
@@ -4000,29 +4000,83 @@
       <w:r>
         <w:rPr>
           <w:rFonts w:ascii="Times New Roman" w:eastAsiaTheme="minorEastAsia" w:hAnsi="Times New Roman" w:cs="Times New Roman"/>
+        </w:rPr>
+        <w:t>To create the Uniform Random Ordering algorithm, I first started by creating an integer array ‘order’ of length ‘</w:t>
+      </w:r>
+      <w:proofErr w:type="gramStart"/>
+      <w:r>
+        <w:rPr>
+          <w:rFonts w:ascii="Times New Roman" w:eastAsiaTheme="minorEastAsia" w:hAnsi="Times New Roman" w:cs="Times New Roman"/>
+        </w:rPr>
+        <w:t>vertices’</w:t>
+      </w:r>
+      <w:proofErr w:type="gramEnd"/>
+      <w:r>
+        <w:rPr>
+          <w:rFonts w:ascii="Times New Roman" w:eastAsiaTheme="minorEastAsia" w:hAnsi="Times New Roman" w:cs="Times New Roman"/>
+        </w:rPr>
+        <w:t xml:space="preserve">. I then used Arrays.fill() to fill that empty array with -1’s so I could later check to see which indices had not been given a random number. I then created a for loop that iterates from 0 through ‘vertices’ and called the getUniformRandom() function and assigned its value to ‘index’. Then I used a while loop to assign getUniformRandom() to index while the value at index ‘index’ does not equal 1. Finally, I added </w:t>
+      </w:r>
+      <w:proofErr w:type="spellStart"/>
+      <w:r>
+        <w:rPr>
+          <w:rFonts w:ascii="Times New Roman" w:eastAsiaTheme="minorEastAsia" w:hAnsi="Times New Roman" w:cs="Times New Roman"/>
+        </w:rPr>
+        <w:t>i</w:t>
+      </w:r>
+      <w:proofErr w:type="spellEnd"/>
+      <w:r>
+        <w:rPr>
+          <w:rFonts w:ascii="Times New Roman" w:eastAsiaTheme="minorEastAsia" w:hAnsi="Times New Roman" w:cs="Times New Roman"/>
+        </w:rPr>
+        <w:t xml:space="preserve"> to the order array at index ‘index’. </w:t>
+      </w:r>
+      <w:r>
+        <w:rPr>
+          <w:rFonts w:ascii="Times New Roman" w:eastAsiaTheme="minorEastAsia" w:hAnsi="Times New Roman" w:cs="Times New Roman"/>
+        </w:rPr>
+        <w:t>The following image is the result of running this algorithm</w:t>
+      </w:r>
+      <w:r>
+        <w:rPr>
+          <w:rFonts w:ascii="Times New Roman" w:eastAsiaTheme="minorEastAsia" w:hAnsi="Times New Roman" w:cs="Times New Roman"/>
+        </w:rPr>
+        <w:t xml:space="preserve"> with 5 vertices and 3 edges. </w:t>
+      </w:r>
+    </w:p>
+    <w:p>
+      <w:pPr>
+        <w:spacing w:line="480" w:lineRule="auto"/>
+        <w:rPr>
+          <w:rFonts w:ascii="Times New Roman" w:eastAsiaTheme="minorEastAsia" w:hAnsi="Times New Roman" w:cs="Times New Roman"/>
+        </w:rPr>
+      </w:pPr>
+      <w:r>
+        <w:rPr>
+          <w:rFonts w:ascii="Times New Roman" w:eastAsiaTheme="minorEastAsia" w:hAnsi="Times New Roman" w:cs="Times New Roman"/>
           <w:noProof/>
         </w:rPr>
         <w:drawing>
-          <wp:anchor distT="0" distB="0" distL="114300" distR="114300" simplePos="0" relativeHeight="251680768" behindDoc="1" locked="0" layoutInCell="1" allowOverlap="1" wp14:anchorId="7D87C088" wp14:editId="4057B3C8">
+          <wp:anchor distT="0" distB="0" distL="114300" distR="114300" simplePos="0" relativeHeight="251684864" behindDoc="1" locked="0" layoutInCell="1" allowOverlap="1" wp14:anchorId="0C7053FE" wp14:editId="53C2ED09">
             <wp:simplePos x="0" y="0"/>
             <wp:positionH relativeFrom="column">
-              <wp:posOffset>76200</wp:posOffset>
+              <wp:posOffset>85725</wp:posOffset>
             </wp:positionH>
             <wp:positionV relativeFrom="paragraph">
-              <wp:posOffset>2788285</wp:posOffset>
+              <wp:posOffset>450850</wp:posOffset>
             </wp:positionV>
-            <wp:extent cx="5943600" cy="1962150"/>
-            <wp:effectExtent l="0" t="0" r="0" b="6350"/>
+            <wp:extent cx="5657850" cy="1929130"/>
+            <wp:effectExtent l="0" t="0" r="6350" b="1270"/>
             <wp:wrapTight wrapText="bothSides">
               <wp:wrapPolygon edited="0">
                 <wp:start x="0" y="0"/>
-                <wp:lineTo x="0" y="21530"/>
-                <wp:lineTo x="21554" y="21530"/>
-                <wp:lineTo x="21554" y="0"/>
+                <wp:lineTo x="0" y="21472"/>
+                <wp:lineTo x="21576" y="21472"/>
+                <wp:lineTo x="21576" y="0"/>
                 <wp:lineTo x="0" y="0"/>
               </wp:wrapPolygon>
             </wp:wrapTight>
-            <wp:docPr id="1719147337" name="Picture 1" descr="Text&#10;&#10;Description automatically generated"/>
+            <wp:docPr id="1403081405" name="Picture 1" descr="Text&#10;&#10;Description automatically generated"/>
             <wp:cNvGraphicFramePr>
               <a:graphicFrameLocks xmlns:a="http://schemas.openxmlformats.org/drawingml/2006/main" noChangeAspect="1"/>
             </wp:cNvGraphicFramePr>
@@ -4030,7 +4084,7 @@
               <a:graphicData uri="http://schemas.openxmlformats.org/drawingml/2006/picture">
                 <pic:pic xmlns:pic="http://schemas.openxmlformats.org/drawingml/2006/picture">
                   <pic:nvPicPr>
-                    <pic:cNvPr id="1719147337" name="Picture 1" descr="Text&#10;&#10;Description automatically generated"/>
+                    <pic:cNvPr id="1403081405" name="Picture 1" descr="Text&#10;&#10;Description automatically generated"/>
                     <pic:cNvPicPr/>
                   </pic:nvPicPr>
                   <pic:blipFill>
@@ -4048,7 +4102,7 @@
                   <pic:spPr>
                     <a:xfrm>
                       <a:off x="0" y="0"/>
-                      <a:ext cx="5943600" cy="1962150"/>
+                      <a:ext cx="5657850" cy="1929130"/>
                     </a:xfrm>
                     <a:prstGeom prst="rect">
                       <a:avLst/>
@@ -4066,60 +4120,6 @@
           </wp:anchor>
         </w:drawing>
       </w:r>
-      <w:r>
-        <w:rPr>
-          <w:rFonts w:ascii="Times New Roman" w:eastAsiaTheme="minorEastAsia" w:hAnsi="Times New Roman" w:cs="Times New Roman"/>
-        </w:rPr>
-        <w:t>To create the Uniform Random Ordering algorithm, I first started by creating an integer array ‘order’ of length ‘</w:t>
-      </w:r>
-      <w:proofErr w:type="gramStart"/>
-      <w:r>
-        <w:rPr>
-          <w:rFonts w:ascii="Times New Roman" w:eastAsiaTheme="minorEastAsia" w:hAnsi="Times New Roman" w:cs="Times New Roman"/>
-        </w:rPr>
-        <w:t>vertices’</w:t>
-      </w:r>
-      <w:proofErr w:type="gramEnd"/>
-      <w:r>
-        <w:rPr>
-          <w:rFonts w:ascii="Times New Roman" w:eastAsiaTheme="minorEastAsia" w:hAnsi="Times New Roman" w:cs="Times New Roman"/>
-        </w:rPr>
-        <w:t xml:space="preserve">. I then used Arrays.fill() to fill that empty array with -1’s so I could later check to see which indices had not been given a random number. I then created a for loop that iterates from 0 through ‘vertices’ and called the getUniformRandom() function and assigned its value to ‘index’. Then I used a while loop to assign getUniformRandom() to index while the value at index ‘index’ does not equal 1. Finally, I added </w:t>
-      </w:r>
-      <w:proofErr w:type="spellStart"/>
-      <w:r>
-        <w:rPr>
-          <w:rFonts w:ascii="Times New Roman" w:eastAsiaTheme="minorEastAsia" w:hAnsi="Times New Roman" w:cs="Times New Roman"/>
-        </w:rPr>
-        <w:t>i</w:t>
-      </w:r>
-      <w:proofErr w:type="spellEnd"/>
-      <w:r>
-        <w:rPr>
-          <w:rFonts w:ascii="Times New Roman" w:eastAsiaTheme="minorEastAsia" w:hAnsi="Times New Roman" w:cs="Times New Roman"/>
-        </w:rPr>
-        <w:t xml:space="preserve"> to the order array at index ‘index’. </w:t>
-      </w:r>
-      <w:r>
-        <w:rPr>
-          <w:rFonts w:ascii="Times New Roman" w:eastAsiaTheme="minorEastAsia" w:hAnsi="Times New Roman" w:cs="Times New Roman"/>
-        </w:rPr>
-        <w:t>The following image is the result of running this algorithm</w:t>
-      </w:r>
-      <w:r>
-        <w:rPr>
-          <w:rFonts w:ascii="Times New Roman" w:eastAsiaTheme="minorEastAsia" w:hAnsi="Times New Roman" w:cs="Times New Roman"/>
-        </w:rPr>
-        <w:t xml:space="preserve"> with 5 vertices and 3 edges. </w:t>
-      </w:r>
-    </w:p>
-    <w:p>
-      <w:pPr>
-        <w:spacing w:line="480" w:lineRule="auto"/>
-        <w:rPr>
-          <w:rFonts w:ascii="Times New Roman" w:eastAsiaTheme="minorEastAsia" w:hAnsi="Times New Roman" w:cs="Times New Roman"/>
-        </w:rPr>
-      </w:pPr>
     </w:p>
     <w:p>
       <w:pPr>
@@ -4301,13 +4301,39 @@
         <w:rPr>
           <w:rFonts w:ascii="Times New Roman" w:eastAsiaTheme="minorEastAsia" w:hAnsi="Times New Roman" w:cs="Times New Roman"/>
         </w:rPr>
-        <w:t xml:space="preserve">After the inner for loop, I assign minIndex to index </w:t>
+        <w:t xml:space="preserve">After the inner for loop, I assign </w:t>
+      </w:r>
+      <w:r>
+        <w:rPr>
+          <w:rFonts w:ascii="Times New Roman" w:eastAsiaTheme="minorEastAsia" w:hAnsi="Times New Roman" w:cs="Times New Roman"/>
+        </w:rPr>
+        <w:t>‘</w:t>
       </w:r>
       <w:proofErr w:type="spellStart"/>
       <w:r>
         <w:rPr>
           <w:rFonts w:ascii="Times New Roman" w:eastAsiaTheme="minorEastAsia" w:hAnsi="Times New Roman" w:cs="Times New Roman"/>
         </w:rPr>
+        <w:t>minIndex</w:t>
+      </w:r>
+      <w:proofErr w:type="spellEnd"/>
+      <w:r>
+        <w:rPr>
+          <w:rFonts w:ascii="Times New Roman" w:eastAsiaTheme="minorEastAsia" w:hAnsi="Times New Roman" w:cs="Times New Roman"/>
+        </w:rPr>
+        <w:t>’</w:t>
+      </w:r>
+      <w:r>
+        <w:rPr>
+          <w:rFonts w:ascii="Times New Roman" w:eastAsiaTheme="minorEastAsia" w:hAnsi="Times New Roman" w:cs="Times New Roman"/>
+        </w:rPr>
+        <w:t xml:space="preserve"> to index </w:t>
+      </w:r>
+      <w:proofErr w:type="spellStart"/>
+      <w:r>
+        <w:rPr>
+          <w:rFonts w:ascii="Times New Roman" w:eastAsiaTheme="minorEastAsia" w:hAnsi="Times New Roman" w:cs="Times New Roman"/>
+        </w:rPr>
         <w:t>i</w:t>
       </w:r>
       <w:proofErr w:type="spellEnd"/>
@@ -4337,26 +4363,26 @@
           <w:noProof/>
         </w:rPr>
         <w:drawing>
-          <wp:anchor distT="0" distB="0" distL="114300" distR="114300" simplePos="0" relativeHeight="251681792" behindDoc="1" locked="0" layoutInCell="1" allowOverlap="1" wp14:anchorId="0D208AC4" wp14:editId="75A240F7">
+          <wp:anchor distT="0" distB="0" distL="114300" distR="114300" simplePos="0" relativeHeight="251685888" behindDoc="1" locked="0" layoutInCell="1" allowOverlap="1" wp14:anchorId="3AD17B11" wp14:editId="33BFDAD8">
             <wp:simplePos x="0" y="0"/>
             <wp:positionH relativeFrom="column">
-              <wp:posOffset>418465</wp:posOffset>
+              <wp:posOffset>304800</wp:posOffset>
             </wp:positionH>
             <wp:positionV relativeFrom="page">
-              <wp:posOffset>8069580</wp:posOffset>
+              <wp:posOffset>7966075</wp:posOffset>
             </wp:positionV>
-            <wp:extent cx="4962525" cy="1648460"/>
-            <wp:effectExtent l="0" t="0" r="3175" b="2540"/>
+            <wp:extent cx="5219700" cy="1772920"/>
+            <wp:effectExtent l="0" t="0" r="0" b="5080"/>
             <wp:wrapTight wrapText="bothSides">
               <wp:wrapPolygon edited="0">
                 <wp:start x="0" y="0"/>
-                <wp:lineTo x="0" y="21467"/>
-                <wp:lineTo x="21559" y="21467"/>
-                <wp:lineTo x="21559" y="0"/>
+                <wp:lineTo x="0" y="21507"/>
+                <wp:lineTo x="21547" y="21507"/>
+                <wp:lineTo x="21547" y="0"/>
                 <wp:lineTo x="0" y="0"/>
               </wp:wrapPolygon>
             </wp:wrapTight>
-            <wp:docPr id="343482856" name="Picture 2" descr="Text&#10;&#10;Description automatically generated"/>
+            <wp:docPr id="1453212812" name="Picture 2" descr="Text&#10;&#10;Description automatically generated"/>
             <wp:cNvGraphicFramePr>
               <a:graphicFrameLocks xmlns:a="http://schemas.openxmlformats.org/drawingml/2006/main" noChangeAspect="1"/>
             </wp:cNvGraphicFramePr>
@@ -4364,7 +4390,7 @@
               <a:graphicData uri="http://schemas.openxmlformats.org/drawingml/2006/picture">
                 <pic:pic xmlns:pic="http://schemas.openxmlformats.org/drawingml/2006/picture">
                   <pic:nvPicPr>
-                    <pic:cNvPr id="343482856" name="Picture 2" descr="Text&#10;&#10;Description automatically generated"/>
+                    <pic:cNvPr id="1453212812" name="Picture 2" descr="Text&#10;&#10;Description automatically generated"/>
                     <pic:cNvPicPr/>
                   </pic:nvPicPr>
                   <pic:blipFill>
@@ -4382,7 +4408,7 @@
                   <pic:spPr>
                     <a:xfrm>
                       <a:off x="0" y="0"/>
-                      <a:ext cx="4962525" cy="1648460"/>
+                      <a:ext cx="5219700" cy="1772920"/>
                     </a:xfrm>
                     <a:prstGeom prst="rect">
                       <a:avLst/>
@@ -4446,6 +4472,24 @@
       <w:r>
         <w:rPr>
           <w:rFonts w:ascii="Times New Roman" w:hAnsi="Times New Roman" w:cs="Times New Roman"/>
+          <w:b/>
+          <w:bCs/>
+          <w:i/>
+          <w:iCs/>
+        </w:rPr>
+        <w:t xml:space="preserve">Description: </w:t>
+      </w:r>
+    </w:p>
+    <w:p>
+      <w:pPr>
+        <w:spacing w:line="480" w:lineRule="auto"/>
+        <w:rPr>
+          <w:rFonts w:ascii="Times New Roman" w:hAnsi="Times New Roman" w:cs="Times New Roman"/>
+        </w:rPr>
+      </w:pPr>
+      <w:r>
+        <w:rPr>
+          <w:rFonts w:ascii="Times New Roman" w:hAnsi="Times New Roman" w:cs="Times New Roman"/>
         </w:rPr>
         <w:t xml:space="preserve">The Largest Last Original Degree Ordering algorithm is the same as Largest Last Vertex Ordering with the difference being the original degrees of the vertices are kept even after deletion. This the exact same technique that is used in Smallest Original Degree Ordering, just a reverse order. </w:t>
       </w:r>
@@ -4581,26 +4625,26 @@
           <w:noProof/>
         </w:rPr>
         <w:drawing>
-          <wp:anchor distT="0" distB="0" distL="114300" distR="114300" simplePos="0" relativeHeight="251682816" behindDoc="1" locked="0" layoutInCell="1" allowOverlap="1" wp14:anchorId="2916647A" wp14:editId="2DEF7844">
+          <wp:anchor distT="0" distB="0" distL="114300" distR="114300" simplePos="0" relativeHeight="251686912" behindDoc="1" locked="0" layoutInCell="1" allowOverlap="1" wp14:anchorId="20AF1803" wp14:editId="5E96DC8A">
             <wp:simplePos x="0" y="0"/>
             <wp:positionH relativeFrom="column">
-              <wp:posOffset>123190</wp:posOffset>
+              <wp:posOffset>171450</wp:posOffset>
             </wp:positionH>
             <wp:positionV relativeFrom="page">
-              <wp:posOffset>7553960</wp:posOffset>
+              <wp:posOffset>7696835</wp:posOffset>
             </wp:positionV>
-            <wp:extent cx="5514975" cy="1846580"/>
-            <wp:effectExtent l="0" t="0" r="0" b="0"/>
+            <wp:extent cx="5372100" cy="1802130"/>
+            <wp:effectExtent l="0" t="0" r="0" b="1270"/>
             <wp:wrapTight wrapText="bothSides">
               <wp:wrapPolygon edited="0">
                 <wp:start x="0" y="0"/>
-                <wp:lineTo x="0" y="21392"/>
-                <wp:lineTo x="21538" y="21392"/>
-                <wp:lineTo x="21538" y="0"/>
+                <wp:lineTo x="0" y="21463"/>
+                <wp:lineTo x="21549" y="21463"/>
+                <wp:lineTo x="21549" y="0"/>
                 <wp:lineTo x="0" y="0"/>
               </wp:wrapPolygon>
             </wp:wrapTight>
-            <wp:docPr id="2112838128" name="Picture 3" descr="Text&#10;&#10;Description automatically generated"/>
+            <wp:docPr id="419463311" name="Picture 3" descr="Text&#10;&#10;Description automatically generated"/>
             <wp:cNvGraphicFramePr>
               <a:graphicFrameLocks xmlns:a="http://schemas.openxmlformats.org/drawingml/2006/main" noChangeAspect="1"/>
             </wp:cNvGraphicFramePr>
@@ -4608,7 +4652,7 @@
               <a:graphicData uri="http://schemas.openxmlformats.org/drawingml/2006/picture">
                 <pic:pic xmlns:pic="http://schemas.openxmlformats.org/drawingml/2006/picture">
                   <pic:nvPicPr>
-                    <pic:cNvPr id="2112838128" name="Picture 3" descr="Text&#10;&#10;Description automatically generated"/>
+                    <pic:cNvPr id="419463311" name="Picture 3" descr="Text&#10;&#10;Description automatically generated"/>
                     <pic:cNvPicPr/>
                   </pic:nvPicPr>
                   <pic:blipFill>
@@ -4626,7 +4670,7 @@
                   <pic:spPr>
                     <a:xfrm>
                       <a:off x="0" y="0"/>
-                      <a:ext cx="5514975" cy="1846580"/>
+                      <a:ext cx="5372100" cy="1802130"/>
                     </a:xfrm>
                     <a:prstGeom prst="rect">
                       <a:avLst/>
@@ -4757,40 +4801,32 @@
           <w:rFonts w:ascii="Times New Roman" w:hAnsi="Times New Roman" w:cs="Times New Roman"/>
         </w:rPr>
       </w:pPr>
-    </w:p>
-    <w:p>
-      <w:pPr>
-        <w:spacing w:line="480" w:lineRule="auto"/>
-        <w:rPr>
-          <w:rFonts w:ascii="Times New Roman" w:hAnsi="Times New Roman" w:cs="Times New Roman"/>
-        </w:rPr>
-      </w:pPr>
       <w:r>
         <w:rPr>
           <w:rFonts w:ascii="Times New Roman" w:hAnsi="Times New Roman" w:cs="Times New Roman"/>
           <w:noProof/>
         </w:rPr>
         <w:drawing>
-          <wp:anchor distT="0" distB="0" distL="114300" distR="114300" simplePos="0" relativeHeight="251683840" behindDoc="1" locked="0" layoutInCell="1" allowOverlap="1" wp14:anchorId="26C3C4C5" wp14:editId="02E49EE1">
+          <wp:anchor distT="0" distB="0" distL="114300" distR="114300" simplePos="0" relativeHeight="251687936" behindDoc="1" locked="0" layoutInCell="1" allowOverlap="1" wp14:anchorId="48761A13" wp14:editId="7D648E2B">
             <wp:simplePos x="0" y="0"/>
             <wp:positionH relativeFrom="column">
-              <wp:posOffset>152400</wp:posOffset>
+              <wp:posOffset>142875</wp:posOffset>
             </wp:positionH>
             <wp:positionV relativeFrom="paragraph">
-              <wp:posOffset>222885</wp:posOffset>
+              <wp:posOffset>485140</wp:posOffset>
             </wp:positionV>
-            <wp:extent cx="5619750" cy="1875790"/>
-            <wp:effectExtent l="0" t="0" r="6350" b="3810"/>
+            <wp:extent cx="5543550" cy="1859280"/>
+            <wp:effectExtent l="0" t="0" r="6350" b="0"/>
             <wp:wrapTight wrapText="bothSides">
               <wp:wrapPolygon edited="0">
                 <wp:start x="0" y="0"/>
-                <wp:lineTo x="0" y="21498"/>
-                <wp:lineTo x="21576" y="21498"/>
-                <wp:lineTo x="21576" y="0"/>
+                <wp:lineTo x="0" y="21393"/>
+                <wp:lineTo x="21575" y="21393"/>
+                <wp:lineTo x="21575" y="0"/>
                 <wp:lineTo x="0" y="0"/>
               </wp:wrapPolygon>
             </wp:wrapTight>
-            <wp:docPr id="969629706" name="Picture 4" descr="Text&#10;&#10;Description automatically generated"/>
+            <wp:docPr id="1262111676" name="Picture 4" descr="Text&#10;&#10;Description automatically generated"/>
             <wp:cNvGraphicFramePr>
               <a:graphicFrameLocks xmlns:a="http://schemas.openxmlformats.org/drawingml/2006/main" noChangeAspect="1"/>
             </wp:cNvGraphicFramePr>
@@ -4798,7 +4834,7 @@
               <a:graphicData uri="http://schemas.openxmlformats.org/drawingml/2006/picture">
                 <pic:pic xmlns:pic="http://schemas.openxmlformats.org/drawingml/2006/picture">
                   <pic:nvPicPr>
-                    <pic:cNvPr id="969629706" name="Picture 4" descr="Text&#10;&#10;Description automatically generated"/>
+                    <pic:cNvPr id="1262111676" name="Picture 4" descr="Text&#10;&#10;Description automatically generated"/>
                     <pic:cNvPicPr/>
                   </pic:nvPicPr>
                   <pic:blipFill>
@@ -4816,7 +4852,7 @@
                   <pic:spPr>
                     <a:xfrm>
                       <a:off x="0" y="0"/>
-                      <a:ext cx="5619750" cy="1875790"/>
+                      <a:ext cx="5543550" cy="1859280"/>
                     </a:xfrm>
                     <a:prstGeom prst="rect">
                       <a:avLst/>
@@ -4879,14 +4915,1847 @@
           <w:rFonts w:ascii="Times New Roman" w:hAnsi="Times New Roman" w:cs="Times New Roman"/>
         </w:rPr>
       </w:pPr>
-    </w:p>
-    <w:p>
-      <w:pPr>
-        <w:spacing w:line="480" w:lineRule="auto"/>
-        <w:rPr>
-          <w:rFonts w:ascii="Times New Roman" w:hAnsi="Times New Roman" w:cs="Times New Roman"/>
-        </w:rPr>
-      </w:pPr>
+      <w:r>
+        <w:rPr>
+          <w:rFonts w:ascii="Times New Roman" w:hAnsi="Times New Roman" w:cs="Times New Roman"/>
+          <w:b/>
+          <w:bCs/>
+          <w:i/>
+          <w:iCs/>
+        </w:rPr>
+        <w:t>Description</w:t>
+      </w:r>
+      <w:r>
+        <w:rPr>
+          <w:rFonts w:ascii="Times New Roman" w:hAnsi="Times New Roman" w:cs="Times New Roman"/>
+          <w:b/>
+          <w:bCs/>
+          <w:i/>
+          <w:iCs/>
+        </w:rPr>
+        <w:t xml:space="preserve">: </w:t>
+      </w:r>
+    </w:p>
+    <w:p>
+      <w:pPr>
+        <w:spacing w:line="480" w:lineRule="auto"/>
+        <w:rPr>
+          <w:rFonts w:ascii="Times New Roman" w:hAnsi="Times New Roman" w:cs="Times New Roman"/>
+        </w:rPr>
+      </w:pPr>
+      <w:r>
+        <w:rPr>
+          <w:rFonts w:ascii="Times New Roman" w:hAnsi="Times New Roman" w:cs="Times New Roman"/>
+        </w:rPr>
+        <w:t xml:space="preserve">Coloring algorithms are used to find the minimum number of colors needed to color a graph without two adjacent vertices sharing the same color. </w:t>
+      </w:r>
+      <w:r>
+        <w:rPr>
+          <w:rFonts w:ascii="Times New Roman" w:hAnsi="Times New Roman" w:cs="Times New Roman"/>
+        </w:rPr>
+        <w:t xml:space="preserve">To create my coloring algorithm, I created a function named color() that is called after my ordering functions. My ordering functions use global variables so it is not necessary to pass any variables into the color method as each used global variable in color() will have the updated values from the desired ordering algorithm. </w:t>
+      </w:r>
+      <w:r>
+        <w:rPr>
+          <w:rFonts w:ascii="Times New Roman" w:hAnsi="Times New Roman" w:cs="Times New Roman"/>
+        </w:rPr>
+        <w:t xml:space="preserve">I start by creating an integer array and a Boolean array named ‘colors’ and ‘availableColors’ respectively. </w:t>
+      </w:r>
+      <w:r>
+        <w:rPr>
+          <w:rFonts w:ascii="Times New Roman" w:hAnsi="Times New Roman" w:cs="Times New Roman"/>
+        </w:rPr>
+        <w:t xml:space="preserve">I then fill the ‘color’ array with -1’s and the ‘availableColors’ array with true values. </w:t>
+      </w:r>
+      <w:r>
+        <w:rPr>
+          <w:rFonts w:ascii="Times New Roman" w:hAnsi="Times New Roman" w:cs="Times New Roman"/>
+        </w:rPr>
+        <w:t xml:space="preserve">Next, I enter a for each loop that states, for each </w:t>
+      </w:r>
+      <w:proofErr w:type="spellStart"/>
+      <w:r>
+        <w:rPr>
+          <w:rFonts w:ascii="Times New Roman" w:hAnsi="Times New Roman" w:cs="Times New Roman"/>
+        </w:rPr>
+        <w:t>i</w:t>
+      </w:r>
+      <w:proofErr w:type="spellEnd"/>
+      <w:r>
+        <w:rPr>
+          <w:rFonts w:ascii="Times New Roman" w:hAnsi="Times New Roman" w:cs="Times New Roman"/>
+        </w:rPr>
+        <w:t xml:space="preserve"> in ‘order’, </w:t>
+      </w:r>
+      <w:r>
+        <w:rPr>
+          <w:rFonts w:ascii="Times New Roman" w:hAnsi="Times New Roman" w:cs="Times New Roman"/>
+        </w:rPr>
+        <w:t>‘</w:t>
+      </w:r>
+      <w:r>
+        <w:rPr>
+          <w:rFonts w:ascii="Times New Roman" w:hAnsi="Times New Roman" w:cs="Times New Roman"/>
+        </w:rPr>
+        <w:t>destinationNode</w:t>
+      </w:r>
+      <w:r>
+        <w:rPr>
+          <w:rFonts w:ascii="Times New Roman" w:hAnsi="Times New Roman" w:cs="Times New Roman"/>
+        </w:rPr>
+        <w:t>’</w:t>
+      </w:r>
+      <w:r>
+        <w:rPr>
+          <w:rFonts w:ascii="Times New Roman" w:hAnsi="Times New Roman" w:cs="Times New Roman"/>
+        </w:rPr>
+        <w:t xml:space="preserve"> is equal to </w:t>
+      </w:r>
+      <w:proofErr w:type="spellStart"/>
+      <w:r>
+        <w:rPr>
+          <w:rFonts w:ascii="Times New Roman" w:hAnsi="Times New Roman" w:cs="Times New Roman"/>
+        </w:rPr>
+        <w:t>i</w:t>
+      </w:r>
+      <w:proofErr w:type="spellEnd"/>
+      <w:r>
+        <w:rPr>
+          <w:rFonts w:ascii="Times New Roman" w:hAnsi="Times New Roman" w:cs="Times New Roman"/>
+        </w:rPr>
+        <w:t xml:space="preserve"> in the node list. </w:t>
+      </w:r>
+      <w:r>
+        <w:rPr>
+          <w:rFonts w:ascii="Times New Roman" w:hAnsi="Times New Roman" w:cs="Times New Roman"/>
+        </w:rPr>
+        <w:t>While the destination node</w:t>
+      </w:r>
+      <w:r>
+        <w:rPr>
+          <w:rFonts w:ascii="Times New Roman" w:hAnsi="Times New Roman" w:cs="Times New Roman"/>
+        </w:rPr>
+        <w:t xml:space="preserve"> is not equal to null, if ‘colors’ at index vertex is not equal to -1, then a color has been assigned. I will then change the Boolean value at that vertex index in ‘availableColors’ to </w:t>
+      </w:r>
+      <w:r>
+        <w:rPr>
+          <w:rFonts w:ascii="Times New Roman" w:hAnsi="Times New Roman" w:cs="Times New Roman"/>
+        </w:rPr>
+        <w:t>false because</w:t>
+      </w:r>
+      <w:r>
+        <w:rPr>
+          <w:rFonts w:ascii="Times New Roman" w:hAnsi="Times New Roman" w:cs="Times New Roman"/>
+        </w:rPr>
+        <w:t xml:space="preserve"> it is no longer available. </w:t>
+      </w:r>
+      <w:r>
+        <w:rPr>
+          <w:rFonts w:ascii="Times New Roman" w:hAnsi="Times New Roman" w:cs="Times New Roman"/>
+        </w:rPr>
+        <w:t xml:space="preserve">Then I set the new destination node to be equal to the next destination node pointer. </w:t>
+      </w:r>
+      <w:r>
+        <w:rPr>
+          <w:rFonts w:ascii="Times New Roman" w:hAnsi="Times New Roman" w:cs="Times New Roman"/>
+        </w:rPr>
+        <w:t xml:space="preserve">Next, I need to find the </w:t>
+      </w:r>
+      <w:r>
+        <w:rPr>
+          <w:rFonts w:ascii="Times New Roman" w:hAnsi="Times New Roman" w:cs="Times New Roman"/>
+        </w:rPr>
+        <w:t xml:space="preserve">smallest available color, so I initialize variable ‘currColor’ to 0 and while index ‘currColor’ in ‘availableColors’ is not equal to 0 and ‘currColor’ is less than ‘vertices’, increment currColor to use another color. </w:t>
+      </w:r>
+      <w:r>
+        <w:rPr>
+          <w:rFonts w:ascii="Times New Roman" w:hAnsi="Times New Roman" w:cs="Times New Roman"/>
+        </w:rPr>
+        <w:t>Next, I use colors[</w:t>
+      </w:r>
+      <w:proofErr w:type="spellStart"/>
+      <w:r>
+        <w:rPr>
+          <w:rFonts w:ascii="Times New Roman" w:hAnsi="Times New Roman" w:cs="Times New Roman"/>
+        </w:rPr>
+        <w:t>i</w:t>
+      </w:r>
+      <w:proofErr w:type="spellEnd"/>
+      <w:r>
+        <w:rPr>
+          <w:rFonts w:ascii="Times New Roman" w:hAnsi="Times New Roman" w:cs="Times New Roman"/>
+        </w:rPr>
+        <w:t xml:space="preserve">] = currColor to assign the new color to ‘colors’. </w:t>
+      </w:r>
+      <w:r>
+        <w:rPr>
+          <w:rFonts w:ascii="Times New Roman" w:hAnsi="Times New Roman" w:cs="Times New Roman"/>
+        </w:rPr>
+        <w:t xml:space="preserve">Finally, I set all values in ‘availableColors’ back to true for the next coloring iteration. </w:t>
+      </w:r>
+    </w:p>
+    <w:p>
+      <w:pPr>
+        <w:spacing w:line="480" w:lineRule="auto"/>
+        <w:rPr>
+          <w:rFonts w:ascii="Times New Roman" w:hAnsi="Times New Roman" w:cs="Times New Roman"/>
+        </w:rPr>
+      </w:pPr>
+    </w:p>
+    <w:p>
+      <w:pPr>
+        <w:spacing w:line="480" w:lineRule="auto"/>
+        <w:rPr>
+          <w:rFonts w:ascii="Times New Roman" w:hAnsi="Times New Roman" w:cs="Times New Roman"/>
+        </w:rPr>
+      </w:pPr>
+      <w:r>
+        <w:rPr>
+          <w:rFonts w:ascii="Times New Roman" w:hAnsi="Times New Roman" w:cs="Times New Roman"/>
+        </w:rPr>
+        <w:t xml:space="preserve">For reference, I will put an image of the color() function on the next page. </w:t>
+      </w:r>
+    </w:p>
+    <w:p>
+      <w:pPr>
+        <w:spacing w:line="480" w:lineRule="auto"/>
+        <w:rPr>
+          <w:rFonts w:ascii="Times New Roman" w:hAnsi="Times New Roman" w:cs="Times New Roman"/>
+        </w:rPr>
+      </w:pPr>
+    </w:p>
+    <w:p>
+      <w:pPr>
+        <w:spacing w:line="480" w:lineRule="auto"/>
+        <w:rPr>
+          <w:rFonts w:ascii="Times New Roman" w:hAnsi="Times New Roman" w:cs="Times New Roman"/>
+        </w:rPr>
+      </w:pPr>
+    </w:p>
+    <w:p>
+      <w:pPr>
+        <w:spacing w:line="480" w:lineRule="auto"/>
+        <w:rPr>
+          <w:rFonts w:ascii="Times New Roman" w:hAnsi="Times New Roman" w:cs="Times New Roman"/>
+        </w:rPr>
+      </w:pPr>
+    </w:p>
+    <w:p>
+      <w:pPr>
+        <w:spacing w:line="480" w:lineRule="auto"/>
+        <w:rPr>
+          <w:rFonts w:ascii="Times New Roman" w:hAnsi="Times New Roman" w:cs="Times New Roman"/>
+        </w:rPr>
+      </w:pPr>
+      <w:r>
+        <w:rPr>
+          <w:rFonts w:ascii="Times New Roman" w:hAnsi="Times New Roman" w:cs="Times New Roman"/>
+          <w:noProof/>
+        </w:rPr>
+        <w:lastRenderedPageBreak/>
+        <w:drawing>
+          <wp:anchor distT="0" distB="0" distL="114300" distR="114300" simplePos="0" relativeHeight="251688960" behindDoc="1" locked="0" layoutInCell="1" allowOverlap="1" wp14:anchorId="502878EB" wp14:editId="7502F729">
+            <wp:simplePos x="0" y="0"/>
+            <wp:positionH relativeFrom="column">
+              <wp:posOffset>76200</wp:posOffset>
+            </wp:positionH>
+            <wp:positionV relativeFrom="paragraph">
+              <wp:posOffset>0</wp:posOffset>
+            </wp:positionV>
+            <wp:extent cx="5943600" cy="3815080"/>
+            <wp:effectExtent l="0" t="0" r="0" b="3175"/>
+            <wp:wrapTight wrapText="bothSides">
+              <wp:wrapPolygon edited="0">
+                <wp:start x="0" y="0"/>
+                <wp:lineTo x="0" y="21560"/>
+                <wp:lineTo x="21554" y="21560"/>
+                <wp:lineTo x="21554" y="0"/>
+                <wp:lineTo x="0" y="0"/>
+              </wp:wrapPolygon>
+            </wp:wrapTight>
+            <wp:docPr id="1142336405" name="Picture 1" descr="Text&#10;&#10;Description automatically generated"/>
+            <wp:cNvGraphicFramePr>
+              <a:graphicFrameLocks xmlns:a="http://schemas.openxmlformats.org/drawingml/2006/main" noChangeAspect="1"/>
+            </wp:cNvGraphicFramePr>
+            <a:graphic xmlns:a="http://schemas.openxmlformats.org/drawingml/2006/main">
+              <a:graphicData uri="http://schemas.openxmlformats.org/drawingml/2006/picture">
+                <pic:pic xmlns:pic="http://schemas.openxmlformats.org/drawingml/2006/picture">
+                  <pic:nvPicPr>
+                    <pic:cNvPr id="1142336405" name="Picture 1" descr="Text&#10;&#10;Description automatically generated"/>
+                    <pic:cNvPicPr/>
+                  </pic:nvPicPr>
+                  <pic:blipFill>
+                    <a:blip r:embed="rId30">
+                      <a:extLst>
+                        <a:ext uri="{28A0092B-C50C-407E-A947-70E740481C1C}">
+                          <a14:useLocalDpi xmlns:a14="http://schemas.microsoft.com/office/drawing/2010/main" val="0"/>
+                        </a:ext>
+                      </a:extLst>
+                    </a:blip>
+                    <a:stretch>
+                      <a:fillRect/>
+                    </a:stretch>
+                  </pic:blipFill>
+                  <pic:spPr>
+                    <a:xfrm>
+                      <a:off x="0" y="0"/>
+                      <a:ext cx="5943600" cy="3815080"/>
+                    </a:xfrm>
+                    <a:prstGeom prst="rect">
+                      <a:avLst/>
+                    </a:prstGeom>
+                  </pic:spPr>
+                </pic:pic>
+              </a:graphicData>
+            </a:graphic>
+            <wp14:sizeRelH relativeFrom="page">
+              <wp14:pctWidth>0</wp14:pctWidth>
+            </wp14:sizeRelH>
+            <wp14:sizeRelV relativeFrom="page">
+              <wp14:pctHeight>0</wp14:pctHeight>
+            </wp14:sizeRelV>
+          </wp:anchor>
+        </w:drawing>
+      </w:r>
+    </w:p>
+    <w:p>
+      <w:pPr>
+        <w:spacing w:line="480" w:lineRule="auto"/>
+        <w:rPr>
+          <w:rFonts w:ascii="Times New Roman" w:hAnsi="Times New Roman" w:cs="Times New Roman"/>
+        </w:rPr>
+      </w:pPr>
+    </w:p>
+    <w:p>
+      <w:pPr>
+        <w:spacing w:line="480" w:lineRule="auto"/>
+        <w:rPr>
+          <w:rFonts w:ascii="Times New Roman" w:hAnsi="Times New Roman" w:cs="Times New Roman"/>
+          <w:sz w:val="28"/>
+          <w:szCs w:val="28"/>
+        </w:rPr>
+      </w:pPr>
+      <w:r>
+        <w:rPr>
+          <w:rFonts w:ascii="Times New Roman" w:hAnsi="Times New Roman" w:cs="Times New Roman"/>
+          <w:b/>
+          <w:bCs/>
+          <w:sz w:val="28"/>
+          <w:szCs w:val="28"/>
+        </w:rPr>
+        <w:t>Vertex Ordering Capabilities</w:t>
+      </w:r>
+    </w:p>
+    <w:p>
+      <w:pPr>
+        <w:spacing w:line="480" w:lineRule="auto"/>
+        <w:rPr>
+          <w:rFonts w:ascii="Times New Roman" w:hAnsi="Times New Roman" w:cs="Times New Roman"/>
+        </w:rPr>
+      </w:pPr>
+      <w:r>
+        <w:rPr>
+          <w:rFonts w:ascii="Times New Roman" w:hAnsi="Times New Roman" w:cs="Times New Roman"/>
+        </w:rPr>
+        <w:t xml:space="preserve">In the following pages, I will be showing some charts I made that display the number of colors needed for all graphs will distributions. I ran multiples tests for both sparse and dense graph representations. For sparse graphs, I made edges equal to ¼ vertices, and for dense graphs, I made edges equal to ¾ vertices. </w:t>
+      </w:r>
+    </w:p>
+    <w:p>
+      <w:pPr>
+        <w:spacing w:line="480" w:lineRule="auto"/>
+        <w:rPr>
+          <w:rFonts w:ascii="Times New Roman" w:hAnsi="Times New Roman" w:cs="Times New Roman"/>
+        </w:rPr>
+      </w:pPr>
+      <w:r>
+        <w:rPr>
+          <w:rFonts w:ascii="Times New Roman" w:hAnsi="Times New Roman" w:cs="Times New Roman"/>
+        </w:rPr>
+        <w:t xml:space="preserve">I used chart coloring to depict which graphs/distributions did the best, neutral, and worst. For each coloring number I did the same thing with the least </w:t>
+      </w:r>
+      <w:r>
+        <w:rPr>
+          <w:rFonts w:ascii="Times New Roman" w:hAnsi="Times New Roman" w:cs="Times New Roman"/>
+        </w:rPr>
+        <w:t>number</w:t>
+      </w:r>
+      <w:r>
+        <w:rPr>
+          <w:rFonts w:ascii="Times New Roman" w:hAnsi="Times New Roman" w:cs="Times New Roman"/>
+        </w:rPr>
+        <w:t xml:space="preserve"> of colors being good, the most being bad, and the middle being neutral. To decide which orderings did better as a whole, I did a rough average of how good the colorings did for each test and gave the ordering either a good, neutral, or bad color score. </w:t>
+      </w:r>
+    </w:p>
+    <w:p>
+      <w:pPr>
+        <w:spacing w:line="480" w:lineRule="auto"/>
+        <w:rPr>
+          <w:rFonts w:ascii="Times New Roman" w:hAnsi="Times New Roman" w:cs="Times New Roman"/>
+        </w:rPr>
+      </w:pPr>
+      <w:r>
+        <w:rPr>
+          <w:rFonts w:ascii="Times New Roman" w:hAnsi="Times New Roman" w:cs="Times New Roman"/>
+          <w:noProof/>
+        </w:rPr>
+        <w:lastRenderedPageBreak/>
+        <w:drawing>
+          <wp:anchor distT="0" distB="0" distL="114300" distR="114300" simplePos="0" relativeHeight="251694080" behindDoc="1" locked="0" layoutInCell="1" allowOverlap="1" wp14:anchorId="284008D6" wp14:editId="74987B57">
+            <wp:simplePos x="0" y="0"/>
+            <wp:positionH relativeFrom="column">
+              <wp:posOffset>0</wp:posOffset>
+            </wp:positionH>
+            <wp:positionV relativeFrom="paragraph">
+              <wp:posOffset>4843780</wp:posOffset>
+            </wp:positionV>
+            <wp:extent cx="3524250" cy="1489710"/>
+            <wp:effectExtent l="0" t="0" r="6350" b="0"/>
+            <wp:wrapTight wrapText="bothSides">
+              <wp:wrapPolygon edited="0">
+                <wp:start x="0" y="0"/>
+                <wp:lineTo x="0" y="21361"/>
+                <wp:lineTo x="21561" y="21361"/>
+                <wp:lineTo x="21561" y="0"/>
+                <wp:lineTo x="0" y="0"/>
+              </wp:wrapPolygon>
+            </wp:wrapTight>
+            <wp:docPr id="426944095" name="Picture 7" descr="Table&#10;&#10;Description automatically generated"/>
+            <wp:cNvGraphicFramePr>
+              <a:graphicFrameLocks xmlns:a="http://schemas.openxmlformats.org/drawingml/2006/main" noChangeAspect="1"/>
+            </wp:cNvGraphicFramePr>
+            <a:graphic xmlns:a="http://schemas.openxmlformats.org/drawingml/2006/main">
+              <a:graphicData uri="http://schemas.openxmlformats.org/drawingml/2006/picture">
+                <pic:pic xmlns:pic="http://schemas.openxmlformats.org/drawingml/2006/picture">
+                  <pic:nvPicPr>
+                    <pic:cNvPr id="426944095" name="Picture 7" descr="Table&#10;&#10;Description automatically generated"/>
+                    <pic:cNvPicPr/>
+                  </pic:nvPicPr>
+                  <pic:blipFill>
+                    <a:blip r:embed="rId31">
+                      <a:extLst>
+                        <a:ext uri="{28A0092B-C50C-407E-A947-70E740481C1C}">
+                          <a14:useLocalDpi xmlns:a14="http://schemas.microsoft.com/office/drawing/2010/main" val="0"/>
+                        </a:ext>
+                      </a:extLst>
+                    </a:blip>
+                    <a:stretch>
+                      <a:fillRect/>
+                    </a:stretch>
+                  </pic:blipFill>
+                  <pic:spPr>
+                    <a:xfrm>
+                      <a:off x="0" y="0"/>
+                      <a:ext cx="3524250" cy="1489710"/>
+                    </a:xfrm>
+                    <a:prstGeom prst="rect">
+                      <a:avLst/>
+                    </a:prstGeom>
+                  </pic:spPr>
+                </pic:pic>
+              </a:graphicData>
+            </a:graphic>
+            <wp14:sizeRelH relativeFrom="page">
+              <wp14:pctWidth>0</wp14:pctWidth>
+            </wp14:sizeRelH>
+            <wp14:sizeRelV relativeFrom="page">
+              <wp14:pctHeight>0</wp14:pctHeight>
+            </wp14:sizeRelV>
+          </wp:anchor>
+        </w:drawing>
+      </w:r>
+      <w:r>
+        <w:rPr>
+          <w:rFonts w:ascii="Times New Roman" w:hAnsi="Times New Roman" w:cs="Times New Roman"/>
+          <w:noProof/>
+        </w:rPr>
+        <w:drawing>
+          <wp:anchor distT="0" distB="0" distL="114300" distR="114300" simplePos="0" relativeHeight="251692032" behindDoc="1" locked="0" layoutInCell="1" allowOverlap="1" wp14:anchorId="141C3C35" wp14:editId="53916F30">
+            <wp:simplePos x="0" y="0"/>
+            <wp:positionH relativeFrom="column">
+              <wp:posOffset>0</wp:posOffset>
+            </wp:positionH>
+            <wp:positionV relativeFrom="paragraph">
+              <wp:posOffset>3213100</wp:posOffset>
+            </wp:positionV>
+            <wp:extent cx="5943600" cy="1496695"/>
+            <wp:effectExtent l="0" t="0" r="0" b="1905"/>
+            <wp:wrapTight wrapText="bothSides">
+              <wp:wrapPolygon edited="0">
+                <wp:start x="0" y="0"/>
+                <wp:lineTo x="0" y="21444"/>
+                <wp:lineTo x="21554" y="21444"/>
+                <wp:lineTo x="21554" y="0"/>
+                <wp:lineTo x="0" y="0"/>
+              </wp:wrapPolygon>
+            </wp:wrapTight>
+            <wp:docPr id="205468378" name="Picture 5" descr="Table&#10;&#10;Description automatically generated"/>
+            <wp:cNvGraphicFramePr>
+              <a:graphicFrameLocks xmlns:a="http://schemas.openxmlformats.org/drawingml/2006/main" noChangeAspect="1"/>
+            </wp:cNvGraphicFramePr>
+            <a:graphic xmlns:a="http://schemas.openxmlformats.org/drawingml/2006/main">
+              <a:graphicData uri="http://schemas.openxmlformats.org/drawingml/2006/picture">
+                <pic:pic xmlns:pic="http://schemas.openxmlformats.org/drawingml/2006/picture">
+                  <pic:nvPicPr>
+                    <pic:cNvPr id="205468378" name="Picture 5" descr="Table&#10;&#10;Description automatically generated"/>
+                    <pic:cNvPicPr/>
+                  </pic:nvPicPr>
+                  <pic:blipFill>
+                    <a:blip r:embed="rId32">
+                      <a:extLst>
+                        <a:ext uri="{28A0092B-C50C-407E-A947-70E740481C1C}">
+                          <a14:useLocalDpi xmlns:a14="http://schemas.microsoft.com/office/drawing/2010/main" val="0"/>
+                        </a:ext>
+                      </a:extLst>
+                    </a:blip>
+                    <a:stretch>
+                      <a:fillRect/>
+                    </a:stretch>
+                  </pic:blipFill>
+                  <pic:spPr>
+                    <a:xfrm>
+                      <a:off x="0" y="0"/>
+                      <a:ext cx="5943600" cy="1496695"/>
+                    </a:xfrm>
+                    <a:prstGeom prst="rect">
+                      <a:avLst/>
+                    </a:prstGeom>
+                  </pic:spPr>
+                </pic:pic>
+              </a:graphicData>
+            </a:graphic>
+            <wp14:sizeRelH relativeFrom="page">
+              <wp14:pctWidth>0</wp14:pctWidth>
+            </wp14:sizeRelH>
+            <wp14:sizeRelV relativeFrom="page">
+              <wp14:pctHeight>0</wp14:pctHeight>
+            </wp14:sizeRelV>
+          </wp:anchor>
+        </w:drawing>
+      </w:r>
+      <w:r>
+        <w:rPr>
+          <w:rFonts w:ascii="Times New Roman" w:hAnsi="Times New Roman" w:cs="Times New Roman"/>
+          <w:noProof/>
+        </w:rPr>
+        <w:drawing>
+          <wp:anchor distT="0" distB="0" distL="114300" distR="114300" simplePos="0" relativeHeight="251691008" behindDoc="1" locked="0" layoutInCell="1" allowOverlap="1" wp14:anchorId="548E7935" wp14:editId="7980CD07">
+            <wp:simplePos x="0" y="0"/>
+            <wp:positionH relativeFrom="column">
+              <wp:posOffset>0</wp:posOffset>
+            </wp:positionH>
+            <wp:positionV relativeFrom="paragraph">
+              <wp:posOffset>1609725</wp:posOffset>
+            </wp:positionV>
+            <wp:extent cx="5943600" cy="1496695"/>
+            <wp:effectExtent l="0" t="0" r="0" b="1905"/>
+            <wp:wrapTight wrapText="bothSides">
+              <wp:wrapPolygon edited="0">
+                <wp:start x="0" y="0"/>
+                <wp:lineTo x="0" y="21444"/>
+                <wp:lineTo x="21554" y="21444"/>
+                <wp:lineTo x="21554" y="0"/>
+                <wp:lineTo x="0" y="0"/>
+              </wp:wrapPolygon>
+            </wp:wrapTight>
+            <wp:docPr id="483213191" name="Picture 4" descr="Table&#10;&#10;Description automatically generated"/>
+            <wp:cNvGraphicFramePr>
+              <a:graphicFrameLocks xmlns:a="http://schemas.openxmlformats.org/drawingml/2006/main" noChangeAspect="1"/>
+            </wp:cNvGraphicFramePr>
+            <a:graphic xmlns:a="http://schemas.openxmlformats.org/drawingml/2006/main">
+              <a:graphicData uri="http://schemas.openxmlformats.org/drawingml/2006/picture">
+                <pic:pic xmlns:pic="http://schemas.openxmlformats.org/drawingml/2006/picture">
+                  <pic:nvPicPr>
+                    <pic:cNvPr id="483213191" name="Picture 4" descr="Table&#10;&#10;Description automatically generated"/>
+                    <pic:cNvPicPr/>
+                  </pic:nvPicPr>
+                  <pic:blipFill>
+                    <a:blip r:embed="rId33">
+                      <a:extLst>
+                        <a:ext uri="{28A0092B-C50C-407E-A947-70E740481C1C}">
+                          <a14:useLocalDpi xmlns:a14="http://schemas.microsoft.com/office/drawing/2010/main" val="0"/>
+                        </a:ext>
+                      </a:extLst>
+                    </a:blip>
+                    <a:stretch>
+                      <a:fillRect/>
+                    </a:stretch>
+                  </pic:blipFill>
+                  <pic:spPr>
+                    <a:xfrm>
+                      <a:off x="0" y="0"/>
+                      <a:ext cx="5943600" cy="1496695"/>
+                    </a:xfrm>
+                    <a:prstGeom prst="rect">
+                      <a:avLst/>
+                    </a:prstGeom>
+                  </pic:spPr>
+                </pic:pic>
+              </a:graphicData>
+            </a:graphic>
+            <wp14:sizeRelH relativeFrom="page">
+              <wp14:pctWidth>0</wp14:pctWidth>
+            </wp14:sizeRelH>
+            <wp14:sizeRelV relativeFrom="page">
+              <wp14:pctHeight>0</wp14:pctHeight>
+            </wp14:sizeRelV>
+          </wp:anchor>
+        </w:drawing>
+      </w:r>
+      <w:r>
+        <w:rPr>
+          <w:rFonts w:ascii="Times New Roman" w:hAnsi="Times New Roman" w:cs="Times New Roman"/>
+          <w:noProof/>
+        </w:rPr>
+        <w:drawing>
+          <wp:anchor distT="0" distB="0" distL="114300" distR="114300" simplePos="0" relativeHeight="251689984" behindDoc="1" locked="0" layoutInCell="1" allowOverlap="1" wp14:anchorId="1855A8DC" wp14:editId="49113727">
+            <wp:simplePos x="0" y="0"/>
+            <wp:positionH relativeFrom="column">
+              <wp:posOffset>0</wp:posOffset>
+            </wp:positionH>
+            <wp:positionV relativeFrom="paragraph">
+              <wp:posOffset>0</wp:posOffset>
+            </wp:positionV>
+            <wp:extent cx="5943600" cy="1504950"/>
+            <wp:effectExtent l="0" t="0" r="0" b="6350"/>
+            <wp:wrapTight wrapText="bothSides">
+              <wp:wrapPolygon edited="0">
+                <wp:start x="0" y="0"/>
+                <wp:lineTo x="0" y="21509"/>
+                <wp:lineTo x="21554" y="21509"/>
+                <wp:lineTo x="21554" y="0"/>
+                <wp:lineTo x="0" y="0"/>
+              </wp:wrapPolygon>
+            </wp:wrapTight>
+            <wp:docPr id="1574619029" name="Picture 3" descr="Table&#10;&#10;Description automatically generated"/>
+            <wp:cNvGraphicFramePr>
+              <a:graphicFrameLocks xmlns:a="http://schemas.openxmlformats.org/drawingml/2006/main" noChangeAspect="1"/>
+            </wp:cNvGraphicFramePr>
+            <a:graphic xmlns:a="http://schemas.openxmlformats.org/drawingml/2006/main">
+              <a:graphicData uri="http://schemas.openxmlformats.org/drawingml/2006/picture">
+                <pic:pic xmlns:pic="http://schemas.openxmlformats.org/drawingml/2006/picture">
+                  <pic:nvPicPr>
+                    <pic:cNvPr id="1574619029" name="Picture 3" descr="Table&#10;&#10;Description automatically generated"/>
+                    <pic:cNvPicPr/>
+                  </pic:nvPicPr>
+                  <pic:blipFill>
+                    <a:blip r:embed="rId34">
+                      <a:extLst>
+                        <a:ext uri="{28A0092B-C50C-407E-A947-70E740481C1C}">
+                          <a14:useLocalDpi xmlns:a14="http://schemas.microsoft.com/office/drawing/2010/main" val="0"/>
+                        </a:ext>
+                      </a:extLst>
+                    </a:blip>
+                    <a:stretch>
+                      <a:fillRect/>
+                    </a:stretch>
+                  </pic:blipFill>
+                  <pic:spPr>
+                    <a:xfrm>
+                      <a:off x="0" y="0"/>
+                      <a:ext cx="5943600" cy="1504950"/>
+                    </a:xfrm>
+                    <a:prstGeom prst="rect">
+                      <a:avLst/>
+                    </a:prstGeom>
+                  </pic:spPr>
+                </pic:pic>
+              </a:graphicData>
+            </a:graphic>
+            <wp14:sizeRelH relativeFrom="page">
+              <wp14:pctWidth>0</wp14:pctWidth>
+            </wp14:sizeRelH>
+            <wp14:sizeRelV relativeFrom="page">
+              <wp14:pctHeight>0</wp14:pctHeight>
+            </wp14:sizeRelV>
+          </wp:anchor>
+        </w:drawing>
+      </w:r>
+    </w:p>
+    <w:p>
+      <w:pPr>
+        <w:spacing w:line="480" w:lineRule="auto"/>
+        <w:rPr>
+          <w:rFonts w:ascii="Times New Roman" w:hAnsi="Times New Roman" w:cs="Times New Roman"/>
+        </w:rPr>
+      </w:pPr>
+    </w:p>
+    <w:p>
+      <w:pPr>
+        <w:spacing w:line="480" w:lineRule="auto"/>
+        <w:rPr>
+          <w:rFonts w:ascii="Times New Roman" w:hAnsi="Times New Roman" w:cs="Times New Roman"/>
+        </w:rPr>
+      </w:pPr>
+    </w:p>
+    <w:p>
+      <w:pPr>
+        <w:spacing w:line="480" w:lineRule="auto"/>
+        <w:rPr>
+          <w:rFonts w:ascii="Times New Roman" w:hAnsi="Times New Roman" w:cs="Times New Roman"/>
+        </w:rPr>
+      </w:pPr>
+    </w:p>
+    <w:p>
+      <w:pPr>
+        <w:spacing w:line="480" w:lineRule="auto"/>
+        <w:rPr>
+          <w:rFonts w:ascii="Times New Roman" w:hAnsi="Times New Roman" w:cs="Times New Roman"/>
+        </w:rPr>
+      </w:pPr>
+      <w:r>
+        <w:rPr>
+          <w:rFonts w:ascii="Times New Roman" w:hAnsi="Times New Roman" w:cs="Times New Roman"/>
+          <w:noProof/>
+        </w:rPr>
+        <w:drawing>
+          <wp:anchor distT="0" distB="0" distL="114300" distR="114300" simplePos="0" relativeHeight="251693056" behindDoc="1" locked="0" layoutInCell="1" allowOverlap="1" wp14:anchorId="42BCBA55" wp14:editId="3B35FAA5">
+            <wp:simplePos x="0" y="0"/>
+            <wp:positionH relativeFrom="column">
+              <wp:posOffset>0</wp:posOffset>
+            </wp:positionH>
+            <wp:positionV relativeFrom="paragraph">
+              <wp:posOffset>346710</wp:posOffset>
+            </wp:positionV>
+            <wp:extent cx="3524250" cy="1492396"/>
+            <wp:effectExtent l="0" t="0" r="0" b="6350"/>
+            <wp:wrapTight wrapText="bothSides">
+              <wp:wrapPolygon edited="0">
+                <wp:start x="0" y="0"/>
+                <wp:lineTo x="0" y="21508"/>
+                <wp:lineTo x="21483" y="21508"/>
+                <wp:lineTo x="21483" y="0"/>
+                <wp:lineTo x="0" y="0"/>
+              </wp:wrapPolygon>
+            </wp:wrapTight>
+            <wp:docPr id="688443796" name="Picture 6" descr="Table&#10;&#10;Description automatically generated"/>
+            <wp:cNvGraphicFramePr>
+              <a:graphicFrameLocks xmlns:a="http://schemas.openxmlformats.org/drawingml/2006/main" noChangeAspect="1"/>
+            </wp:cNvGraphicFramePr>
+            <a:graphic xmlns:a="http://schemas.openxmlformats.org/drawingml/2006/main">
+              <a:graphicData uri="http://schemas.openxmlformats.org/drawingml/2006/picture">
+                <pic:pic xmlns:pic="http://schemas.openxmlformats.org/drawingml/2006/picture">
+                  <pic:nvPicPr>
+                    <pic:cNvPr id="688443796" name="Picture 6" descr="Table&#10;&#10;Description automatically generated"/>
+                    <pic:cNvPicPr/>
+                  </pic:nvPicPr>
+                  <pic:blipFill>
+                    <a:blip r:embed="rId35">
+                      <a:extLst>
+                        <a:ext uri="{28A0092B-C50C-407E-A947-70E740481C1C}">
+                          <a14:useLocalDpi xmlns:a14="http://schemas.microsoft.com/office/drawing/2010/main" val="0"/>
+                        </a:ext>
+                      </a:extLst>
+                    </a:blip>
+                    <a:stretch>
+                      <a:fillRect/>
+                    </a:stretch>
+                  </pic:blipFill>
+                  <pic:spPr>
+                    <a:xfrm>
+                      <a:off x="0" y="0"/>
+                      <a:ext cx="3524250" cy="1492396"/>
+                    </a:xfrm>
+                    <a:prstGeom prst="rect">
+                      <a:avLst/>
+                    </a:prstGeom>
+                  </pic:spPr>
+                </pic:pic>
+              </a:graphicData>
+            </a:graphic>
+            <wp14:sizeRelH relativeFrom="page">
+              <wp14:pctWidth>0</wp14:pctWidth>
+            </wp14:sizeRelH>
+            <wp14:sizeRelV relativeFrom="page">
+              <wp14:pctHeight>0</wp14:pctHeight>
+            </wp14:sizeRelV>
+          </wp:anchor>
+        </w:drawing>
+      </w:r>
+    </w:p>
+    <w:p>
+      <w:pPr>
+        <w:spacing w:line="480" w:lineRule="auto"/>
+        <w:rPr>
+          <w:rFonts w:ascii="Times New Roman" w:hAnsi="Times New Roman" w:cs="Times New Roman"/>
+        </w:rPr>
+      </w:pPr>
+    </w:p>
+    <w:p>
+      <w:pPr>
+        <w:spacing w:line="480" w:lineRule="auto"/>
+        <w:rPr>
+          <w:rFonts w:ascii="Times New Roman" w:hAnsi="Times New Roman" w:cs="Times New Roman"/>
+        </w:rPr>
+      </w:pPr>
+    </w:p>
+    <w:p>
+      <w:pPr>
+        <w:spacing w:line="480" w:lineRule="auto"/>
+        <w:rPr>
+          <w:rFonts w:ascii="Times New Roman" w:hAnsi="Times New Roman" w:cs="Times New Roman"/>
+        </w:rPr>
+      </w:pPr>
+    </w:p>
+    <w:p>
+      <w:pPr>
+        <w:spacing w:line="480" w:lineRule="auto"/>
+        <w:rPr>
+          <w:rFonts w:ascii="Times New Roman" w:hAnsi="Times New Roman" w:cs="Times New Roman"/>
+        </w:rPr>
+      </w:pPr>
+    </w:p>
+    <w:p>
+      <w:pPr>
+        <w:spacing w:line="480" w:lineRule="auto"/>
+        <w:rPr>
+          <w:rFonts w:ascii="Times New Roman" w:hAnsi="Times New Roman" w:cs="Times New Roman"/>
+        </w:rPr>
+      </w:pPr>
+    </w:p>
+    <w:p>
+      <w:pPr>
+        <w:spacing w:line="480" w:lineRule="auto"/>
+        <w:rPr>
+          <w:rFonts w:ascii="Times New Roman" w:hAnsi="Times New Roman" w:cs="Times New Roman"/>
+          <w:b/>
+          <w:bCs/>
+        </w:rPr>
+      </w:pPr>
+      <w:r>
+        <w:rPr>
+          <w:rFonts w:ascii="Times New Roman" w:hAnsi="Times New Roman" w:cs="Times New Roman"/>
+          <w:noProof/>
+        </w:rPr>
+        <w:lastRenderedPageBreak/>
+        <w:drawing>
+          <wp:anchor distT="0" distB="0" distL="114300" distR="114300" simplePos="0" relativeHeight="251695104" behindDoc="1" locked="0" layoutInCell="1" allowOverlap="1" wp14:anchorId="1BAE64C7" wp14:editId="6C32E842">
+            <wp:simplePos x="0" y="0"/>
+            <wp:positionH relativeFrom="column">
+              <wp:posOffset>3752850</wp:posOffset>
+            </wp:positionH>
+            <wp:positionV relativeFrom="paragraph">
+              <wp:posOffset>247650</wp:posOffset>
+            </wp:positionV>
+            <wp:extent cx="2705100" cy="1812290"/>
+            <wp:effectExtent l="0" t="0" r="0" b="3810"/>
+            <wp:wrapTight wrapText="bothSides">
+              <wp:wrapPolygon edited="0">
+                <wp:start x="0" y="0"/>
+                <wp:lineTo x="0" y="21494"/>
+                <wp:lineTo x="21499" y="21494"/>
+                <wp:lineTo x="21499" y="0"/>
+                <wp:lineTo x="0" y="0"/>
+              </wp:wrapPolygon>
+            </wp:wrapTight>
+            <wp:docPr id="655008628" name="Picture 8" descr="Table&#10;&#10;Description automatically generated"/>
+            <wp:cNvGraphicFramePr>
+              <a:graphicFrameLocks xmlns:a="http://schemas.openxmlformats.org/drawingml/2006/main" noChangeAspect="1"/>
+            </wp:cNvGraphicFramePr>
+            <a:graphic xmlns:a="http://schemas.openxmlformats.org/drawingml/2006/main">
+              <a:graphicData uri="http://schemas.openxmlformats.org/drawingml/2006/picture">
+                <pic:pic xmlns:pic="http://schemas.openxmlformats.org/drawingml/2006/picture">
+                  <pic:nvPicPr>
+                    <pic:cNvPr id="655008628" name="Picture 8" descr="Table&#10;&#10;Description automatically generated"/>
+                    <pic:cNvPicPr/>
+                  </pic:nvPicPr>
+                  <pic:blipFill>
+                    <a:blip r:embed="rId36">
+                      <a:extLst>
+                        <a:ext uri="{28A0092B-C50C-407E-A947-70E740481C1C}">
+                          <a14:useLocalDpi xmlns:a14="http://schemas.microsoft.com/office/drawing/2010/main" val="0"/>
+                        </a:ext>
+                      </a:extLst>
+                    </a:blip>
+                    <a:stretch>
+                      <a:fillRect/>
+                    </a:stretch>
+                  </pic:blipFill>
+                  <pic:spPr>
+                    <a:xfrm>
+                      <a:off x="0" y="0"/>
+                      <a:ext cx="2705100" cy="1812290"/>
+                    </a:xfrm>
+                    <a:prstGeom prst="rect">
+                      <a:avLst/>
+                    </a:prstGeom>
+                  </pic:spPr>
+                </pic:pic>
+              </a:graphicData>
+            </a:graphic>
+            <wp14:sizeRelH relativeFrom="page">
+              <wp14:pctWidth>0</wp14:pctWidth>
+            </wp14:sizeRelH>
+            <wp14:sizeRelV relativeFrom="page">
+              <wp14:pctHeight>0</wp14:pctHeight>
+            </wp14:sizeRelV>
+          </wp:anchor>
+        </w:drawing>
+      </w:r>
+      <w:r>
+        <w:rPr>
+          <w:rFonts w:ascii="Times New Roman" w:hAnsi="Times New Roman" w:cs="Times New Roman"/>
+          <w:b/>
+          <w:bCs/>
+        </w:rPr>
+        <w:t>Smallest Last Vertex Ordering</w:t>
+      </w:r>
+    </w:p>
+    <w:p>
+      <w:pPr>
+        <w:spacing w:line="480" w:lineRule="auto"/>
+        <w:rPr>
+          <w:rFonts w:ascii="Times New Roman" w:hAnsi="Times New Roman" w:cs="Times New Roman"/>
+          <w:b/>
+          <w:bCs/>
+          <w:i/>
+          <w:iCs/>
+        </w:rPr>
+      </w:pPr>
+      <w:r>
+        <w:rPr>
+          <w:rFonts w:ascii="Times New Roman" w:hAnsi="Times New Roman" w:cs="Times New Roman"/>
+          <w:b/>
+          <w:bCs/>
+          <w:i/>
+          <w:iCs/>
+        </w:rPr>
+        <w:t xml:space="preserve">Random Graph, Uniform Distribution, v=10, e=9: </w:t>
+      </w:r>
+    </w:p>
+    <w:p>
+      <w:pPr>
+        <w:spacing w:line="480" w:lineRule="auto"/>
+        <w:rPr>
+          <w:rFonts w:ascii="Times New Roman" w:hAnsi="Times New Roman" w:cs="Times New Roman"/>
+        </w:rPr>
+      </w:pPr>
+      <w:r>
+        <w:rPr>
+          <w:rFonts w:ascii="Times New Roman" w:hAnsi="Times New Roman" w:cs="Times New Roman"/>
+        </w:rPr>
+        <w:t>Maximum degree when deleted: 5</w:t>
+      </w:r>
+    </w:p>
+    <w:p>
+      <w:pPr>
+        <w:spacing w:line="480" w:lineRule="auto"/>
+        <w:rPr>
+          <w:rFonts w:ascii="Times New Roman" w:hAnsi="Times New Roman" w:cs="Times New Roman"/>
+        </w:rPr>
+      </w:pPr>
+      <w:r>
+        <w:rPr>
+          <w:rFonts w:ascii="Times New Roman" w:hAnsi="Times New Roman" w:cs="Times New Roman"/>
+        </w:rPr>
+        <w:t>Size of terminal clique: 1</w:t>
+      </w:r>
+    </w:p>
+    <w:p>
+      <w:pPr>
+        <w:spacing w:line="480" w:lineRule="auto"/>
+        <w:rPr>
+          <w:rFonts w:ascii="Times New Roman" w:hAnsi="Times New Roman" w:cs="Times New Roman"/>
+        </w:rPr>
+      </w:pPr>
+      <w:r>
+        <w:rPr>
+          <w:rFonts w:ascii="Times New Roman" w:hAnsi="Times New Roman" w:cs="Times New Roman"/>
+        </w:rPr>
+        <w:t>Upper Bound:</w:t>
+      </w:r>
+      <w:r>
+        <w:rPr>
+          <w:rFonts w:ascii="Times New Roman" w:hAnsi="Times New Roman" w:cs="Times New Roman"/>
+        </w:rPr>
+        <w:t xml:space="preserve"> 5</w:t>
+      </w:r>
+    </w:p>
+    <w:p>
+      <w:pPr>
+        <w:spacing w:line="480" w:lineRule="auto"/>
+        <w:rPr>
+          <w:rFonts w:ascii="Times New Roman" w:hAnsi="Times New Roman" w:cs="Times New Roman"/>
+        </w:rPr>
+      </w:pPr>
+      <w:r>
+        <w:rPr>
+          <w:rFonts w:ascii="Times New Roman" w:hAnsi="Times New Roman" w:cs="Times New Roman"/>
+        </w:rPr>
+        <w:t xml:space="preserve">Lower Bound: </w:t>
+      </w:r>
+      <w:r>
+        <w:rPr>
+          <w:rFonts w:ascii="Times New Roman" w:hAnsi="Times New Roman" w:cs="Times New Roman"/>
+        </w:rPr>
+        <w:t>4</w:t>
+      </w:r>
+    </w:p>
+    <w:p>
+      <w:pPr>
+        <w:spacing w:line="480" w:lineRule="auto"/>
+        <w:rPr>
+          <w:rFonts w:ascii="Times New Roman" w:hAnsi="Times New Roman" w:cs="Times New Roman"/>
+        </w:rPr>
+      </w:pPr>
+    </w:p>
+    <w:p>
+      <w:pPr>
+        <w:spacing w:line="480" w:lineRule="auto"/>
+        <w:rPr>
+          <w:rFonts w:ascii="Times New Roman" w:hAnsi="Times New Roman" w:cs="Times New Roman"/>
+        </w:rPr>
+      </w:pPr>
+      <w:r>
+        <w:rPr>
+          <w:rFonts w:ascii="Times New Roman" w:hAnsi="Times New Roman" w:cs="Times New Roman"/>
+          <w:noProof/>
+        </w:rPr>
+        <w:drawing>
+          <wp:anchor distT="0" distB="0" distL="114300" distR="114300" simplePos="0" relativeHeight="251696128" behindDoc="1" locked="0" layoutInCell="1" allowOverlap="1" wp14:anchorId="4D6F0D64" wp14:editId="4BE2077F">
+            <wp:simplePos x="0" y="0"/>
+            <wp:positionH relativeFrom="column">
+              <wp:posOffset>3691255</wp:posOffset>
+            </wp:positionH>
+            <wp:positionV relativeFrom="paragraph">
+              <wp:posOffset>163830</wp:posOffset>
+            </wp:positionV>
+            <wp:extent cx="2709545" cy="1825625"/>
+            <wp:effectExtent l="0" t="0" r="0" b="3175"/>
+            <wp:wrapTight wrapText="bothSides">
+              <wp:wrapPolygon edited="0">
+                <wp:start x="0" y="0"/>
+                <wp:lineTo x="0" y="21487"/>
+                <wp:lineTo x="21463" y="21487"/>
+                <wp:lineTo x="21463" y="0"/>
+                <wp:lineTo x="0" y="0"/>
+              </wp:wrapPolygon>
+            </wp:wrapTight>
+            <wp:docPr id="1223089346" name="Picture 9" descr="Table&#10;&#10;Description automatically generated"/>
+            <wp:cNvGraphicFramePr>
+              <a:graphicFrameLocks xmlns:a="http://schemas.openxmlformats.org/drawingml/2006/main" noChangeAspect="1"/>
+            </wp:cNvGraphicFramePr>
+            <a:graphic xmlns:a="http://schemas.openxmlformats.org/drawingml/2006/main">
+              <a:graphicData uri="http://schemas.openxmlformats.org/drawingml/2006/picture">
+                <pic:pic xmlns:pic="http://schemas.openxmlformats.org/drawingml/2006/picture">
+                  <pic:nvPicPr>
+                    <pic:cNvPr id="1223089346" name="Picture 9" descr="Table&#10;&#10;Description automatically generated"/>
+                    <pic:cNvPicPr/>
+                  </pic:nvPicPr>
+                  <pic:blipFill>
+                    <a:blip r:embed="rId37">
+                      <a:extLst>
+                        <a:ext uri="{28A0092B-C50C-407E-A947-70E740481C1C}">
+                          <a14:useLocalDpi xmlns:a14="http://schemas.microsoft.com/office/drawing/2010/main" val="0"/>
+                        </a:ext>
+                      </a:extLst>
+                    </a:blip>
+                    <a:stretch>
+                      <a:fillRect/>
+                    </a:stretch>
+                  </pic:blipFill>
+                  <pic:spPr>
+                    <a:xfrm>
+                      <a:off x="0" y="0"/>
+                      <a:ext cx="2709545" cy="1825625"/>
+                    </a:xfrm>
+                    <a:prstGeom prst="rect">
+                      <a:avLst/>
+                    </a:prstGeom>
+                  </pic:spPr>
+                </pic:pic>
+              </a:graphicData>
+            </a:graphic>
+            <wp14:sizeRelH relativeFrom="page">
+              <wp14:pctWidth>0</wp14:pctWidth>
+            </wp14:sizeRelH>
+            <wp14:sizeRelV relativeFrom="page">
+              <wp14:pctHeight>0</wp14:pctHeight>
+            </wp14:sizeRelV>
+          </wp:anchor>
+        </w:drawing>
+      </w:r>
+    </w:p>
+    <w:p>
+      <w:pPr>
+        <w:spacing w:line="480" w:lineRule="auto"/>
+        <w:rPr>
+          <w:rFonts w:ascii="Times New Roman" w:hAnsi="Times New Roman" w:cs="Times New Roman"/>
+          <w:b/>
+          <w:bCs/>
+          <w:i/>
+          <w:iCs/>
+        </w:rPr>
+      </w:pPr>
+      <w:r>
+        <w:rPr>
+          <w:rFonts w:ascii="Times New Roman" w:hAnsi="Times New Roman" w:cs="Times New Roman"/>
+          <w:b/>
+          <w:bCs/>
+          <w:i/>
+          <w:iCs/>
+        </w:rPr>
+        <w:t>Random Graph, Skewed Distribution, v=10, e=</w:t>
+      </w:r>
+      <w:r>
+        <w:rPr>
+          <w:rFonts w:ascii="Times New Roman" w:hAnsi="Times New Roman" w:cs="Times New Roman"/>
+          <w:b/>
+          <w:bCs/>
+          <w:i/>
+          <w:iCs/>
+        </w:rPr>
+        <w:t>5</w:t>
+      </w:r>
+    </w:p>
+    <w:p>
+      <w:pPr>
+        <w:spacing w:line="480" w:lineRule="auto"/>
+        <w:rPr>
+          <w:rFonts w:ascii="Times New Roman" w:hAnsi="Times New Roman" w:cs="Times New Roman"/>
+        </w:rPr>
+      </w:pPr>
+      <w:r>
+        <w:rPr>
+          <w:rFonts w:ascii="Times New Roman" w:hAnsi="Times New Roman" w:cs="Times New Roman"/>
+        </w:rPr>
+        <w:t>Maximum degree when deleted: 2</w:t>
+      </w:r>
+    </w:p>
+    <w:p>
+      <w:pPr>
+        <w:spacing w:line="480" w:lineRule="auto"/>
+        <w:rPr>
+          <w:rFonts w:ascii="Times New Roman" w:hAnsi="Times New Roman" w:cs="Times New Roman"/>
+        </w:rPr>
+      </w:pPr>
+      <w:r>
+        <w:rPr>
+          <w:rFonts w:ascii="Times New Roman" w:hAnsi="Times New Roman" w:cs="Times New Roman"/>
+        </w:rPr>
+        <w:t xml:space="preserve">Size of terminal clique: </w:t>
+      </w:r>
+      <w:r>
+        <w:rPr>
+          <w:rFonts w:ascii="Times New Roman" w:hAnsi="Times New Roman" w:cs="Times New Roman"/>
+        </w:rPr>
+        <w:t>10</w:t>
+      </w:r>
+    </w:p>
+    <w:p>
+      <w:pPr>
+        <w:spacing w:line="480" w:lineRule="auto"/>
+        <w:rPr>
+          <w:rFonts w:ascii="Times New Roman" w:hAnsi="Times New Roman" w:cs="Times New Roman"/>
+        </w:rPr>
+      </w:pPr>
+      <w:r>
+        <w:rPr>
+          <w:rFonts w:ascii="Times New Roman" w:hAnsi="Times New Roman" w:cs="Times New Roman"/>
+        </w:rPr>
+        <w:t>Upper Bound</w:t>
+      </w:r>
+      <w:r>
+        <w:rPr>
+          <w:rFonts w:ascii="Times New Roman" w:hAnsi="Times New Roman" w:cs="Times New Roman"/>
+        </w:rPr>
+        <w:t>: 10</w:t>
+      </w:r>
+    </w:p>
+    <w:p>
+      <w:pPr>
+        <w:spacing w:line="480" w:lineRule="auto"/>
+        <w:rPr>
+          <w:rFonts w:ascii="Times New Roman" w:hAnsi="Times New Roman" w:cs="Times New Roman"/>
+        </w:rPr>
+      </w:pPr>
+      <w:r>
+        <w:rPr>
+          <w:rFonts w:ascii="Times New Roman" w:hAnsi="Times New Roman" w:cs="Times New Roman"/>
+        </w:rPr>
+        <w:t xml:space="preserve">Lower Bound: </w:t>
+      </w:r>
+      <w:r>
+        <w:rPr>
+          <w:rFonts w:ascii="Times New Roman" w:hAnsi="Times New Roman" w:cs="Times New Roman"/>
+        </w:rPr>
+        <w:t>9</w:t>
+      </w:r>
+    </w:p>
+    <w:p>
+      <w:pPr>
+        <w:spacing w:line="480" w:lineRule="auto"/>
+        <w:rPr>
+          <w:rFonts w:ascii="Times New Roman" w:hAnsi="Times New Roman" w:cs="Times New Roman"/>
+        </w:rPr>
+      </w:pPr>
+      <w:r>
+        <w:rPr>
+          <w:rFonts w:ascii="Times New Roman" w:hAnsi="Times New Roman" w:cs="Times New Roman"/>
+          <w:b/>
+          <w:bCs/>
+          <w:i/>
+          <w:iCs/>
+          <w:noProof/>
+        </w:rPr>
+        <w:drawing>
+          <wp:anchor distT="0" distB="0" distL="114300" distR="114300" simplePos="0" relativeHeight="251699200" behindDoc="1" locked="0" layoutInCell="1" allowOverlap="1" wp14:anchorId="30BE2C8E" wp14:editId="7EC8902B">
+            <wp:simplePos x="0" y="0"/>
+            <wp:positionH relativeFrom="column">
+              <wp:posOffset>3695700</wp:posOffset>
+            </wp:positionH>
+            <wp:positionV relativeFrom="paragraph">
+              <wp:posOffset>350520</wp:posOffset>
+            </wp:positionV>
+            <wp:extent cx="2711450" cy="1835785"/>
+            <wp:effectExtent l="0" t="0" r="6350" b="5715"/>
+            <wp:wrapTight wrapText="bothSides">
+              <wp:wrapPolygon edited="0">
+                <wp:start x="0" y="0"/>
+                <wp:lineTo x="0" y="21518"/>
+                <wp:lineTo x="21549" y="21518"/>
+                <wp:lineTo x="21549" y="0"/>
+                <wp:lineTo x="0" y="0"/>
+              </wp:wrapPolygon>
+            </wp:wrapTight>
+            <wp:docPr id="1550579868" name="Picture 12" descr="Table&#10;&#10;Description automatically generated"/>
+            <wp:cNvGraphicFramePr>
+              <a:graphicFrameLocks xmlns:a="http://schemas.openxmlformats.org/drawingml/2006/main" noChangeAspect="1"/>
+            </wp:cNvGraphicFramePr>
+            <a:graphic xmlns:a="http://schemas.openxmlformats.org/drawingml/2006/main">
+              <a:graphicData uri="http://schemas.openxmlformats.org/drawingml/2006/picture">
+                <pic:pic xmlns:pic="http://schemas.openxmlformats.org/drawingml/2006/picture">
+                  <pic:nvPicPr>
+                    <pic:cNvPr id="1550579868" name="Picture 12" descr="Table&#10;&#10;Description automatically generated"/>
+                    <pic:cNvPicPr/>
+                  </pic:nvPicPr>
+                  <pic:blipFill>
+                    <a:blip r:embed="rId38">
+                      <a:extLst>
+                        <a:ext uri="{28A0092B-C50C-407E-A947-70E740481C1C}">
+                          <a14:useLocalDpi xmlns:a14="http://schemas.microsoft.com/office/drawing/2010/main" val="0"/>
+                        </a:ext>
+                      </a:extLst>
+                    </a:blip>
+                    <a:stretch>
+                      <a:fillRect/>
+                    </a:stretch>
+                  </pic:blipFill>
+                  <pic:spPr>
+                    <a:xfrm>
+                      <a:off x="0" y="0"/>
+                      <a:ext cx="2711450" cy="1835785"/>
+                    </a:xfrm>
+                    <a:prstGeom prst="rect">
+                      <a:avLst/>
+                    </a:prstGeom>
+                  </pic:spPr>
+                </pic:pic>
+              </a:graphicData>
+            </a:graphic>
+            <wp14:sizeRelH relativeFrom="page">
+              <wp14:pctWidth>0</wp14:pctWidth>
+            </wp14:sizeRelH>
+            <wp14:sizeRelV relativeFrom="page">
+              <wp14:pctHeight>0</wp14:pctHeight>
+            </wp14:sizeRelV>
+          </wp:anchor>
+        </w:drawing>
+      </w:r>
+    </w:p>
+    <w:p>
+      <w:pPr>
+        <w:spacing w:line="480" w:lineRule="auto"/>
+        <w:rPr>
+          <w:rFonts w:ascii="Times New Roman" w:hAnsi="Times New Roman" w:cs="Times New Roman"/>
+          <w:b/>
+          <w:bCs/>
+          <w:i/>
+          <w:iCs/>
+        </w:rPr>
+      </w:pPr>
+      <w:r>
+        <w:rPr>
+          <w:rFonts w:ascii="Times New Roman" w:hAnsi="Times New Roman" w:cs="Times New Roman"/>
+          <w:b/>
+          <w:bCs/>
+          <w:i/>
+          <w:iCs/>
+        </w:rPr>
+        <w:t xml:space="preserve">Random Graph, </w:t>
+      </w:r>
+      <w:r>
+        <w:rPr>
+          <w:rFonts w:ascii="Times New Roman" w:hAnsi="Times New Roman" w:cs="Times New Roman"/>
+          <w:b/>
+          <w:bCs/>
+          <w:i/>
+          <w:iCs/>
+        </w:rPr>
+        <w:t>Normal</w:t>
+      </w:r>
+      <w:r>
+        <w:rPr>
+          <w:rFonts w:ascii="Times New Roman" w:hAnsi="Times New Roman" w:cs="Times New Roman"/>
+          <w:b/>
+          <w:bCs/>
+          <w:i/>
+          <w:iCs/>
+        </w:rPr>
+        <w:t xml:space="preserve"> Distribution, v=10, e=7</w:t>
+      </w:r>
+    </w:p>
+    <w:p>
+      <w:pPr>
+        <w:spacing w:line="480" w:lineRule="auto"/>
+        <w:rPr>
+          <w:rFonts w:ascii="Times New Roman" w:hAnsi="Times New Roman" w:cs="Times New Roman"/>
+        </w:rPr>
+      </w:pPr>
+      <w:r>
+        <w:rPr>
+          <w:rFonts w:ascii="Times New Roman" w:hAnsi="Times New Roman" w:cs="Times New Roman"/>
+        </w:rPr>
+        <w:t xml:space="preserve">Maximum degree when deleted: </w:t>
+      </w:r>
+      <w:r>
+        <w:rPr>
+          <w:rFonts w:ascii="Times New Roman" w:hAnsi="Times New Roman" w:cs="Times New Roman"/>
+        </w:rPr>
+        <w:t>4</w:t>
+      </w:r>
+    </w:p>
+    <w:p>
+      <w:pPr>
+        <w:spacing w:line="480" w:lineRule="auto"/>
+        <w:rPr>
+          <w:rFonts w:ascii="Times New Roman" w:hAnsi="Times New Roman" w:cs="Times New Roman"/>
+        </w:rPr>
+      </w:pPr>
+      <w:r>
+        <w:rPr>
+          <w:rFonts w:ascii="Times New Roman" w:hAnsi="Times New Roman" w:cs="Times New Roman"/>
+        </w:rPr>
+        <w:t xml:space="preserve">Size of terminal clique: </w:t>
+      </w:r>
+      <w:r>
+        <w:rPr>
+          <w:rFonts w:ascii="Times New Roman" w:hAnsi="Times New Roman" w:cs="Times New Roman"/>
+        </w:rPr>
+        <w:t>10</w:t>
+      </w:r>
+    </w:p>
+    <w:p>
+      <w:pPr>
+        <w:spacing w:line="480" w:lineRule="auto"/>
+        <w:rPr>
+          <w:rFonts w:ascii="Times New Roman" w:hAnsi="Times New Roman" w:cs="Times New Roman"/>
+        </w:rPr>
+      </w:pPr>
+      <w:r>
+        <w:rPr>
+          <w:rFonts w:ascii="Times New Roman" w:hAnsi="Times New Roman" w:cs="Times New Roman"/>
+        </w:rPr>
+        <w:t xml:space="preserve">Upper Bound: </w:t>
+      </w:r>
+      <w:r>
+        <w:rPr>
+          <w:rFonts w:ascii="Times New Roman" w:hAnsi="Times New Roman" w:cs="Times New Roman"/>
+        </w:rPr>
+        <w:t>10</w:t>
+      </w:r>
+    </w:p>
+    <w:p>
+      <w:pPr>
+        <w:spacing w:line="480" w:lineRule="auto"/>
+        <w:rPr>
+          <w:rFonts w:ascii="Times New Roman" w:hAnsi="Times New Roman" w:cs="Times New Roman"/>
+        </w:rPr>
+      </w:pPr>
+      <w:r>
+        <w:rPr>
+          <w:rFonts w:ascii="Times New Roman" w:hAnsi="Times New Roman" w:cs="Times New Roman"/>
+        </w:rPr>
+        <w:t xml:space="preserve">Lower Bound: </w:t>
+      </w:r>
+      <w:r>
+        <w:rPr>
+          <w:rFonts w:ascii="Times New Roman" w:hAnsi="Times New Roman" w:cs="Times New Roman"/>
+        </w:rPr>
+        <w:t>9</w:t>
+      </w:r>
+    </w:p>
+    <w:p>
+      <w:pPr>
+        <w:spacing w:line="480" w:lineRule="auto"/>
+        <w:rPr>
+          <w:rFonts w:ascii="Times New Roman" w:hAnsi="Times New Roman" w:cs="Times New Roman"/>
+        </w:rPr>
+      </w:pPr>
+    </w:p>
+    <w:p>
+      <w:pPr>
+        <w:spacing w:line="480" w:lineRule="auto"/>
+        <w:rPr>
+          <w:rFonts w:ascii="Times New Roman" w:hAnsi="Times New Roman" w:cs="Times New Roman"/>
+        </w:rPr>
+      </w:pPr>
+    </w:p>
+    <w:p>
+      <w:pPr>
+        <w:spacing w:line="480" w:lineRule="auto"/>
+        <w:rPr>
+          <w:rFonts w:ascii="Times New Roman" w:hAnsi="Times New Roman" w:cs="Times New Roman"/>
+          <w:b/>
+          <w:bCs/>
+          <w:i/>
+          <w:iCs/>
+        </w:rPr>
+      </w:pPr>
+      <w:r>
+        <w:rPr>
+          <w:rFonts w:ascii="Times New Roman" w:hAnsi="Times New Roman" w:cs="Times New Roman"/>
+          <w:noProof/>
+        </w:rPr>
+        <w:lastRenderedPageBreak/>
+        <w:drawing>
+          <wp:anchor distT="0" distB="0" distL="114300" distR="114300" simplePos="0" relativeHeight="251698176" behindDoc="1" locked="0" layoutInCell="1" allowOverlap="1" wp14:anchorId="5BF58979" wp14:editId="737E5227">
+            <wp:simplePos x="0" y="0"/>
+            <wp:positionH relativeFrom="column">
+              <wp:posOffset>3491230</wp:posOffset>
+            </wp:positionH>
+            <wp:positionV relativeFrom="paragraph">
+              <wp:posOffset>0</wp:posOffset>
+            </wp:positionV>
+            <wp:extent cx="2713990" cy="1831340"/>
+            <wp:effectExtent l="0" t="0" r="3810" b="0"/>
+            <wp:wrapTight wrapText="bothSides">
+              <wp:wrapPolygon edited="0">
+                <wp:start x="0" y="0"/>
+                <wp:lineTo x="0" y="21420"/>
+                <wp:lineTo x="21529" y="21420"/>
+                <wp:lineTo x="21529" y="0"/>
+                <wp:lineTo x="0" y="0"/>
+              </wp:wrapPolygon>
+            </wp:wrapTight>
+            <wp:docPr id="1095879565" name="Picture 11" descr="Table&#10;&#10;Description automatically generated"/>
+            <wp:cNvGraphicFramePr>
+              <a:graphicFrameLocks xmlns:a="http://schemas.openxmlformats.org/drawingml/2006/main" noChangeAspect="1"/>
+            </wp:cNvGraphicFramePr>
+            <a:graphic xmlns:a="http://schemas.openxmlformats.org/drawingml/2006/main">
+              <a:graphicData uri="http://schemas.openxmlformats.org/drawingml/2006/picture">
+                <pic:pic xmlns:pic="http://schemas.openxmlformats.org/drawingml/2006/picture">
+                  <pic:nvPicPr>
+                    <pic:cNvPr id="1095879565" name="Picture 11" descr="Table&#10;&#10;Description automatically generated"/>
+                    <pic:cNvPicPr/>
+                  </pic:nvPicPr>
+                  <pic:blipFill>
+                    <a:blip r:embed="rId39">
+                      <a:extLst>
+                        <a:ext uri="{28A0092B-C50C-407E-A947-70E740481C1C}">
+                          <a14:useLocalDpi xmlns:a14="http://schemas.microsoft.com/office/drawing/2010/main" val="0"/>
+                        </a:ext>
+                      </a:extLst>
+                    </a:blip>
+                    <a:stretch>
+                      <a:fillRect/>
+                    </a:stretch>
+                  </pic:blipFill>
+                  <pic:spPr>
+                    <a:xfrm>
+                      <a:off x="0" y="0"/>
+                      <a:ext cx="2713990" cy="1831340"/>
+                    </a:xfrm>
+                    <a:prstGeom prst="rect">
+                      <a:avLst/>
+                    </a:prstGeom>
+                  </pic:spPr>
+                </pic:pic>
+              </a:graphicData>
+            </a:graphic>
+            <wp14:sizeRelH relativeFrom="page">
+              <wp14:pctWidth>0</wp14:pctWidth>
+            </wp14:sizeRelH>
+            <wp14:sizeRelV relativeFrom="page">
+              <wp14:pctHeight>0</wp14:pctHeight>
+            </wp14:sizeRelV>
+          </wp:anchor>
+        </w:drawing>
+      </w:r>
+      <w:r>
+        <w:rPr>
+          <w:rFonts w:ascii="Times New Roman" w:hAnsi="Times New Roman" w:cs="Times New Roman"/>
+          <w:b/>
+          <w:bCs/>
+          <w:i/>
+          <w:iCs/>
+        </w:rPr>
+        <w:t>Cycle Graph, v=10</w:t>
+      </w:r>
+    </w:p>
+    <w:p>
+      <w:pPr>
+        <w:spacing w:line="480" w:lineRule="auto"/>
+        <w:rPr>
+          <w:rFonts w:ascii="Times New Roman" w:hAnsi="Times New Roman" w:cs="Times New Roman"/>
+        </w:rPr>
+      </w:pPr>
+      <w:r>
+        <w:rPr>
+          <w:rFonts w:ascii="Times New Roman" w:hAnsi="Times New Roman" w:cs="Times New Roman"/>
+        </w:rPr>
+        <w:t xml:space="preserve">Maximum degree when deleted: </w:t>
+      </w:r>
+      <w:r>
+        <w:rPr>
+          <w:rFonts w:ascii="Times New Roman" w:hAnsi="Times New Roman" w:cs="Times New Roman"/>
+        </w:rPr>
+        <w:t>2</w:t>
+      </w:r>
+    </w:p>
+    <w:p>
+      <w:pPr>
+        <w:spacing w:line="480" w:lineRule="auto"/>
+        <w:rPr>
+          <w:rFonts w:ascii="Times New Roman" w:hAnsi="Times New Roman" w:cs="Times New Roman"/>
+        </w:rPr>
+      </w:pPr>
+      <w:r>
+        <w:rPr>
+          <w:rFonts w:ascii="Times New Roman" w:hAnsi="Times New Roman" w:cs="Times New Roman"/>
+        </w:rPr>
+        <w:t xml:space="preserve">Size of terminal clique: </w:t>
+      </w:r>
+      <w:r>
+        <w:rPr>
+          <w:rFonts w:ascii="Times New Roman" w:hAnsi="Times New Roman" w:cs="Times New Roman"/>
+        </w:rPr>
+        <w:t>3</w:t>
+      </w:r>
+    </w:p>
+    <w:p>
+      <w:pPr>
+        <w:spacing w:line="480" w:lineRule="auto"/>
+        <w:rPr>
+          <w:rFonts w:ascii="Times New Roman" w:hAnsi="Times New Roman" w:cs="Times New Roman"/>
+        </w:rPr>
+      </w:pPr>
+      <w:r>
+        <w:rPr>
+          <w:rFonts w:ascii="Times New Roman" w:hAnsi="Times New Roman" w:cs="Times New Roman"/>
+        </w:rPr>
+        <w:t xml:space="preserve">Upper Bound: </w:t>
+      </w:r>
+      <w:r>
+        <w:rPr>
+          <w:rFonts w:ascii="Times New Roman" w:hAnsi="Times New Roman" w:cs="Times New Roman"/>
+        </w:rPr>
+        <w:t>3</w:t>
+      </w:r>
+    </w:p>
+    <w:p>
+      <w:pPr>
+        <w:spacing w:line="480" w:lineRule="auto"/>
+        <w:rPr>
+          <w:rFonts w:ascii="Times New Roman" w:hAnsi="Times New Roman" w:cs="Times New Roman"/>
+        </w:rPr>
+      </w:pPr>
+      <w:r>
+        <w:rPr>
+          <w:rFonts w:ascii="Times New Roman" w:hAnsi="Times New Roman" w:cs="Times New Roman"/>
+        </w:rPr>
+        <w:t xml:space="preserve">Lower Bound: </w:t>
+      </w:r>
+      <w:r>
+        <w:rPr>
+          <w:rFonts w:ascii="Times New Roman" w:hAnsi="Times New Roman" w:cs="Times New Roman"/>
+        </w:rPr>
+        <w:t>2</w:t>
+      </w:r>
+    </w:p>
+    <w:p>
+      <w:pPr>
+        <w:spacing w:line="480" w:lineRule="auto"/>
+        <w:rPr>
+          <w:rFonts w:ascii="Times New Roman" w:hAnsi="Times New Roman" w:cs="Times New Roman"/>
+        </w:rPr>
+      </w:pPr>
+    </w:p>
+    <w:p>
+      <w:pPr>
+        <w:spacing w:line="480" w:lineRule="auto"/>
+        <w:rPr>
+          <w:rFonts w:ascii="Times New Roman" w:hAnsi="Times New Roman" w:cs="Times New Roman"/>
+        </w:rPr>
+      </w:pPr>
+    </w:p>
+    <w:p>
+      <w:pPr>
+        <w:spacing w:line="480" w:lineRule="auto"/>
+        <w:rPr>
+          <w:rFonts w:ascii="Times New Roman" w:hAnsi="Times New Roman" w:cs="Times New Roman"/>
+        </w:rPr>
+      </w:pPr>
+    </w:p>
+    <w:p>
+      <w:pPr>
+        <w:spacing w:line="480" w:lineRule="auto"/>
+        <w:rPr>
+          <w:rFonts w:ascii="Times New Roman" w:hAnsi="Times New Roman" w:cs="Times New Roman"/>
+        </w:rPr>
+      </w:pPr>
+      <w:r>
+        <w:rPr>
+          <w:rFonts w:ascii="Times New Roman" w:hAnsi="Times New Roman" w:cs="Times New Roman"/>
+          <w:noProof/>
+        </w:rPr>
+        <w:drawing>
+          <wp:anchor distT="0" distB="0" distL="114300" distR="114300" simplePos="0" relativeHeight="251700224" behindDoc="1" locked="0" layoutInCell="1" allowOverlap="1" wp14:anchorId="72855D72" wp14:editId="338FB3C2">
+            <wp:simplePos x="0" y="0"/>
+            <wp:positionH relativeFrom="column">
+              <wp:posOffset>3495675</wp:posOffset>
+            </wp:positionH>
+            <wp:positionV relativeFrom="paragraph">
+              <wp:posOffset>199390</wp:posOffset>
+            </wp:positionV>
+            <wp:extent cx="2711450" cy="1842135"/>
+            <wp:effectExtent l="0" t="0" r="6350" b="0"/>
+            <wp:wrapTight wrapText="bothSides">
+              <wp:wrapPolygon edited="0">
+                <wp:start x="0" y="0"/>
+                <wp:lineTo x="0" y="21444"/>
+                <wp:lineTo x="21549" y="21444"/>
+                <wp:lineTo x="21549" y="0"/>
+                <wp:lineTo x="0" y="0"/>
+              </wp:wrapPolygon>
+            </wp:wrapTight>
+            <wp:docPr id="897369731" name="Picture 13" descr="Table&#10;&#10;Description automatically generated"/>
+            <wp:cNvGraphicFramePr>
+              <a:graphicFrameLocks xmlns:a="http://schemas.openxmlformats.org/drawingml/2006/main" noChangeAspect="1"/>
+            </wp:cNvGraphicFramePr>
+            <a:graphic xmlns:a="http://schemas.openxmlformats.org/drawingml/2006/main">
+              <a:graphicData uri="http://schemas.openxmlformats.org/drawingml/2006/picture">
+                <pic:pic xmlns:pic="http://schemas.openxmlformats.org/drawingml/2006/picture">
+                  <pic:nvPicPr>
+                    <pic:cNvPr id="897369731" name="Picture 13" descr="Table&#10;&#10;Description automatically generated"/>
+                    <pic:cNvPicPr/>
+                  </pic:nvPicPr>
+                  <pic:blipFill>
+                    <a:blip r:embed="rId40">
+                      <a:extLst>
+                        <a:ext uri="{28A0092B-C50C-407E-A947-70E740481C1C}">
+                          <a14:useLocalDpi xmlns:a14="http://schemas.microsoft.com/office/drawing/2010/main" val="0"/>
+                        </a:ext>
+                      </a:extLst>
+                    </a:blip>
+                    <a:stretch>
+                      <a:fillRect/>
+                    </a:stretch>
+                  </pic:blipFill>
+                  <pic:spPr>
+                    <a:xfrm>
+                      <a:off x="0" y="0"/>
+                      <a:ext cx="2711450" cy="1842135"/>
+                    </a:xfrm>
+                    <a:prstGeom prst="rect">
+                      <a:avLst/>
+                    </a:prstGeom>
+                  </pic:spPr>
+                </pic:pic>
+              </a:graphicData>
+            </a:graphic>
+            <wp14:sizeRelH relativeFrom="page">
+              <wp14:pctWidth>0</wp14:pctWidth>
+            </wp14:sizeRelH>
+            <wp14:sizeRelV relativeFrom="page">
+              <wp14:pctHeight>0</wp14:pctHeight>
+            </wp14:sizeRelV>
+          </wp:anchor>
+        </w:drawing>
+      </w:r>
+    </w:p>
+    <w:p>
+      <w:pPr>
+        <w:spacing w:line="480" w:lineRule="auto"/>
+        <w:rPr>
+          <w:rFonts w:ascii="Times New Roman" w:hAnsi="Times New Roman" w:cs="Times New Roman"/>
+          <w:b/>
+          <w:bCs/>
+          <w:i/>
+          <w:iCs/>
+        </w:rPr>
+      </w:pPr>
+      <w:r>
+        <w:rPr>
+          <w:rFonts w:ascii="Times New Roman" w:hAnsi="Times New Roman" w:cs="Times New Roman"/>
+          <w:b/>
+          <w:bCs/>
+          <w:i/>
+          <w:iCs/>
+        </w:rPr>
+        <w:t>Complete Graph, v=10</w:t>
+      </w:r>
+    </w:p>
+    <w:p>
+      <w:pPr>
+        <w:spacing w:line="480" w:lineRule="auto"/>
+        <w:rPr>
+          <w:rFonts w:ascii="Times New Roman" w:hAnsi="Times New Roman" w:cs="Times New Roman"/>
+        </w:rPr>
+      </w:pPr>
+      <w:r>
+        <w:rPr>
+          <w:rFonts w:ascii="Times New Roman" w:hAnsi="Times New Roman" w:cs="Times New Roman"/>
+        </w:rPr>
+        <w:t xml:space="preserve">Maximum degree when deleted: </w:t>
+      </w:r>
+      <w:r>
+        <w:rPr>
+          <w:rFonts w:ascii="Times New Roman" w:hAnsi="Times New Roman" w:cs="Times New Roman"/>
+        </w:rPr>
+        <w:t>9</w:t>
+      </w:r>
+    </w:p>
+    <w:p>
+      <w:pPr>
+        <w:spacing w:line="480" w:lineRule="auto"/>
+        <w:rPr>
+          <w:rFonts w:ascii="Times New Roman" w:hAnsi="Times New Roman" w:cs="Times New Roman"/>
+        </w:rPr>
+      </w:pPr>
+      <w:r>
+        <w:rPr>
+          <w:rFonts w:ascii="Times New Roman" w:hAnsi="Times New Roman" w:cs="Times New Roman"/>
+        </w:rPr>
+        <w:t xml:space="preserve">Size of terminal clique: </w:t>
+      </w:r>
+      <w:r>
+        <w:rPr>
+          <w:rFonts w:ascii="Times New Roman" w:hAnsi="Times New Roman" w:cs="Times New Roman"/>
+        </w:rPr>
+        <w:t>10</w:t>
+      </w:r>
+    </w:p>
+    <w:p>
+      <w:pPr>
+        <w:spacing w:line="480" w:lineRule="auto"/>
+        <w:rPr>
+          <w:rFonts w:ascii="Times New Roman" w:hAnsi="Times New Roman" w:cs="Times New Roman"/>
+        </w:rPr>
+      </w:pPr>
+      <w:r>
+        <w:rPr>
+          <w:rFonts w:ascii="Times New Roman" w:hAnsi="Times New Roman" w:cs="Times New Roman"/>
+        </w:rPr>
+        <w:t xml:space="preserve">Upper Bound: </w:t>
+      </w:r>
+      <w:r>
+        <w:rPr>
+          <w:rFonts w:ascii="Times New Roman" w:hAnsi="Times New Roman" w:cs="Times New Roman"/>
+        </w:rPr>
+        <w:t>10</w:t>
+      </w:r>
+    </w:p>
+    <w:p>
+      <w:pPr>
+        <w:spacing w:line="480" w:lineRule="auto"/>
+        <w:rPr>
+          <w:rFonts w:ascii="Times New Roman" w:hAnsi="Times New Roman" w:cs="Times New Roman"/>
+        </w:rPr>
+      </w:pPr>
+      <w:r>
+        <w:rPr>
+          <w:rFonts w:ascii="Times New Roman" w:hAnsi="Times New Roman" w:cs="Times New Roman"/>
+        </w:rPr>
+        <w:t xml:space="preserve">Lower Bound: </w:t>
+      </w:r>
+      <w:r>
+        <w:rPr>
+          <w:rFonts w:ascii="Times New Roman" w:hAnsi="Times New Roman" w:cs="Times New Roman"/>
+        </w:rPr>
+        <w:t>8</w:t>
+      </w:r>
+    </w:p>
+    <w:p>
+      <w:pPr>
+        <w:spacing w:line="480" w:lineRule="auto"/>
+        <w:rPr>
+          <w:rFonts w:ascii="Times New Roman" w:hAnsi="Times New Roman" w:cs="Times New Roman"/>
+        </w:rPr>
+      </w:pPr>
+    </w:p>
+    <w:p>
+      <w:pPr>
+        <w:spacing w:line="480" w:lineRule="auto"/>
+        <w:rPr>
+          <w:rFonts w:ascii="Times New Roman" w:hAnsi="Times New Roman" w:cs="Times New Roman"/>
+        </w:rPr>
+      </w:pPr>
+    </w:p>
+    <w:p>
+      <w:pPr>
+        <w:spacing w:line="480" w:lineRule="auto"/>
+        <w:rPr>
+          <w:rFonts w:ascii="Times New Roman" w:hAnsi="Times New Roman" w:cs="Times New Roman"/>
+        </w:rPr>
+      </w:pPr>
+      <w:r>
+        <w:rPr>
+          <w:rFonts w:ascii="Times New Roman" w:hAnsi="Times New Roman" w:cs="Times New Roman"/>
+          <w:b/>
+          <w:bCs/>
+          <w:i/>
+          <w:iCs/>
+        </w:rPr>
+        <w:t>Bounds</w:t>
+      </w:r>
+    </w:p>
+    <w:p>
+      <w:pPr>
+        <w:spacing w:line="480" w:lineRule="auto"/>
+        <w:rPr>
+          <w:rFonts w:ascii="Times New Roman" w:hAnsi="Times New Roman" w:cs="Times New Roman"/>
+        </w:rPr>
+      </w:pPr>
+      <w:r>
+        <w:rPr>
+          <w:rFonts w:ascii="Times New Roman" w:hAnsi="Times New Roman" w:cs="Times New Roman"/>
+        </w:rPr>
+        <w:t xml:space="preserve">I can calculate the upper and lower bounds for the number of colors deleted by using the following formulas: </w:t>
+      </w:r>
+    </w:p>
+    <w:p>
+      <w:pPr>
+        <w:spacing w:line="480" w:lineRule="auto"/>
+        <w:rPr>
+          <w:rFonts w:ascii="Times New Roman" w:hAnsi="Times New Roman" w:cs="Times New Roman"/>
+        </w:rPr>
+      </w:pPr>
+      <w:r>
+        <w:rPr>
+          <w:rFonts w:ascii="Times New Roman" w:hAnsi="Times New Roman" w:cs="Times New Roman"/>
+        </w:rPr>
+        <w:t xml:space="preserve">Upper Bound = </w:t>
+      </w:r>
+      <w:r>
+        <w:rPr>
+          <w:rFonts w:ascii="Times New Roman" w:hAnsi="Times New Roman" w:cs="Times New Roman"/>
+        </w:rPr>
+        <w:t xml:space="preserve">max(max degree, terminal clique) </w:t>
+      </w:r>
+    </w:p>
+    <w:p>
+      <w:pPr>
+        <w:spacing w:line="480" w:lineRule="auto"/>
+        <w:rPr>
+          <w:rFonts w:ascii="Times New Roman" w:hAnsi="Times New Roman" w:cs="Times New Roman"/>
+        </w:rPr>
+      </w:pPr>
+      <w:r>
+        <w:rPr>
+          <w:rFonts w:ascii="Times New Roman" w:hAnsi="Times New Roman" w:cs="Times New Roman"/>
+        </w:rPr>
+        <w:t>Lower Bound = max(max degree -1, terminal clique -1, 1)</w:t>
+      </w:r>
     </w:p>
     <w:sectPr>
       <w:pgSz w:w="12240" w:h="15840"/>

</xml_diff>

<commit_message>
finished report, no code, no pdf
</commit_message>
<xml_diff>
--- a/AlgFinalReport.docx
+++ b/AlgFinalReport.docx
@@ -4993,12 +4993,14 @@
         </w:rPr>
         <w:t>‘</w:t>
       </w:r>
+      <w:proofErr w:type="spellStart"/>
       <w:r>
         <w:rPr>
           <w:rFonts w:ascii="Times New Roman" w:hAnsi="Times New Roman" w:cs="Times New Roman"/>
         </w:rPr>
         <w:t>destinationNode</w:t>
       </w:r>
+      <w:proofErr w:type="spellEnd"/>
       <w:r>
         <w:rPr>
           <w:rFonts w:ascii="Times New Roman" w:hAnsi="Times New Roman" w:cs="Times New Roman"/>
@@ -5085,7 +5087,21 @@
         <w:rPr>
           <w:rFonts w:ascii="Times New Roman" w:hAnsi="Times New Roman" w:cs="Times New Roman"/>
         </w:rPr>
-        <w:t xml:space="preserve">] = currColor to assign the new color to ‘colors’. </w:t>
+        <w:t xml:space="preserve">] = </w:t>
+      </w:r>
+      <w:proofErr w:type="spellStart"/>
+      <w:r>
+        <w:rPr>
+          <w:rFonts w:ascii="Times New Roman" w:hAnsi="Times New Roman" w:cs="Times New Roman"/>
+        </w:rPr>
+        <w:t>currColor</w:t>
+      </w:r>
+      <w:proofErr w:type="spellEnd"/>
+      <w:r>
+        <w:rPr>
+          <w:rFonts w:ascii="Times New Roman" w:hAnsi="Times New Roman" w:cs="Times New Roman"/>
+        </w:rPr>
+        <w:t xml:space="preserve"> to assign the new color to ‘colors’. </w:t>
       </w:r>
       <w:r>
         <w:rPr>
@@ -5578,43 +5594,19 @@
           <w:rFonts w:ascii="Times New Roman" w:hAnsi="Times New Roman" w:cs="Times New Roman"/>
         </w:rPr>
       </w:pPr>
-    </w:p>
-    <w:p>
-      <w:pPr>
-        <w:spacing w:line="480" w:lineRule="auto"/>
-        <w:rPr>
-          <w:rFonts w:ascii="Times New Roman" w:hAnsi="Times New Roman" w:cs="Times New Roman"/>
-        </w:rPr>
-      </w:pPr>
-    </w:p>
-    <w:p>
-      <w:pPr>
-        <w:spacing w:line="480" w:lineRule="auto"/>
-        <w:rPr>
-          <w:rFonts w:ascii="Times New Roman" w:hAnsi="Times New Roman" w:cs="Times New Roman"/>
-        </w:rPr>
-      </w:pPr>
-    </w:p>
-    <w:p>
-      <w:pPr>
-        <w:spacing w:line="480" w:lineRule="auto"/>
-        <w:rPr>
-          <w:rFonts w:ascii="Times New Roman" w:hAnsi="Times New Roman" w:cs="Times New Roman"/>
-        </w:rPr>
-      </w:pPr>
       <w:r>
         <w:rPr>
           <w:rFonts w:ascii="Times New Roman" w:hAnsi="Times New Roman" w:cs="Times New Roman"/>
           <w:noProof/>
         </w:rPr>
         <w:drawing>
-          <wp:anchor distT="0" distB="0" distL="114300" distR="114300" simplePos="0" relativeHeight="251693056" behindDoc="1" locked="0" layoutInCell="1" allowOverlap="1" wp14:anchorId="42BCBA55" wp14:editId="3B35FAA5">
+          <wp:anchor distT="0" distB="0" distL="114300" distR="114300" simplePos="0" relativeHeight="251693056" behindDoc="1" locked="0" layoutInCell="1" allowOverlap="1" wp14:anchorId="42BCBA55" wp14:editId="5E5E6249">
             <wp:simplePos x="0" y="0"/>
             <wp:positionH relativeFrom="column">
               <wp:posOffset>0</wp:posOffset>
             </wp:positionH>
             <wp:positionV relativeFrom="paragraph">
-              <wp:posOffset>346710</wp:posOffset>
+              <wp:posOffset>1425575</wp:posOffset>
             </wp:positionV>
             <wp:extent cx="3524250" cy="1492396"/>
             <wp:effectExtent l="0" t="0" r="0" b="6350"/>
@@ -5671,38 +5663,25 @@
           </wp:anchor>
         </w:drawing>
       </w:r>
-    </w:p>
-    <w:p>
-      <w:pPr>
-        <w:spacing w:line="480" w:lineRule="auto"/>
-        <w:rPr>
-          <w:rFonts w:ascii="Times New Roman" w:hAnsi="Times New Roman" w:cs="Times New Roman"/>
-        </w:rPr>
-      </w:pPr>
-    </w:p>
-    <w:p>
-      <w:pPr>
-        <w:spacing w:line="480" w:lineRule="auto"/>
-        <w:rPr>
-          <w:rFonts w:ascii="Times New Roman" w:hAnsi="Times New Roman" w:cs="Times New Roman"/>
-        </w:rPr>
-      </w:pPr>
-    </w:p>
-    <w:p>
-      <w:pPr>
-        <w:spacing w:line="480" w:lineRule="auto"/>
-        <w:rPr>
-          <w:rFonts w:ascii="Times New Roman" w:hAnsi="Times New Roman" w:cs="Times New Roman"/>
-        </w:rPr>
-      </w:pPr>
-    </w:p>
-    <w:p>
-      <w:pPr>
-        <w:spacing w:line="480" w:lineRule="auto"/>
-        <w:rPr>
-          <w:rFonts w:ascii="Times New Roman" w:hAnsi="Times New Roman" w:cs="Times New Roman"/>
-        </w:rPr>
-      </w:pPr>
+      <w:r>
+        <w:rPr>
+          <w:rFonts w:ascii="Times New Roman" w:hAnsi="Times New Roman" w:cs="Times New Roman"/>
+        </w:rPr>
+        <w:t xml:space="preserve">Based on my tests, it seems that SLO and SOD did the best overall compared to any other ordering algorithm. It is also notable to mention that across all ordering methods, the denser the graph became, the more colors were needed to solve. </w:t>
+      </w:r>
+      <w:r>
+        <w:rPr>
+          <w:rFonts w:ascii="Times New Roman" w:hAnsi="Times New Roman" w:cs="Times New Roman"/>
+        </w:rPr>
+        <w:t xml:space="preserve">The exception to this is the complete graph, where every vertex </w:t>
+      </w:r>
+      <w:r>
+        <w:rPr>
+          <w:rFonts w:ascii="Times New Roman" w:hAnsi="Times New Roman" w:cs="Times New Roman"/>
+        </w:rPr>
+        <w:lastRenderedPageBreak/>
+        <w:t xml:space="preserve">is connected to all other vertex, meaning that the number of colors necessary can never be less than the number of vertices in the graph. </w:t>
+      </w:r>
     </w:p>
     <w:p>
       <w:pPr>
@@ -5726,7 +5705,6 @@
           <w:rFonts w:ascii="Times New Roman" w:hAnsi="Times New Roman" w:cs="Times New Roman"/>
           <w:noProof/>
         </w:rPr>
-        <w:lastRenderedPageBreak/>
         <w:drawing>
           <wp:anchor distT="0" distB="0" distL="114300" distR="114300" simplePos="0" relativeHeight="251695104" behindDoc="1" locked="0" layoutInCell="1" allowOverlap="1" wp14:anchorId="1BAE64C7" wp14:editId="6C32E842">
             <wp:simplePos x="0" y="0"/>
@@ -5911,13 +5889,13 @@
           <w:noProof/>
         </w:rPr>
         <w:drawing>
-          <wp:anchor distT="0" distB="0" distL="114300" distR="114300" simplePos="0" relativeHeight="251696128" behindDoc="1" locked="0" layoutInCell="1" allowOverlap="1" wp14:anchorId="4D6F0D64" wp14:editId="4BE2077F">
+          <wp:anchor distT="0" distB="0" distL="114300" distR="114300" simplePos="0" relativeHeight="251696128" behindDoc="1" locked="0" layoutInCell="1" allowOverlap="1" wp14:anchorId="4D6F0D64" wp14:editId="19E7D6E2">
             <wp:simplePos x="0" y="0"/>
             <wp:positionH relativeFrom="column">
-              <wp:posOffset>3691255</wp:posOffset>
+              <wp:posOffset>3752850</wp:posOffset>
             </wp:positionH>
             <wp:positionV relativeFrom="paragraph">
-              <wp:posOffset>163830</wp:posOffset>
+              <wp:posOffset>161925</wp:posOffset>
             </wp:positionV>
             <wp:extent cx="2709545" cy="1825625"/>
             <wp:effectExtent l="0" t="0" r="0" b="3175"/>
@@ -6098,13 +6076,13 @@
           <w:noProof/>
         </w:rPr>
         <w:drawing>
-          <wp:anchor distT="0" distB="0" distL="114300" distR="114300" simplePos="0" relativeHeight="251699200" behindDoc="1" locked="0" layoutInCell="1" allowOverlap="1" wp14:anchorId="30BE2C8E" wp14:editId="7EC8902B">
+          <wp:anchor distT="0" distB="0" distL="114300" distR="114300" simplePos="0" relativeHeight="251699200" behindDoc="1" locked="0" layoutInCell="1" allowOverlap="1" wp14:anchorId="30BE2C8E" wp14:editId="79BA8399">
             <wp:simplePos x="0" y="0"/>
             <wp:positionH relativeFrom="column">
-              <wp:posOffset>3695700</wp:posOffset>
+              <wp:posOffset>3752850</wp:posOffset>
             </wp:positionH>
             <wp:positionV relativeFrom="paragraph">
-              <wp:posOffset>350520</wp:posOffset>
+              <wp:posOffset>354965</wp:posOffset>
             </wp:positionV>
             <wp:extent cx="2711450" cy="1835785"/>
             <wp:effectExtent l="0" t="0" r="6350" b="5715"/>
@@ -6299,18 +6277,6 @@
           <w:rFonts w:ascii="Times New Roman" w:hAnsi="Times New Roman" w:cs="Times New Roman"/>
         </w:rPr>
       </w:pPr>
-    </w:p>
-    <w:p>
-      <w:pPr>
-        <w:spacing w:line="480" w:lineRule="auto"/>
-        <w:rPr>
-          <w:rFonts w:ascii="Times New Roman" w:hAnsi="Times New Roman" w:cs="Times New Roman"/>
-          <w:b/>
-          <w:bCs/>
-          <w:i/>
-          <w:iCs/>
-        </w:rPr>
-      </w:pPr>
       <w:r>
         <w:rPr>
           <w:rFonts w:ascii="Times New Roman" w:hAnsi="Times New Roman" w:cs="Times New Roman"/>
@@ -6318,13 +6284,13 @@
         </w:rPr>
         <w:lastRenderedPageBreak/>
         <w:drawing>
-          <wp:anchor distT="0" distB="0" distL="114300" distR="114300" simplePos="0" relativeHeight="251698176" behindDoc="1" locked="0" layoutInCell="1" allowOverlap="1" wp14:anchorId="5BF58979" wp14:editId="737E5227">
+          <wp:anchor distT="0" distB="0" distL="114300" distR="114300" simplePos="0" relativeHeight="251698176" behindDoc="1" locked="0" layoutInCell="1" allowOverlap="1" wp14:anchorId="5BF58979" wp14:editId="6B50ED9E">
             <wp:simplePos x="0" y="0"/>
             <wp:positionH relativeFrom="column">
-              <wp:posOffset>3491230</wp:posOffset>
+              <wp:posOffset>3688715</wp:posOffset>
             </wp:positionH>
             <wp:positionV relativeFrom="paragraph">
-              <wp:posOffset>0</wp:posOffset>
+              <wp:posOffset>350520</wp:posOffset>
             </wp:positionV>
             <wp:extent cx="2713990" cy="1831340"/>
             <wp:effectExtent l="0" t="0" r="3810" b="0"/>
@@ -6381,6 +6347,18 @@
           </wp:anchor>
         </w:drawing>
       </w:r>
+    </w:p>
+    <w:p>
+      <w:pPr>
+        <w:spacing w:line="480" w:lineRule="auto"/>
+        <w:rPr>
+          <w:rFonts w:ascii="Times New Roman" w:hAnsi="Times New Roman" w:cs="Times New Roman"/>
+          <w:b/>
+          <w:bCs/>
+          <w:i/>
+          <w:iCs/>
+        </w:rPr>
+      </w:pPr>
       <w:r>
         <w:rPr>
           <w:rFonts w:ascii="Times New Roman" w:hAnsi="Times New Roman" w:cs="Times New Roman"/>
@@ -6479,40 +6457,16 @@
           <w:rFonts w:ascii="Times New Roman" w:hAnsi="Times New Roman" w:cs="Times New Roman"/>
         </w:rPr>
       </w:pPr>
-    </w:p>
-    <w:p>
-      <w:pPr>
-        <w:spacing w:line="480" w:lineRule="auto"/>
-        <w:rPr>
-          <w:rFonts w:ascii="Times New Roman" w:hAnsi="Times New Roman" w:cs="Times New Roman"/>
-        </w:rPr>
-      </w:pPr>
-    </w:p>
-    <w:p>
-      <w:pPr>
-        <w:spacing w:line="480" w:lineRule="auto"/>
-        <w:rPr>
-          <w:rFonts w:ascii="Times New Roman" w:hAnsi="Times New Roman" w:cs="Times New Roman"/>
-        </w:rPr>
-      </w:pPr>
-    </w:p>
-    <w:p>
-      <w:pPr>
-        <w:spacing w:line="480" w:lineRule="auto"/>
-        <w:rPr>
-          <w:rFonts w:ascii="Times New Roman" w:hAnsi="Times New Roman" w:cs="Times New Roman"/>
-        </w:rPr>
-      </w:pPr>
       <w:r>
         <w:rPr>
           <w:rFonts w:ascii="Times New Roman" w:hAnsi="Times New Roman" w:cs="Times New Roman"/>
           <w:noProof/>
         </w:rPr>
         <w:drawing>
-          <wp:anchor distT="0" distB="0" distL="114300" distR="114300" simplePos="0" relativeHeight="251700224" behindDoc="1" locked="0" layoutInCell="1" allowOverlap="1" wp14:anchorId="72855D72" wp14:editId="338FB3C2">
+          <wp:anchor distT="0" distB="0" distL="114300" distR="114300" simplePos="0" relativeHeight="251700224" behindDoc="1" locked="0" layoutInCell="1" allowOverlap="1" wp14:anchorId="72855D72" wp14:editId="7D39320B">
             <wp:simplePos x="0" y="0"/>
             <wp:positionH relativeFrom="column">
-              <wp:posOffset>3495675</wp:posOffset>
+              <wp:posOffset>3686175</wp:posOffset>
             </wp:positionH>
             <wp:positionV relativeFrom="paragraph">
               <wp:posOffset>199390</wp:posOffset>
@@ -6690,14 +6644,6 @@
           <w:rFonts w:ascii="Times New Roman" w:hAnsi="Times New Roman" w:cs="Times New Roman"/>
         </w:rPr>
       </w:pPr>
-    </w:p>
-    <w:p>
-      <w:pPr>
-        <w:spacing w:line="480" w:lineRule="auto"/>
-        <w:rPr>
-          <w:rFonts w:ascii="Times New Roman" w:hAnsi="Times New Roman" w:cs="Times New Roman"/>
-        </w:rPr>
-      </w:pPr>
       <w:r>
         <w:rPr>
           <w:rFonts w:ascii="Times New Roman" w:hAnsi="Times New Roman" w:cs="Times New Roman"/>
@@ -6755,6 +6701,32 @@
           <w:rFonts w:ascii="Times New Roman" w:hAnsi="Times New Roman" w:cs="Times New Roman"/>
         </w:rPr>
         <w:t>Lower Bound = max(max degree -1, terminal clique -1, 1)</w:t>
+      </w:r>
+    </w:p>
+    <w:p>
+      <w:pPr>
+        <w:spacing w:line="480" w:lineRule="auto"/>
+        <w:rPr>
+          <w:rFonts w:ascii="Times New Roman" w:hAnsi="Times New Roman" w:cs="Times New Roman"/>
+        </w:rPr>
+      </w:pPr>
+      <w:r>
+        <w:rPr>
+          <w:rFonts w:ascii="Times New Roman" w:hAnsi="Times New Roman" w:cs="Times New Roman"/>
+        </w:rPr>
+        <w:t xml:space="preserve">The terminal clique is a maximal clique of a graph in which every vertex outside of the clique is adjacent to at least one vertex in the clique. Because of this, all vertices within the terminal clique must be colored differently as well as adjacent </w:t>
+      </w:r>
+      <w:r>
+        <w:rPr>
+          <w:rFonts w:ascii="Times New Roman" w:hAnsi="Times New Roman" w:cs="Times New Roman"/>
+        </w:rPr>
+        <w:t xml:space="preserve">vertices outside the clique. Therefore, the lower bound must at least be the size of the terminal clique, and the upper bound can be no greater than the max degree plus one. </w:t>
+      </w:r>
+      <w:r>
+        <w:rPr>
+          <w:rFonts w:ascii="Times New Roman" w:hAnsi="Times New Roman" w:cs="Times New Roman"/>
+        </w:rPr>
+        <w:t xml:space="preserve"> </w:t>
       </w:r>
     </w:p>
     <w:sectPr>

</xml_diff>